<commit_message>
Mise a jour du dossier livrables
</commit_message>
<xml_diff>
--- a/Caneva-theorlando-PDev.docx
+++ b/Caneva-theorlando-PDev.docx
@@ -1738,6 +1738,23 @@
     </w:p>
     <w:p>
       <w:pPr>
+        <w:rPr>
+          <w:i/>
+          <w:iCs/>
+          <w:szCs w:val="14"/>
+        </w:rPr>
+      </w:pPr>
+      <w:r>
+        <w:rPr>
+          <w:i/>
+          <w:iCs/>
+          <w:szCs w:val="14"/>
+        </w:rPr>
+        <w:br w:type="page"/>
+      </w:r>
+    </w:p>
+    <w:p>
+      <w:pPr>
         <w:pStyle w:val="Retraitnormal1"/>
         <w:numPr>
           <w:ilvl w:val="0"/>
@@ -1755,6 +1772,23 @@
     </w:p>
     <w:p>
       <w:pPr>
+        <w:pStyle w:val="Retraitnormal1"/>
+        <w:numPr>
+          <w:ilvl w:val="0"/>
+          <w:numId w:val="0"/>
+        </w:numPr>
+        <w:rPr>
+          <w:rFonts w:ascii="Arial" w:hAnsi="Arial"/>
+          <w:i/>
+          <w:iCs/>
+          <w:sz w:val="24"/>
+          <w:szCs w:val="14"/>
+          <w:lang w:eastAsia="fr-FR"/>
+        </w:rPr>
+      </w:pPr>
+    </w:p>
+    <w:p>
+      <w:pPr>
         <w:pStyle w:val="Titre1"/>
       </w:pPr>
       <w:bookmarkStart w:id="4" w:name="_Toc114999698"/>
@@ -1763,7 +1797,178 @@
       </w:r>
       <w:bookmarkEnd w:id="4"/>
     </w:p>
+    <w:p>
+      <w:r>
+        <w:t>Diagramme de classes :</w:t>
+      </w:r>
+    </w:p>
+    <w:p>
+      <w:r>
+        <w:rPr>
+          <w:noProof/>
+        </w:rPr>
+        <w:drawing>
+          <wp:inline distT="0" distB="0" distL="0" distR="0" wp14:anchorId="1434B6D9" wp14:editId="4EBD3C3B">
+            <wp:extent cx="5759450" cy="5496560"/>
+            <wp:effectExtent l="0" t="0" r="0" b="8890"/>
+            <wp:docPr id="1" name="Image 1"/>
+            <wp:cNvGraphicFramePr>
+              <a:graphicFrameLocks xmlns:a="http://schemas.openxmlformats.org/drawingml/2006/main" noChangeAspect="1"/>
+            </wp:cNvGraphicFramePr>
+            <a:graphic xmlns:a="http://schemas.openxmlformats.org/drawingml/2006/main">
+              <a:graphicData uri="http://schemas.openxmlformats.org/drawingml/2006/picture">
+                <pic:pic xmlns:pic="http://schemas.openxmlformats.org/drawingml/2006/picture">
+                  <pic:nvPicPr>
+                    <pic:cNvPr id="1" name="Image 1"/>
+                    <pic:cNvPicPr/>
+                  </pic:nvPicPr>
+                  <pic:blipFill>
+                    <a:blip r:embed="rId10">
+                      <a:extLst>
+                        <a:ext uri="{28A0092B-C50C-407E-A947-70E740481C1C}">
+                          <a14:useLocalDpi xmlns:a14="http://schemas.microsoft.com/office/drawing/2010/main" val="0"/>
+                        </a:ext>
+                      </a:extLst>
+                    </a:blip>
+                    <a:stretch>
+                      <a:fillRect/>
+                    </a:stretch>
+                  </pic:blipFill>
+                  <pic:spPr>
+                    <a:xfrm>
+                      <a:off x="0" y="0"/>
+                      <a:ext cx="5759450" cy="5496560"/>
+                    </a:xfrm>
+                    <a:prstGeom prst="rect">
+                      <a:avLst/>
+                    </a:prstGeom>
+                  </pic:spPr>
+                </pic:pic>
+              </a:graphicData>
+            </a:graphic>
+          </wp:inline>
+        </w:drawing>
+      </w:r>
+    </w:p>
+    <w:p>
+      <w:r>
+        <w:br w:type="page"/>
+      </w:r>
+    </w:p>
     <w:p/>
+    <w:p>
+      <w:r>
+        <w:t>Diagrammes de séquences :</w:t>
+      </w:r>
+    </w:p>
+    <w:p/>
+    <w:p>
+      <w:r>
+        <w:rPr>
+          <w:noProof/>
+        </w:rPr>
+        <w:drawing>
+          <wp:inline distT="0" distB="0" distL="0" distR="0" wp14:anchorId="4C7391F6" wp14:editId="65F0201A">
+            <wp:extent cx="3667125" cy="3543300"/>
+            <wp:effectExtent l="0" t="0" r="9525" b="0"/>
+            <wp:docPr id="3" name="Image 3"/>
+            <wp:cNvGraphicFramePr>
+              <a:graphicFrameLocks xmlns:a="http://schemas.openxmlformats.org/drawingml/2006/main" noChangeAspect="1"/>
+            </wp:cNvGraphicFramePr>
+            <a:graphic xmlns:a="http://schemas.openxmlformats.org/drawingml/2006/main">
+              <a:graphicData uri="http://schemas.openxmlformats.org/drawingml/2006/picture">
+                <pic:pic xmlns:pic="http://schemas.openxmlformats.org/drawingml/2006/picture">
+                  <pic:nvPicPr>
+                    <pic:cNvPr id="3" name="Image 3"/>
+                    <pic:cNvPicPr/>
+                  </pic:nvPicPr>
+                  <pic:blipFill>
+                    <a:blip r:embed="rId11">
+                      <a:extLst>
+                        <a:ext uri="{28A0092B-C50C-407E-A947-70E740481C1C}">
+                          <a14:useLocalDpi xmlns:a14="http://schemas.microsoft.com/office/drawing/2010/main" val="0"/>
+                        </a:ext>
+                      </a:extLst>
+                    </a:blip>
+                    <a:stretch>
+                      <a:fillRect/>
+                    </a:stretch>
+                  </pic:blipFill>
+                  <pic:spPr>
+                    <a:xfrm>
+                      <a:off x="0" y="0"/>
+                      <a:ext cx="3667125" cy="3543300"/>
+                    </a:xfrm>
+                    <a:prstGeom prst="rect">
+                      <a:avLst/>
+                    </a:prstGeom>
+                  </pic:spPr>
+                </pic:pic>
+              </a:graphicData>
+            </a:graphic>
+          </wp:inline>
+        </w:drawing>
+      </w:r>
+    </w:p>
+    <w:p/>
+    <w:p>
+      <w:r>
+        <w:rPr>
+          <w:noProof/>
+        </w:rPr>
+        <w:drawing>
+          <wp:inline distT="0" distB="0" distL="0" distR="0" wp14:anchorId="79C0BA24" wp14:editId="7285703F">
+            <wp:extent cx="5000625" cy="3543300"/>
+            <wp:effectExtent l="0" t="0" r="9525" b="0"/>
+            <wp:docPr id="4" name="Image 4"/>
+            <wp:cNvGraphicFramePr>
+              <a:graphicFrameLocks xmlns:a="http://schemas.openxmlformats.org/drawingml/2006/main" noChangeAspect="1"/>
+            </wp:cNvGraphicFramePr>
+            <a:graphic xmlns:a="http://schemas.openxmlformats.org/drawingml/2006/main">
+              <a:graphicData uri="http://schemas.openxmlformats.org/drawingml/2006/picture">
+                <pic:pic xmlns:pic="http://schemas.openxmlformats.org/drawingml/2006/picture">
+                  <pic:nvPicPr>
+                    <pic:cNvPr id="4" name="Image 4"/>
+                    <pic:cNvPicPr/>
+                  </pic:nvPicPr>
+                  <pic:blipFill>
+                    <a:blip r:embed="rId12">
+                      <a:extLst>
+                        <a:ext uri="{28A0092B-C50C-407E-A947-70E740481C1C}">
+                          <a14:useLocalDpi xmlns:a14="http://schemas.microsoft.com/office/drawing/2010/main" val="0"/>
+                        </a:ext>
+                      </a:extLst>
+                    </a:blip>
+                    <a:stretch>
+                      <a:fillRect/>
+                    </a:stretch>
+                  </pic:blipFill>
+                  <pic:spPr>
+                    <a:xfrm>
+                      <a:off x="0" y="0"/>
+                      <a:ext cx="5000625" cy="3543300"/>
+                    </a:xfrm>
+                    <a:prstGeom prst="rect">
+                      <a:avLst/>
+                    </a:prstGeom>
+                  </pic:spPr>
+                </pic:pic>
+              </a:graphicData>
+            </a:graphic>
+          </wp:inline>
+        </w:drawing>
+      </w:r>
+    </w:p>
+    <w:p>
+      <w:pPr>
+        <w:pStyle w:val="Titre1"/>
+      </w:pPr>
+      <w:bookmarkStart w:id="5" w:name="_Toc114999699"/>
+      <w:r>
+        <w:t>Environnement de travail</w:t>
+      </w:r>
+      <w:bookmarkEnd w:id="5"/>
+    </w:p>
     <w:p>
       <w:pPr>
         <w:pStyle w:val="Retraitnormal1"/>
@@ -1773,35 +1978,157 @@
         </w:numPr>
         <w:ind w:left="360"/>
         <w:rPr>
-          <w:rFonts w:ascii="Arial" w:hAnsi="Arial"/>
-          <w:i/>
-          <w:iCs/>
-          <w:sz w:val="24"/>
-          <w:szCs w:val="14"/>
-          <w:lang w:eastAsia="fr-FR"/>
-        </w:rPr>
-      </w:pPr>
-      <w:r>
-        <w:rPr>
-          <w:rFonts w:ascii="Arial" w:hAnsi="Arial"/>
-          <w:i/>
-          <w:iCs/>
-          <w:sz w:val="24"/>
-          <w:szCs w:val="14"/>
-          <w:lang w:eastAsia="fr-FR"/>
-        </w:rPr>
-        <w:t>Cette section contient les diagrammes UML et la liste des tests unitaires.</w:t>
-      </w:r>
-    </w:p>
-    <w:p>
-      <w:pPr>
-        <w:pStyle w:val="Titre1"/>
-      </w:pPr>
-      <w:bookmarkStart w:id="5" w:name="_Toc114999699"/>
-      <w:r>
-        <w:t>Environnement de travail</w:t>
-      </w:r>
-      <w:bookmarkEnd w:id="5"/>
+          <w:rFonts w:ascii="Arial" w:hAnsi="Arial" w:cs="Arial"/>
+          <w:i/>
+          <w:sz w:val="24"/>
+        </w:rPr>
+      </w:pPr>
+    </w:p>
+    <w:p>
+      <w:pPr>
+        <w:pStyle w:val="Retraitnormal1"/>
+        <w:numPr>
+          <w:ilvl w:val="0"/>
+          <w:numId w:val="9"/>
+        </w:numPr>
+        <w:rPr>
+          <w:rFonts w:ascii="Arial" w:hAnsi="Arial" w:cs="Arial"/>
+          <w:i/>
+          <w:sz w:val="24"/>
+        </w:rPr>
+      </w:pPr>
+      <w:proofErr w:type="gramStart"/>
+      <w:r>
+        <w:rPr>
+          <w:rFonts w:ascii="Arial" w:hAnsi="Arial" w:cs="Arial"/>
+          <w:i/>
+          <w:sz w:val="24"/>
+        </w:rPr>
+        <w:t>le</w:t>
+      </w:r>
+      <w:proofErr w:type="gramEnd"/>
+      <w:r>
+        <w:rPr>
+          <w:rFonts w:ascii="Arial" w:hAnsi="Arial" w:cs="Arial"/>
+          <w:i/>
+          <w:sz w:val="24"/>
+        </w:rPr>
+        <w:t xml:space="preserve"> choix du matériel HW</w:t>
+      </w:r>
+    </w:p>
+    <w:p>
+      <w:pPr>
+        <w:pStyle w:val="Retraitnormal1"/>
+        <w:numPr>
+          <w:ilvl w:val="0"/>
+          <w:numId w:val="9"/>
+        </w:numPr>
+        <w:rPr>
+          <w:rFonts w:ascii="Arial" w:hAnsi="Arial" w:cs="Arial"/>
+          <w:i/>
+          <w:sz w:val="24"/>
+        </w:rPr>
+      </w:pPr>
+      <w:proofErr w:type="gramStart"/>
+      <w:r>
+        <w:rPr>
+          <w:rFonts w:ascii="Arial" w:hAnsi="Arial" w:cs="Arial"/>
+          <w:i/>
+          <w:sz w:val="24"/>
+        </w:rPr>
+        <w:lastRenderedPageBreak/>
+        <w:t>le</w:t>
+      </w:r>
+      <w:proofErr w:type="gramEnd"/>
+      <w:r>
+        <w:rPr>
+          <w:rFonts w:ascii="Arial" w:hAnsi="Arial" w:cs="Arial"/>
+          <w:i/>
+          <w:sz w:val="24"/>
+        </w:rPr>
+        <w:t xml:space="preserve"> choix des systèmes d'exploitation pour la réalisation </w:t>
+      </w:r>
+      <w:r>
+        <w:rPr>
+          <w:rFonts w:ascii="Arial" w:hAnsi="Arial" w:cs="Arial"/>
+          <w:i/>
+          <w:sz w:val="24"/>
+          <w:u w:val="single"/>
+        </w:rPr>
+        <w:t>et</w:t>
+      </w:r>
+      <w:r>
+        <w:rPr>
+          <w:rFonts w:ascii="Arial" w:hAnsi="Arial" w:cs="Arial"/>
+          <w:i/>
+          <w:sz w:val="24"/>
+        </w:rPr>
+        <w:t xml:space="preserve"> l'utilisation</w:t>
+      </w:r>
+    </w:p>
+    <w:p>
+      <w:pPr>
+        <w:pStyle w:val="Retraitnormal1"/>
+        <w:numPr>
+          <w:ilvl w:val="0"/>
+          <w:numId w:val="9"/>
+        </w:numPr>
+        <w:rPr>
+          <w:rFonts w:ascii="Arial" w:hAnsi="Arial" w:cs="Arial"/>
+          <w:i/>
+          <w:sz w:val="24"/>
+        </w:rPr>
+      </w:pPr>
+      <w:proofErr w:type="gramStart"/>
+      <w:r>
+        <w:rPr>
+          <w:rFonts w:ascii="Arial" w:hAnsi="Arial" w:cs="Arial"/>
+          <w:i/>
+          <w:sz w:val="24"/>
+        </w:rPr>
+        <w:t>le</w:t>
+      </w:r>
+      <w:proofErr w:type="gramEnd"/>
+      <w:r>
+        <w:rPr>
+          <w:rFonts w:ascii="Arial" w:hAnsi="Arial" w:cs="Arial"/>
+          <w:i/>
+          <w:sz w:val="24"/>
+        </w:rPr>
+        <w:t xml:space="preserve"> choix des outils logiciels pour la réalisation </w:t>
+      </w:r>
+      <w:r>
+        <w:rPr>
+          <w:rFonts w:ascii="Arial" w:hAnsi="Arial" w:cs="Arial"/>
+          <w:i/>
+          <w:sz w:val="24"/>
+          <w:u w:val="single"/>
+        </w:rPr>
+        <w:t>et</w:t>
+      </w:r>
+      <w:r>
+        <w:rPr>
+          <w:rFonts w:ascii="Arial" w:hAnsi="Arial" w:cs="Arial"/>
+          <w:i/>
+          <w:sz w:val="24"/>
+        </w:rPr>
+        <w:t xml:space="preserve"> l'utilisation</w:t>
+      </w:r>
+    </w:p>
+    <w:p>
+      <w:pPr>
+        <w:pStyle w:val="Retraitnormal1"/>
+        <w:numPr>
+          <w:ilvl w:val="0"/>
+          <w:numId w:val="0"/>
+        </w:numPr>
+        <w:ind w:left="720"/>
+        <w:rPr>
+          <w:rFonts w:ascii="Arial" w:hAnsi="Arial" w:cs="Arial"/>
+          <w:i/>
+          <w:sz w:val="24"/>
+        </w:rPr>
+      </w:pPr>
     </w:p>
     <w:p>
       <w:pPr>
@@ -1813,164 +2140,13 @@
         <w:ind w:left="360"/>
         <w:rPr>
           <w:rFonts w:ascii="Arial" w:hAnsi="Arial" w:cs="Arial"/>
-          <w:i/>
-          <w:sz w:val="24"/>
-        </w:rPr>
-      </w:pPr>
-    </w:p>
-    <w:p>
-      <w:pPr>
-        <w:pStyle w:val="Retraitnormal1"/>
-        <w:numPr>
-          <w:ilvl w:val="0"/>
-          <w:numId w:val="9"/>
-        </w:numPr>
-        <w:rPr>
-          <w:rFonts w:ascii="Arial" w:hAnsi="Arial" w:cs="Arial"/>
-          <w:i/>
-          <w:sz w:val="24"/>
-        </w:rPr>
-      </w:pPr>
-      <w:proofErr w:type="gramStart"/>
-      <w:r>
-        <w:rPr>
-          <w:rFonts w:ascii="Arial" w:hAnsi="Arial" w:cs="Arial"/>
-          <w:i/>
-          <w:sz w:val="24"/>
-        </w:rPr>
-        <w:t>le</w:t>
-      </w:r>
-      <w:proofErr w:type="gramEnd"/>
-      <w:r>
-        <w:rPr>
-          <w:rFonts w:ascii="Arial" w:hAnsi="Arial" w:cs="Arial"/>
-          <w:i/>
-          <w:sz w:val="24"/>
-        </w:rPr>
-        <w:t xml:space="preserve"> choix du matériel HW</w:t>
-      </w:r>
-    </w:p>
-    <w:p>
-      <w:pPr>
-        <w:pStyle w:val="Retraitnormal1"/>
-        <w:numPr>
-          <w:ilvl w:val="0"/>
-          <w:numId w:val="9"/>
-        </w:numPr>
-        <w:rPr>
-          <w:rFonts w:ascii="Arial" w:hAnsi="Arial" w:cs="Arial"/>
-          <w:i/>
-          <w:sz w:val="24"/>
-        </w:rPr>
-      </w:pPr>
-      <w:proofErr w:type="gramStart"/>
-      <w:r>
-        <w:rPr>
-          <w:rFonts w:ascii="Arial" w:hAnsi="Arial" w:cs="Arial"/>
-          <w:i/>
-          <w:sz w:val="24"/>
-        </w:rPr>
-        <w:t>le</w:t>
-      </w:r>
-      <w:proofErr w:type="gramEnd"/>
-      <w:r>
-        <w:rPr>
-          <w:rFonts w:ascii="Arial" w:hAnsi="Arial" w:cs="Arial"/>
-          <w:i/>
-          <w:sz w:val="24"/>
-        </w:rPr>
-        <w:t xml:space="preserve"> choix des systèmes d'exploitation pour la réalisation </w:t>
-      </w:r>
-      <w:r>
-        <w:rPr>
-          <w:rFonts w:ascii="Arial" w:hAnsi="Arial" w:cs="Arial"/>
-          <w:i/>
-          <w:sz w:val="24"/>
-          <w:u w:val="single"/>
-        </w:rPr>
-        <w:t>et</w:t>
-      </w:r>
-      <w:r>
-        <w:rPr>
-          <w:rFonts w:ascii="Arial" w:hAnsi="Arial" w:cs="Arial"/>
-          <w:i/>
-          <w:sz w:val="24"/>
-        </w:rPr>
-        <w:t xml:space="preserve"> l'utilisation</w:t>
-      </w:r>
-    </w:p>
-    <w:p>
-      <w:pPr>
-        <w:pStyle w:val="Retraitnormal1"/>
-        <w:numPr>
-          <w:ilvl w:val="0"/>
-          <w:numId w:val="9"/>
-        </w:numPr>
-        <w:rPr>
-          <w:rFonts w:ascii="Arial" w:hAnsi="Arial" w:cs="Arial"/>
-          <w:i/>
-          <w:sz w:val="24"/>
-        </w:rPr>
-      </w:pPr>
-      <w:proofErr w:type="gramStart"/>
-      <w:r>
-        <w:rPr>
-          <w:rFonts w:ascii="Arial" w:hAnsi="Arial" w:cs="Arial"/>
-          <w:i/>
-          <w:sz w:val="24"/>
-        </w:rPr>
-        <w:t>le</w:t>
-      </w:r>
-      <w:proofErr w:type="gramEnd"/>
-      <w:r>
-        <w:rPr>
-          <w:rFonts w:ascii="Arial" w:hAnsi="Arial" w:cs="Arial"/>
-          <w:i/>
-          <w:sz w:val="24"/>
-        </w:rPr>
-        <w:t xml:space="preserve"> choix des outils logiciels pour la réalisation </w:t>
-      </w:r>
-      <w:r>
-        <w:rPr>
-          <w:rFonts w:ascii="Arial" w:hAnsi="Arial" w:cs="Arial"/>
-          <w:i/>
-          <w:sz w:val="24"/>
-          <w:u w:val="single"/>
-        </w:rPr>
-        <w:t>et</w:t>
-      </w:r>
-      <w:r>
-        <w:rPr>
-          <w:rFonts w:ascii="Arial" w:hAnsi="Arial" w:cs="Arial"/>
-          <w:i/>
-          <w:sz w:val="24"/>
-        </w:rPr>
-        <w:t xml:space="preserve"> l'utilisation</w:t>
-      </w:r>
-    </w:p>
-    <w:p>
-      <w:pPr>
-        <w:pStyle w:val="Retraitnormal1"/>
-        <w:numPr>
-          <w:ilvl w:val="0"/>
-          <w:numId w:val="0"/>
-        </w:numPr>
-        <w:ind w:left="720"/>
-        <w:rPr>
-          <w:rFonts w:ascii="Arial" w:hAnsi="Arial" w:cs="Arial"/>
-          <w:i/>
-          <w:sz w:val="24"/>
-        </w:rPr>
-      </w:pPr>
-    </w:p>
-    <w:p>
-      <w:pPr>
-        <w:pStyle w:val="Retraitnormal1"/>
-        <w:numPr>
-          <w:ilvl w:val="0"/>
-          <w:numId w:val="0"/>
-        </w:numPr>
-        <w:ind w:left="360"/>
+          <w:b/>
+          <w:bCs/>
+          <w:i/>
+          <w:sz w:val="24"/>
+        </w:rPr>
+      </w:pPr>
+      <w:r>
         <w:rPr>
           <w:rFonts w:ascii="Arial" w:hAnsi="Arial" w:cs="Arial"/>
           <w:b/>
@@ -1978,7 +2154,8 @@
           <w:i/>
           <w:sz w:val="24"/>
         </w:rPr>
-      </w:pPr>
+        <w:t>Ce chapitre doit permettre à un développeur de reprendre le projet après vous en se remettant dans le même contexte que là où vous vous êtes arrêté</w:t>
+      </w:r>
       <w:r>
         <w:rPr>
           <w:rFonts w:ascii="Arial" w:hAnsi="Arial" w:cs="Arial"/>
@@ -1987,16 +2164,6 @@
           <w:i/>
           <w:sz w:val="24"/>
         </w:rPr>
-        <w:t>Ce chapitre doit permettre à un développeur de reprendre le projet après vous en se remettant dans le même contexte que là où vous vous êtes arrêté</w:t>
-      </w:r>
-      <w:r>
-        <w:rPr>
-          <w:rFonts w:ascii="Arial" w:hAnsi="Arial" w:cs="Arial"/>
-          <w:b/>
-          <w:bCs/>
-          <w:i/>
-          <w:sz w:val="24"/>
-        </w:rPr>
         <w:t xml:space="preserve"> !</w:t>
       </w:r>
     </w:p>
@@ -2023,101 +2190,56 @@
     <w:p>
       <w:pPr>
         <w:pStyle w:val="En-tte"/>
-        <w:ind w:left="357"/>
-        <w:rPr>
-          <w:i/>
-        </w:rPr>
-      </w:pPr>
-      <w:r>
-        <w:rPr>
-          <w:i/>
-        </w:rPr>
-        <w:t xml:space="preserve">Pour chaque </w:t>
-      </w:r>
-      <w:r>
-        <w:rPr>
-          <w:i/>
-        </w:rPr>
-        <w:t>user story de l’analyse</w:t>
-      </w:r>
-      <w:r>
-        <w:rPr>
-          <w:i/>
-        </w:rPr>
-        <w:t xml:space="preserve">, donner sous forme de </w:t>
-      </w:r>
-      <w:proofErr w:type="gramStart"/>
-      <w:r>
-        <w:rPr>
-          <w:i/>
-        </w:rPr>
-        <w:t>tableau:</w:t>
-      </w:r>
-      <w:proofErr w:type="gramEnd"/>
-    </w:p>
-    <w:p>
-      <w:pPr>
-        <w:pStyle w:val="En-tte"/>
-        <w:numPr>
-          <w:ilvl w:val="0"/>
-          <w:numId w:val="20"/>
-        </w:numPr>
-        <w:rPr>
-          <w:i/>
-        </w:rPr>
-      </w:pPr>
-      <w:r>
-        <w:rPr>
-          <w:i/>
-        </w:rPr>
-        <w:t>La date à laquelle le chef de projet a validé les tests d’acceptance</w:t>
-      </w:r>
-    </w:p>
-    <w:p>
-      <w:pPr>
-        <w:pStyle w:val="En-tte"/>
-        <w:numPr>
-          <w:ilvl w:val="0"/>
-          <w:numId w:val="20"/>
-        </w:numPr>
-        <w:rPr>
-          <w:i/>
-        </w:rPr>
-      </w:pPr>
-      <w:r>
-        <w:rPr>
-          <w:i/>
-        </w:rPr>
-        <w:t>La date à laquelle la story a été terminée (= validée par le chef de projet)</w:t>
-      </w:r>
-      <w:r>
-        <w:rPr>
-          <w:i/>
-        </w:rPr>
-        <w:t xml:space="preserve"> </w:t>
-      </w:r>
-    </w:p>
-    <w:p>
-      <w:pPr>
-        <w:pStyle w:val="En-tte"/>
-        <w:rPr>
-          <w:i/>
-        </w:rPr>
-      </w:pPr>
-    </w:p>
-    <w:p>
-      <w:pPr>
-        <w:pStyle w:val="En-tte"/>
-        <w:ind w:left="357"/>
-        <w:rPr>
-          <w:i/>
-        </w:rPr>
-      </w:pPr>
-      <w:r>
-        <w:rPr>
-          <w:i/>
-        </w:rPr>
-        <w:t>Rapport d’exécution des tests unitaires récents (=proche de la date d’édition du document)</w:t>
+        <w:rPr>
+          <w:i/>
+        </w:rPr>
+      </w:pPr>
+      <w:r>
+        <w:rPr>
+          <w:i/>
+          <w:noProof/>
+        </w:rPr>
+        <w:drawing>
+          <wp:inline distT="0" distB="0" distL="0" distR="0" wp14:anchorId="70486D6F" wp14:editId="70E377AC">
+            <wp:extent cx="5759450" cy="2857500"/>
+            <wp:effectExtent l="0" t="0" r="0" b="0"/>
+            <wp:docPr id="5" name="Image 5"/>
+            <wp:cNvGraphicFramePr>
+              <a:graphicFrameLocks xmlns:a="http://schemas.openxmlformats.org/drawingml/2006/main" noChangeAspect="1"/>
+            </wp:cNvGraphicFramePr>
+            <a:graphic xmlns:a="http://schemas.openxmlformats.org/drawingml/2006/main">
+              <a:graphicData uri="http://schemas.openxmlformats.org/drawingml/2006/picture">
+                <pic:pic xmlns:pic="http://schemas.openxmlformats.org/drawingml/2006/picture">
+                  <pic:nvPicPr>
+                    <pic:cNvPr id="5" name="Image 5"/>
+                    <pic:cNvPicPr/>
+                  </pic:nvPicPr>
+                  <pic:blipFill>
+                    <a:blip r:embed="rId13">
+                      <a:extLst>
+                        <a:ext uri="{28A0092B-C50C-407E-A947-70E740481C1C}">
+                          <a14:useLocalDpi xmlns:a14="http://schemas.microsoft.com/office/drawing/2010/main" val="0"/>
+                        </a:ext>
+                      </a:extLst>
+                    </a:blip>
+                    <a:stretch>
+                      <a:fillRect/>
+                    </a:stretch>
+                  </pic:blipFill>
+                  <pic:spPr>
+                    <a:xfrm>
+                      <a:off x="0" y="0"/>
+                      <a:ext cx="5759450" cy="2857500"/>
+                    </a:xfrm>
+                    <a:prstGeom prst="rect">
+                      <a:avLst/>
+                    </a:prstGeom>
+                  </pic:spPr>
+                </pic:pic>
+              </a:graphicData>
+            </a:graphic>
+          </wp:inline>
+        </w:drawing>
       </w:r>
     </w:p>
     <w:p>
@@ -2426,6 +2548,7 @@
           <w:rFonts w:cs="Arial"/>
           <w:i/>
         </w:rPr>
+        <w:lastRenderedPageBreak/>
         <w:t>Difficultés particulières</w:t>
       </w:r>
     </w:p>
@@ -2449,8 +2572,8 @@
       </w:r>
     </w:p>
     <w:sectPr>
-      <w:headerReference w:type="default" r:id="rId10"/>
-      <w:footerReference w:type="default" r:id="rId11"/>
+      <w:headerReference w:type="default" r:id="rId14"/>
+      <w:footerReference w:type="default" r:id="rId15"/>
       <w:pgSz w:w="11906" w:h="16838" w:code="9"/>
       <w:pgMar w:top="1418" w:right="1418" w:bottom="1418" w:left="1418" w:header="720" w:footer="720" w:gutter="0"/>
       <w:cols w:space="720"/>
@@ -4645,6 +4768,7 @@
     <w:lsdException w:name="Strong" w:qFormat="1"/>
     <w:lsdException w:name="Emphasis" w:qFormat="1"/>
     <w:lsdException w:name="HTML Keyboard" w:semiHidden="1" w:unhideWhenUsed="1"/>
+    <w:lsdException w:name="Normal Table" w:semiHidden="1" w:unhideWhenUsed="1"/>
     <w:lsdException w:name="annotation subject" w:semiHidden="1" w:unhideWhenUsed="1"/>
     <w:lsdException w:name="No List" w:semiHidden="1" w:unhideWhenUsed="1"/>
     <w:lsdException w:name="Outline List 1" w:semiHidden="1" w:unhideWhenUsed="1"/>
@@ -4687,8 +4811,11 @@
     <w:lsdException w:name="Table Contemporary" w:semiHidden="1" w:unhideWhenUsed="1"/>
     <w:lsdException w:name="Table Elegant" w:semiHidden="1" w:unhideWhenUsed="1"/>
     <w:lsdException w:name="Table Professional" w:semiHidden="1" w:unhideWhenUsed="1"/>
+    <w:lsdException w:name="Table Subtle 1" w:semiHidden="1" w:unhideWhenUsed="1"/>
     <w:lsdException w:name="Table Subtle 2" w:semiHidden="1" w:unhideWhenUsed="1"/>
     <w:lsdException w:name="Table Web 1" w:semiHidden="1" w:unhideWhenUsed="1"/>
+    <w:lsdException w:name="Table Web 2" w:semiHidden="1" w:unhideWhenUsed="1"/>
+    <w:lsdException w:name="Table Web 3" w:semiHidden="1" w:unhideWhenUsed="1"/>
     <w:lsdException w:name="Balloon Text" w:semiHidden="1" w:unhideWhenUsed="1"/>
     <w:lsdException w:name="Table Theme" w:semiHidden="1" w:unhideWhenUsed="1"/>
     <w:lsdException w:name="Placeholder Text" w:semiHidden="1" w:uiPriority="99"/>
@@ -5732,6 +5859,26 @@
 </file>
 
 <file path=customXml/item1.xml><?xml version="1.0" encoding="utf-8"?>
+<?mso-contentType ?>
+<FormTemplates xmlns="http://schemas.microsoft.com/sharepoint/v3/contenttype/forms">
+  <Display>DocumentLibraryForm</Display>
+  <Edit>DocumentLibraryForm</Edit>
+  <New>DocumentLibraryForm</New>
+</FormTemplates>
+</file>
+
+<file path=customXml/item2.xml><?xml version="1.0" encoding="utf-8"?>
+<p:properties xmlns:p="http://schemas.microsoft.com/office/2006/metadata/properties" xmlns:xsi="http://www.w3.org/2001/XMLSchema-instance" xmlns:pc="http://schemas.microsoft.com/office/infopath/2007/PartnerControls">
+  <documentManagement>
+    <lcf76f155ced4ddcb4097134ff3c332f xmlns="98d92101-24da-4498-9971-a24673344bd8">
+      <Terms xmlns="http://schemas.microsoft.com/office/infopath/2007/PartnerControls"/>
+    </lcf76f155ced4ddcb4097134ff3c332f>
+    <TaxCatchAll xmlns="dfa80de1-e9bb-4cf2-893d-d06220b3971a" xsi:nil="true"/>
+  </documentManagement>
+</p:properties>
+</file>
+
+<file path=customXml/item3.xml><?xml version="1.0" encoding="utf-8"?>
 <ct:contentTypeSchema xmlns:ct="http://schemas.microsoft.com/office/2006/metadata/contentType" xmlns:ma="http://schemas.microsoft.com/office/2006/metadata/properties/metaAttributes" ct:_="" ma:_="" ma:contentTypeName="Document" ma:contentTypeID="0x010100E529CC47EA4E614CBF50FAFAB9B8F32B" ma:contentTypeVersion="9" ma:contentTypeDescription="Crée un document." ma:contentTypeScope="" ma:versionID="026f4ebce0e5277e37b90ae8b1b1c0d3">
   <xsd:schema xmlns:xsd="http://www.w3.org/2001/XMLSchema" xmlns:xs="http://www.w3.org/2001/XMLSchema" xmlns:p="http://schemas.microsoft.com/office/2006/metadata/properties" xmlns:ns2="dfa80de1-e9bb-4cf2-893d-d06220b3971a" xmlns:ns3="98d92101-24da-4498-9971-a24673344bd8" targetNamespace="http://schemas.microsoft.com/office/2006/metadata/properties" ma:root="true" ma:fieldsID="b9cb9f8533022950c644fef603f80954" ns2:_="" ns3:_="">
     <xsd:import namespace="dfa80de1-e9bb-4cf2-893d-d06220b3971a"/>
@@ -5928,27 +6075,26 @@
 </ct:contentTypeSchema>
 </file>
 
-<file path=customXml/item2.xml><?xml version="1.0" encoding="utf-8"?>
-<p:properties xmlns:p="http://schemas.microsoft.com/office/2006/metadata/properties" xmlns:xsi="http://www.w3.org/2001/XMLSchema-instance" xmlns:pc="http://schemas.microsoft.com/office/infopath/2007/PartnerControls">
-  <documentManagement>
-    <lcf76f155ced4ddcb4097134ff3c332f xmlns="98d92101-24da-4498-9971-a24673344bd8">
-      <Terms xmlns="http://schemas.microsoft.com/office/infopath/2007/PartnerControls"/>
-    </lcf76f155ced4ddcb4097134ff3c332f>
-    <TaxCatchAll xmlns="dfa80de1-e9bb-4cf2-893d-d06220b3971a" xsi:nil="true"/>
-  </documentManagement>
-</p:properties>
+<file path=customXml/itemProps1.xml><?xml version="1.0" encoding="utf-8"?>
+<ds:datastoreItem xmlns:ds="http://schemas.openxmlformats.org/officeDocument/2006/customXml" ds:itemID="{D3135AC7-3C5E-4CF3-94BE-2823690A5E55}">
+  <ds:schemaRefs>
+    <ds:schemaRef ds:uri="http://schemas.microsoft.com/sharepoint/v3/contenttype/forms"/>
+  </ds:schemaRefs>
+</ds:datastoreItem>
 </file>
 
-<file path=customXml/item3.xml><?xml version="1.0" encoding="utf-8"?>
-<?mso-contentType ?>
-<FormTemplates xmlns="http://schemas.microsoft.com/sharepoint/v3/contenttype/forms">
-  <Display>DocumentLibraryForm</Display>
-  <Edit>DocumentLibraryForm</Edit>
-  <New>DocumentLibraryForm</New>
-</FormTemplates>
+<file path=customXml/itemProps2.xml><?xml version="1.0" encoding="utf-8"?>
+<ds:datastoreItem xmlns:ds="http://schemas.openxmlformats.org/officeDocument/2006/customXml" ds:itemID="{E5198F5E-0DBC-492C-83B4-AB13AD117DD5}">
+  <ds:schemaRefs>
+    <ds:schemaRef ds:uri="http://schemas.microsoft.com/office/2006/metadata/properties"/>
+    <ds:schemaRef ds:uri="http://schemas.microsoft.com/office/infopath/2007/PartnerControls"/>
+    <ds:schemaRef ds:uri="98d92101-24da-4498-9971-a24673344bd8"/>
+    <ds:schemaRef ds:uri="dfa80de1-e9bb-4cf2-893d-d06220b3971a"/>
+  </ds:schemaRefs>
+</ds:datastoreItem>
 </file>
 
-<file path=customXml/itemProps1.xml><?xml version="1.0" encoding="utf-8"?>
+<file path=customXml/itemProps3.xml><?xml version="1.0" encoding="utf-8"?>
 <ds:datastoreItem xmlns:ds="http://schemas.openxmlformats.org/officeDocument/2006/customXml" ds:itemID="{82999A71-E59D-4EFC-B6B9-07379AF3DBEC}">
   <ds:schemaRefs>
     <ds:schemaRef ds:uri="http://schemas.microsoft.com/office/2006/metadata/contentType"/>
@@ -5965,23 +6111,4 @@
     <ds:schemaRef ds:uri="http://schemas.microsoft.com/internal/obd"/>
   </ds:schemaRefs>
 </ds:datastoreItem>
-</file>
-
-<file path=customXml/itemProps2.xml><?xml version="1.0" encoding="utf-8"?>
-<ds:datastoreItem xmlns:ds="http://schemas.openxmlformats.org/officeDocument/2006/customXml" ds:itemID="{E5198F5E-0DBC-492C-83B4-AB13AD117DD5}">
-  <ds:schemaRefs>
-    <ds:schemaRef ds:uri="http://schemas.microsoft.com/office/2006/metadata/properties"/>
-    <ds:schemaRef ds:uri="http://schemas.microsoft.com/office/infopath/2007/PartnerControls"/>
-    <ds:schemaRef ds:uri="98d92101-24da-4498-9971-a24673344bd8"/>
-    <ds:schemaRef ds:uri="dfa80de1-e9bb-4cf2-893d-d06220b3971a"/>
-  </ds:schemaRefs>
-</ds:datastoreItem>
-</file>
-
-<file path=customXml/itemProps3.xml><?xml version="1.0" encoding="utf-8"?>
-<ds:datastoreItem xmlns:ds="http://schemas.openxmlformats.org/officeDocument/2006/customXml" ds:itemID="{D3135AC7-3C5E-4CF3-94BE-2823690A5E55}">
-  <ds:schemaRefs>
-    <ds:schemaRef ds:uri="http://schemas.microsoft.com/sharepoint/v3/contenttype/forms"/>
-  </ds:schemaRefs>
-</ds:datastoreItem>
 </file>
</xml_diff>

<commit_message>
affichage du menu principale
</commit_message>
<xml_diff>
--- a/Caneva-theorlando-PDev.docx
+++ b/Caneva-theorlando-PDev.docx
@@ -1,6 +1,6 @@
 
 <file path=word/document.xml><?xml version="1.0" encoding="utf-8"?>
-<w:document xmlns:wpc="http://schemas.microsoft.com/office/word/2010/wordprocessingCanvas" xmlns:cx="http://schemas.microsoft.com/office/drawing/2014/chartex" xmlns:cx1="http://schemas.microsoft.com/office/drawing/2015/9/8/chartex" xmlns:cx2="http://schemas.microsoft.com/office/drawing/2015/10/21/chartex" xmlns:cx3="http://schemas.microsoft.com/office/drawing/2016/5/9/chartex" xmlns:cx4="http://schemas.microsoft.com/office/drawing/2016/5/10/chartex" xmlns:cx5="http://schemas.microsoft.com/office/drawing/2016/5/11/chartex" xmlns:cx6="http://schemas.microsoft.com/office/drawing/2016/5/12/chartex" xmlns:cx7="http://schemas.microsoft.com/office/drawing/2016/5/13/chartex" xmlns:cx8="http://schemas.microsoft.com/office/drawing/2016/5/14/chartex" xmlns:mc="http://schemas.openxmlformats.org/markup-compatibility/2006" xmlns:aink="http://schemas.microsoft.com/office/drawing/2016/ink" xmlns:am3d="http://schemas.microsoft.com/office/drawing/2017/model3d" xmlns:o="urn:schemas-microsoft-com:office:office" xmlns:oel="http://schemas.microsoft.com/office/2019/extlst" xmlns:r="http://schemas.openxmlformats.org/officeDocument/2006/relationships" xmlns:m="http://schemas.openxmlformats.org/officeDocument/2006/math" xmlns:v="urn:schemas-microsoft-com:vml" xmlns:wp14="http://schemas.microsoft.com/office/word/2010/wordprocessingDrawing" xmlns:wp="http://schemas.openxmlformats.org/drawingml/2006/wordprocessingDrawing" xmlns:w10="urn:schemas-microsoft-com:office:word" xmlns:w="http://schemas.openxmlformats.org/wordprocessingml/2006/main" xmlns:w14="http://schemas.microsoft.com/office/word/2010/wordml" xmlns:w15="http://schemas.microsoft.com/office/word/2012/wordml" xmlns:w16cex="http://schemas.microsoft.com/office/word/2018/wordml/cex" xmlns:w16cid="http://schemas.microsoft.com/office/word/2016/wordml/cid" xmlns:w16="http://schemas.microsoft.com/office/word/2018/wordml" xmlns:w16sdtdh="http://schemas.microsoft.com/office/word/2020/wordml/sdtdatahash" xmlns:w16se="http://schemas.microsoft.com/office/word/2015/wordml/symex" xmlns:wpg="http://schemas.microsoft.com/office/word/2010/wordprocessingGroup" xmlns:wpi="http://schemas.microsoft.com/office/word/2010/wordprocessingInk" xmlns:wne="http://schemas.microsoft.com/office/word/2006/wordml" xmlns:wps="http://schemas.microsoft.com/office/word/2010/wordprocessingShape" mc:Ignorable="w14 w15 w16se w16cid w16 w16cex w16sdtdh wp14">
+<w:document xmlns:wpc="http://schemas.microsoft.com/office/word/2010/wordprocessingCanvas" xmlns:cx="http://schemas.microsoft.com/office/drawing/2014/chartex" xmlns:cx1="http://schemas.microsoft.com/office/drawing/2015/9/8/chartex" xmlns:cx2="http://schemas.microsoft.com/office/drawing/2015/10/21/chartex" xmlns:cx3="http://schemas.microsoft.com/office/drawing/2016/5/9/chartex" xmlns:cx4="http://schemas.microsoft.com/office/drawing/2016/5/10/chartex" xmlns:cx5="http://schemas.microsoft.com/office/drawing/2016/5/11/chartex" xmlns:cx6="http://schemas.microsoft.com/office/drawing/2016/5/12/chartex" xmlns:cx7="http://schemas.microsoft.com/office/drawing/2016/5/13/chartex" xmlns:cx8="http://schemas.microsoft.com/office/drawing/2016/5/14/chartex" xmlns:mc="http://schemas.openxmlformats.org/markup-compatibility/2006" xmlns:aink="http://schemas.microsoft.com/office/drawing/2016/ink" xmlns:am3d="http://schemas.microsoft.com/office/drawing/2017/model3d" xmlns:o="urn:schemas-microsoft-com:office:office" xmlns:r="http://schemas.openxmlformats.org/officeDocument/2006/relationships" xmlns:m="http://schemas.openxmlformats.org/officeDocument/2006/math" xmlns:v="urn:schemas-microsoft-com:vml" xmlns:wp14="http://schemas.microsoft.com/office/word/2010/wordprocessingDrawing" xmlns:wp="http://schemas.openxmlformats.org/drawingml/2006/wordprocessingDrawing" xmlns:w10="urn:schemas-microsoft-com:office:word" xmlns:w="http://schemas.openxmlformats.org/wordprocessingml/2006/main" xmlns:w14="http://schemas.microsoft.com/office/word/2010/wordml" xmlns:w15="http://schemas.microsoft.com/office/word/2012/wordml" xmlns:w16cex="http://schemas.microsoft.com/office/word/2018/wordml/cex" xmlns:w16cid="http://schemas.microsoft.com/office/word/2016/wordml/cid" xmlns:w16="http://schemas.microsoft.com/office/word/2018/wordml" xmlns:w16se="http://schemas.microsoft.com/office/word/2015/wordml/symex" xmlns:wpg="http://schemas.microsoft.com/office/word/2010/wordprocessingGroup" xmlns:wpi="http://schemas.microsoft.com/office/word/2010/wordprocessingInk" xmlns:wne="http://schemas.microsoft.com/office/word/2006/wordml" xmlns:wps="http://schemas.microsoft.com/office/word/2010/wordprocessingShape" mc:Ignorable="w14 w15 w16se w16cid w16 w16cex wp14">
   <w:body>
     <w:p>
       <w:pPr>
@@ -2178,6 +2178,181 @@
       </w:r>
       <w:bookmarkEnd w:id="6"/>
     </w:p>
+    <w:p/>
+    <w:tbl>
+      <w:tblPr>
+        <w:tblStyle w:val="Grilledutableau"/>
+        <w:tblW w:w="0" w:type="auto"/>
+        <w:tblLook w:val="04A0" w:firstRow="1" w:lastRow="0" w:firstColumn="1" w:lastColumn="0" w:noHBand="0" w:noVBand="1"/>
+      </w:tblPr>
+      <w:tblGrid>
+        <w:gridCol w:w="3020"/>
+        <w:gridCol w:w="3020"/>
+        <w:gridCol w:w="3020"/>
+      </w:tblGrid>
+      <w:tr>
+        <w:tc>
+          <w:tcPr>
+            <w:tcW w:w="3020" w:type="dxa"/>
+          </w:tcPr>
+          <w:p>
+            <w:pPr>
+              <w:jc w:val="center"/>
+              <w:rPr>
+                <w:b/>
+                <w:bCs/>
+              </w:rPr>
+            </w:pPr>
+            <w:proofErr w:type="spellStart"/>
+            <w:r>
+              <w:rPr>
+                <w:b/>
+                <w:bCs/>
+              </w:rPr>
+              <w:t>Storie</w:t>
+            </w:r>
+            <w:proofErr w:type="spellEnd"/>
+          </w:p>
+        </w:tc>
+        <w:tc>
+          <w:tcPr>
+            <w:tcW w:w="3020" w:type="dxa"/>
+          </w:tcPr>
+          <w:p>
+            <w:pPr>
+              <w:jc w:val="center"/>
+              <w:rPr>
+                <w:b/>
+                <w:bCs/>
+              </w:rPr>
+            </w:pPr>
+            <w:r>
+              <w:rPr>
+                <w:b/>
+                <w:bCs/>
+              </w:rPr>
+              <w:t>Validation analyse</w:t>
+            </w:r>
+          </w:p>
+        </w:tc>
+        <w:tc>
+          <w:tcPr>
+            <w:tcW w:w="3020" w:type="dxa"/>
+          </w:tcPr>
+          <w:p>
+            <w:pPr>
+              <w:jc w:val="center"/>
+              <w:rPr>
+                <w:b/>
+                <w:bCs/>
+              </w:rPr>
+            </w:pPr>
+            <w:proofErr w:type="gramStart"/>
+            <w:r>
+              <w:rPr>
+                <w:b/>
+                <w:bCs/>
+              </w:rPr>
+              <w:t>terminé</w:t>
+            </w:r>
+            <w:proofErr w:type="gramEnd"/>
+          </w:p>
+        </w:tc>
+      </w:tr>
+      <w:tr>
+        <w:tc>
+          <w:tcPr>
+            <w:tcW w:w="3020" w:type="dxa"/>
+          </w:tcPr>
+          <w:p>
+            <w:r>
+              <w:t>Menu principale</w:t>
+            </w:r>
+          </w:p>
+        </w:tc>
+        <w:tc>
+          <w:tcPr>
+            <w:tcW w:w="3020" w:type="dxa"/>
+          </w:tcPr>
+          <w:p>
+            <w:r>
+              <w:t>10.10.2022</w:t>
+            </w:r>
+          </w:p>
+        </w:tc>
+        <w:tc>
+          <w:tcPr>
+            <w:tcW w:w="3020" w:type="dxa"/>
+          </w:tcPr>
+          <w:p>
+            <w:r>
+              <w:t>10.10.2022</w:t>
+            </w:r>
+          </w:p>
+        </w:tc>
+      </w:tr>
+      <w:tr>
+        <w:tc>
+          <w:tcPr>
+            <w:tcW w:w="3020" w:type="dxa"/>
+          </w:tcPr>
+          <w:p>
+            <w:r>
+              <w:t>Menu option</w:t>
+            </w:r>
+          </w:p>
+        </w:tc>
+        <w:tc>
+          <w:tcPr>
+            <w:tcW w:w="3020" w:type="dxa"/>
+          </w:tcPr>
+          <w:p>
+            <w:r>
+              <w:t>10.10.2022</w:t>
+            </w:r>
+          </w:p>
+        </w:tc>
+        <w:tc>
+          <w:tcPr>
+            <w:tcW w:w="3020" w:type="dxa"/>
+          </w:tcPr>
+          <w:p/>
+        </w:tc>
+      </w:tr>
+      <w:tr>
+        <w:tc>
+          <w:tcPr>
+            <w:tcW w:w="3020" w:type="dxa"/>
+          </w:tcPr>
+          <w:p>
+            <w:r>
+              <w:t>Lancement du jeu</w:t>
+            </w:r>
+          </w:p>
+        </w:tc>
+        <w:tc>
+          <w:tcPr>
+            <w:tcW w:w="3020" w:type="dxa"/>
+          </w:tcPr>
+          <w:p>
+            <w:r>
+              <w:t>10.10.2022</w:t>
+            </w:r>
+          </w:p>
+        </w:tc>
+        <w:tc>
+          <w:tcPr>
+            <w:tcW w:w="3020" w:type="dxa"/>
+          </w:tcPr>
+          <w:p>
+            <w:r>
+              <w:t>10.10.2022</w:t>
+            </w:r>
+          </w:p>
+        </w:tc>
+      </w:tr>
+    </w:tbl>
+    <w:p/>
     <w:p>
       <w:pPr>
         <w:pStyle w:val="En-tte"/>
@@ -2431,6 +2606,7 @@
       <w:bookmarkStart w:id="15" w:name="_Toc71703263"/>
       <w:bookmarkStart w:id="16" w:name="_Toc114999703"/>
       <w:r>
+        <w:lastRenderedPageBreak/>
         <w:t>C</w:t>
       </w:r>
       <w:bookmarkEnd w:id="14"/>
@@ -2548,7 +2724,6 @@
           <w:rFonts w:cs="Arial"/>
           <w:i/>
         </w:rPr>
-        <w:lastRenderedPageBreak/>
         <w:t>Difficultés particulières</w:t>
       </w:r>
     </w:p>
@@ -2584,7 +2759,7 @@
 </file>
 
 <file path=word/endnotes.xml><?xml version="1.0" encoding="utf-8"?>
-<w:endnotes xmlns:wpc="http://schemas.microsoft.com/office/word/2010/wordprocessingCanvas" xmlns:cx="http://schemas.microsoft.com/office/drawing/2014/chartex" xmlns:cx1="http://schemas.microsoft.com/office/drawing/2015/9/8/chartex" xmlns:cx2="http://schemas.microsoft.com/office/drawing/2015/10/21/chartex" xmlns:cx3="http://schemas.microsoft.com/office/drawing/2016/5/9/chartex" xmlns:cx4="http://schemas.microsoft.com/office/drawing/2016/5/10/chartex" xmlns:cx5="http://schemas.microsoft.com/office/drawing/2016/5/11/chartex" xmlns:cx6="http://schemas.microsoft.com/office/drawing/2016/5/12/chartex" xmlns:cx7="http://schemas.microsoft.com/office/drawing/2016/5/13/chartex" xmlns:cx8="http://schemas.microsoft.com/office/drawing/2016/5/14/chartex" xmlns:mc="http://schemas.openxmlformats.org/markup-compatibility/2006" xmlns:aink="http://schemas.microsoft.com/office/drawing/2016/ink" xmlns:am3d="http://schemas.microsoft.com/office/drawing/2017/model3d" xmlns:o="urn:schemas-microsoft-com:office:office" xmlns:oel="http://schemas.microsoft.com/office/2019/extlst" xmlns:r="http://schemas.openxmlformats.org/officeDocument/2006/relationships" xmlns:m="http://schemas.openxmlformats.org/officeDocument/2006/math" xmlns:v="urn:schemas-microsoft-com:vml" xmlns:wp14="http://schemas.microsoft.com/office/word/2010/wordprocessingDrawing" xmlns:wp="http://schemas.openxmlformats.org/drawingml/2006/wordprocessingDrawing" xmlns:w10="urn:schemas-microsoft-com:office:word" xmlns:w="http://schemas.openxmlformats.org/wordprocessingml/2006/main" xmlns:w14="http://schemas.microsoft.com/office/word/2010/wordml" xmlns:w15="http://schemas.microsoft.com/office/word/2012/wordml" xmlns:w16cex="http://schemas.microsoft.com/office/word/2018/wordml/cex" xmlns:w16cid="http://schemas.microsoft.com/office/word/2016/wordml/cid" xmlns:w16="http://schemas.microsoft.com/office/word/2018/wordml" xmlns:w16sdtdh="http://schemas.microsoft.com/office/word/2020/wordml/sdtdatahash" xmlns:w16se="http://schemas.microsoft.com/office/word/2015/wordml/symex" xmlns:wpg="http://schemas.microsoft.com/office/word/2010/wordprocessingGroup" xmlns:wpi="http://schemas.microsoft.com/office/word/2010/wordprocessingInk" xmlns:wne="http://schemas.microsoft.com/office/word/2006/wordml" xmlns:wps="http://schemas.microsoft.com/office/word/2010/wordprocessingShape" mc:Ignorable="w14 w15 w16se w16cid w16 w16cex w16sdtdh wp14">
+<w:endnotes xmlns:wpc="http://schemas.microsoft.com/office/word/2010/wordprocessingCanvas" xmlns:cx="http://schemas.microsoft.com/office/drawing/2014/chartex" xmlns:cx1="http://schemas.microsoft.com/office/drawing/2015/9/8/chartex" xmlns:cx2="http://schemas.microsoft.com/office/drawing/2015/10/21/chartex" xmlns:cx3="http://schemas.microsoft.com/office/drawing/2016/5/9/chartex" xmlns:cx4="http://schemas.microsoft.com/office/drawing/2016/5/10/chartex" xmlns:cx5="http://schemas.microsoft.com/office/drawing/2016/5/11/chartex" xmlns:cx6="http://schemas.microsoft.com/office/drawing/2016/5/12/chartex" xmlns:cx7="http://schemas.microsoft.com/office/drawing/2016/5/13/chartex" xmlns:cx8="http://schemas.microsoft.com/office/drawing/2016/5/14/chartex" xmlns:mc="http://schemas.openxmlformats.org/markup-compatibility/2006" xmlns:aink="http://schemas.microsoft.com/office/drawing/2016/ink" xmlns:am3d="http://schemas.microsoft.com/office/drawing/2017/model3d" xmlns:o="urn:schemas-microsoft-com:office:office" xmlns:r="http://schemas.openxmlformats.org/officeDocument/2006/relationships" xmlns:m="http://schemas.openxmlformats.org/officeDocument/2006/math" xmlns:v="urn:schemas-microsoft-com:vml" xmlns:wp14="http://schemas.microsoft.com/office/word/2010/wordprocessingDrawing" xmlns:wp="http://schemas.openxmlformats.org/drawingml/2006/wordprocessingDrawing" xmlns:w10="urn:schemas-microsoft-com:office:word" xmlns:w="http://schemas.openxmlformats.org/wordprocessingml/2006/main" xmlns:w14="http://schemas.microsoft.com/office/word/2010/wordml" xmlns:w15="http://schemas.microsoft.com/office/word/2012/wordml" xmlns:w16cex="http://schemas.microsoft.com/office/word/2018/wordml/cex" xmlns:w16cid="http://schemas.microsoft.com/office/word/2016/wordml/cid" xmlns:w16="http://schemas.microsoft.com/office/word/2018/wordml" xmlns:w16se="http://schemas.microsoft.com/office/word/2015/wordml/symex" xmlns:wpg="http://schemas.microsoft.com/office/word/2010/wordprocessingGroup" xmlns:wpi="http://schemas.microsoft.com/office/word/2010/wordprocessingInk" xmlns:wne="http://schemas.microsoft.com/office/word/2006/wordml" xmlns:wps="http://schemas.microsoft.com/office/word/2010/wordprocessingShape" mc:Ignorable="w14 w15 w16se w16cid w16 w16cex wp14">
   <w:endnote w:type="separator" w:id="-1">
     <w:p>
       <w:r>
@@ -2603,7 +2778,7 @@
 </file>
 
 <file path=word/footer1.xml><?xml version="1.0" encoding="utf-8"?>
-<w:ftr xmlns:wpc="http://schemas.microsoft.com/office/word/2010/wordprocessingCanvas" xmlns:cx="http://schemas.microsoft.com/office/drawing/2014/chartex" xmlns:cx1="http://schemas.microsoft.com/office/drawing/2015/9/8/chartex" xmlns:cx2="http://schemas.microsoft.com/office/drawing/2015/10/21/chartex" xmlns:cx3="http://schemas.microsoft.com/office/drawing/2016/5/9/chartex" xmlns:cx4="http://schemas.microsoft.com/office/drawing/2016/5/10/chartex" xmlns:cx5="http://schemas.microsoft.com/office/drawing/2016/5/11/chartex" xmlns:cx6="http://schemas.microsoft.com/office/drawing/2016/5/12/chartex" xmlns:cx7="http://schemas.microsoft.com/office/drawing/2016/5/13/chartex" xmlns:cx8="http://schemas.microsoft.com/office/drawing/2016/5/14/chartex" xmlns:mc="http://schemas.openxmlformats.org/markup-compatibility/2006" xmlns:aink="http://schemas.microsoft.com/office/drawing/2016/ink" xmlns:am3d="http://schemas.microsoft.com/office/drawing/2017/model3d" xmlns:o="urn:schemas-microsoft-com:office:office" xmlns:oel="http://schemas.microsoft.com/office/2019/extlst" xmlns:r="http://schemas.openxmlformats.org/officeDocument/2006/relationships" xmlns:m="http://schemas.openxmlformats.org/officeDocument/2006/math" xmlns:v="urn:schemas-microsoft-com:vml" xmlns:wp14="http://schemas.microsoft.com/office/word/2010/wordprocessingDrawing" xmlns:wp="http://schemas.openxmlformats.org/drawingml/2006/wordprocessingDrawing" xmlns:w10="urn:schemas-microsoft-com:office:word" xmlns:w="http://schemas.openxmlformats.org/wordprocessingml/2006/main" xmlns:w14="http://schemas.microsoft.com/office/word/2010/wordml" xmlns:w15="http://schemas.microsoft.com/office/word/2012/wordml" xmlns:w16cex="http://schemas.microsoft.com/office/word/2018/wordml/cex" xmlns:w16cid="http://schemas.microsoft.com/office/word/2016/wordml/cid" xmlns:w16="http://schemas.microsoft.com/office/word/2018/wordml" xmlns:w16sdtdh="http://schemas.microsoft.com/office/word/2020/wordml/sdtdatahash" xmlns:w16se="http://schemas.microsoft.com/office/word/2015/wordml/symex" xmlns:wpg="http://schemas.microsoft.com/office/word/2010/wordprocessingGroup" xmlns:wpi="http://schemas.microsoft.com/office/word/2010/wordprocessingInk" xmlns:wne="http://schemas.microsoft.com/office/word/2006/wordml" xmlns:wps="http://schemas.microsoft.com/office/word/2010/wordprocessingShape" mc:Ignorable="w14 w15 w16se w16cid w16 w16cex w16sdtdh wp14">
+<w:ftr xmlns:wpc="http://schemas.microsoft.com/office/word/2010/wordprocessingCanvas" xmlns:cx="http://schemas.microsoft.com/office/drawing/2014/chartex" xmlns:cx1="http://schemas.microsoft.com/office/drawing/2015/9/8/chartex" xmlns:cx2="http://schemas.microsoft.com/office/drawing/2015/10/21/chartex" xmlns:cx3="http://schemas.microsoft.com/office/drawing/2016/5/9/chartex" xmlns:cx4="http://schemas.microsoft.com/office/drawing/2016/5/10/chartex" xmlns:cx5="http://schemas.microsoft.com/office/drawing/2016/5/11/chartex" xmlns:cx6="http://schemas.microsoft.com/office/drawing/2016/5/12/chartex" xmlns:cx7="http://schemas.microsoft.com/office/drawing/2016/5/13/chartex" xmlns:cx8="http://schemas.microsoft.com/office/drawing/2016/5/14/chartex" xmlns:mc="http://schemas.openxmlformats.org/markup-compatibility/2006" xmlns:aink="http://schemas.microsoft.com/office/drawing/2016/ink" xmlns:am3d="http://schemas.microsoft.com/office/drawing/2017/model3d" xmlns:o="urn:schemas-microsoft-com:office:office" xmlns:r="http://schemas.openxmlformats.org/officeDocument/2006/relationships" xmlns:m="http://schemas.openxmlformats.org/officeDocument/2006/math" xmlns:v="urn:schemas-microsoft-com:vml" xmlns:wp14="http://schemas.microsoft.com/office/word/2010/wordprocessingDrawing" xmlns:wp="http://schemas.openxmlformats.org/drawingml/2006/wordprocessingDrawing" xmlns:w10="urn:schemas-microsoft-com:office:word" xmlns:w="http://schemas.openxmlformats.org/wordprocessingml/2006/main" xmlns:w14="http://schemas.microsoft.com/office/word/2010/wordml" xmlns:w15="http://schemas.microsoft.com/office/word/2012/wordml" xmlns:w16cex="http://schemas.microsoft.com/office/word/2018/wordml/cex" xmlns:w16cid="http://schemas.microsoft.com/office/word/2016/wordml/cid" xmlns:w16="http://schemas.microsoft.com/office/word/2018/wordml" xmlns:w16se="http://schemas.microsoft.com/office/word/2015/wordml/symex" xmlns:wpg="http://schemas.microsoft.com/office/word/2010/wordprocessingGroup" xmlns:wpi="http://schemas.microsoft.com/office/word/2010/wordprocessingInk" xmlns:wne="http://schemas.microsoft.com/office/word/2006/wordml" xmlns:wps="http://schemas.microsoft.com/office/word/2010/wordprocessingShape" mc:Ignorable="w14 w15 w16se w16cid w16 w16cex wp14">
   <w:p>
     <w:pPr>
       <w:pStyle w:val="Pieddepage"/>
@@ -2670,7 +2845,7 @@
 </file>
 
 <file path=word/footnotes.xml><?xml version="1.0" encoding="utf-8"?>
-<w:footnotes xmlns:wpc="http://schemas.microsoft.com/office/word/2010/wordprocessingCanvas" xmlns:cx="http://schemas.microsoft.com/office/drawing/2014/chartex" xmlns:cx1="http://schemas.microsoft.com/office/drawing/2015/9/8/chartex" xmlns:cx2="http://schemas.microsoft.com/office/drawing/2015/10/21/chartex" xmlns:cx3="http://schemas.microsoft.com/office/drawing/2016/5/9/chartex" xmlns:cx4="http://schemas.microsoft.com/office/drawing/2016/5/10/chartex" xmlns:cx5="http://schemas.microsoft.com/office/drawing/2016/5/11/chartex" xmlns:cx6="http://schemas.microsoft.com/office/drawing/2016/5/12/chartex" xmlns:cx7="http://schemas.microsoft.com/office/drawing/2016/5/13/chartex" xmlns:cx8="http://schemas.microsoft.com/office/drawing/2016/5/14/chartex" xmlns:mc="http://schemas.openxmlformats.org/markup-compatibility/2006" xmlns:aink="http://schemas.microsoft.com/office/drawing/2016/ink" xmlns:am3d="http://schemas.microsoft.com/office/drawing/2017/model3d" xmlns:o="urn:schemas-microsoft-com:office:office" xmlns:oel="http://schemas.microsoft.com/office/2019/extlst" xmlns:r="http://schemas.openxmlformats.org/officeDocument/2006/relationships" xmlns:m="http://schemas.openxmlformats.org/officeDocument/2006/math" xmlns:v="urn:schemas-microsoft-com:vml" xmlns:wp14="http://schemas.microsoft.com/office/word/2010/wordprocessingDrawing" xmlns:wp="http://schemas.openxmlformats.org/drawingml/2006/wordprocessingDrawing" xmlns:w10="urn:schemas-microsoft-com:office:word" xmlns:w="http://schemas.openxmlformats.org/wordprocessingml/2006/main" xmlns:w14="http://schemas.microsoft.com/office/word/2010/wordml" xmlns:w15="http://schemas.microsoft.com/office/word/2012/wordml" xmlns:w16cex="http://schemas.microsoft.com/office/word/2018/wordml/cex" xmlns:w16cid="http://schemas.microsoft.com/office/word/2016/wordml/cid" xmlns:w16="http://schemas.microsoft.com/office/word/2018/wordml" xmlns:w16sdtdh="http://schemas.microsoft.com/office/word/2020/wordml/sdtdatahash" xmlns:w16se="http://schemas.microsoft.com/office/word/2015/wordml/symex" xmlns:wpg="http://schemas.microsoft.com/office/word/2010/wordprocessingGroup" xmlns:wpi="http://schemas.microsoft.com/office/word/2010/wordprocessingInk" xmlns:wne="http://schemas.microsoft.com/office/word/2006/wordml" xmlns:wps="http://schemas.microsoft.com/office/word/2010/wordprocessingShape" mc:Ignorable="w14 w15 w16se w16cid w16 w16cex w16sdtdh wp14">
+<w:footnotes xmlns:wpc="http://schemas.microsoft.com/office/word/2010/wordprocessingCanvas" xmlns:cx="http://schemas.microsoft.com/office/drawing/2014/chartex" xmlns:cx1="http://schemas.microsoft.com/office/drawing/2015/9/8/chartex" xmlns:cx2="http://schemas.microsoft.com/office/drawing/2015/10/21/chartex" xmlns:cx3="http://schemas.microsoft.com/office/drawing/2016/5/9/chartex" xmlns:cx4="http://schemas.microsoft.com/office/drawing/2016/5/10/chartex" xmlns:cx5="http://schemas.microsoft.com/office/drawing/2016/5/11/chartex" xmlns:cx6="http://schemas.microsoft.com/office/drawing/2016/5/12/chartex" xmlns:cx7="http://schemas.microsoft.com/office/drawing/2016/5/13/chartex" xmlns:cx8="http://schemas.microsoft.com/office/drawing/2016/5/14/chartex" xmlns:mc="http://schemas.openxmlformats.org/markup-compatibility/2006" xmlns:aink="http://schemas.microsoft.com/office/drawing/2016/ink" xmlns:am3d="http://schemas.microsoft.com/office/drawing/2017/model3d" xmlns:o="urn:schemas-microsoft-com:office:office" xmlns:r="http://schemas.openxmlformats.org/officeDocument/2006/relationships" xmlns:m="http://schemas.openxmlformats.org/officeDocument/2006/math" xmlns:v="urn:schemas-microsoft-com:vml" xmlns:wp14="http://schemas.microsoft.com/office/word/2010/wordprocessingDrawing" xmlns:wp="http://schemas.openxmlformats.org/drawingml/2006/wordprocessingDrawing" xmlns:w10="urn:schemas-microsoft-com:office:word" xmlns:w="http://schemas.openxmlformats.org/wordprocessingml/2006/main" xmlns:w14="http://schemas.microsoft.com/office/word/2010/wordml" xmlns:w15="http://schemas.microsoft.com/office/word/2012/wordml" xmlns:w16cex="http://schemas.microsoft.com/office/word/2018/wordml/cex" xmlns:w16cid="http://schemas.microsoft.com/office/word/2016/wordml/cid" xmlns:w16="http://schemas.microsoft.com/office/word/2018/wordml" xmlns:w16se="http://schemas.microsoft.com/office/word/2015/wordml/symex" xmlns:wpg="http://schemas.microsoft.com/office/word/2010/wordprocessingGroup" xmlns:wpi="http://schemas.microsoft.com/office/word/2010/wordprocessingInk" xmlns:wne="http://schemas.microsoft.com/office/word/2006/wordml" xmlns:wps="http://schemas.microsoft.com/office/word/2010/wordprocessingShape" mc:Ignorable="w14 w15 w16se w16cid w16 w16cex wp14">
   <w:footnote w:type="separator" w:id="-1">
     <w:p>
       <w:r>
@@ -2689,7 +2864,7 @@
 </file>
 
 <file path=word/header1.xml><?xml version="1.0" encoding="utf-8"?>
-<w:hdr xmlns:wpc="http://schemas.microsoft.com/office/word/2010/wordprocessingCanvas" xmlns:cx="http://schemas.microsoft.com/office/drawing/2014/chartex" xmlns:cx1="http://schemas.microsoft.com/office/drawing/2015/9/8/chartex" xmlns:cx2="http://schemas.microsoft.com/office/drawing/2015/10/21/chartex" xmlns:cx3="http://schemas.microsoft.com/office/drawing/2016/5/9/chartex" xmlns:cx4="http://schemas.microsoft.com/office/drawing/2016/5/10/chartex" xmlns:cx5="http://schemas.microsoft.com/office/drawing/2016/5/11/chartex" xmlns:cx6="http://schemas.microsoft.com/office/drawing/2016/5/12/chartex" xmlns:cx7="http://schemas.microsoft.com/office/drawing/2016/5/13/chartex" xmlns:cx8="http://schemas.microsoft.com/office/drawing/2016/5/14/chartex" xmlns:mc="http://schemas.openxmlformats.org/markup-compatibility/2006" xmlns:aink="http://schemas.microsoft.com/office/drawing/2016/ink" xmlns:am3d="http://schemas.microsoft.com/office/drawing/2017/model3d" xmlns:o="urn:schemas-microsoft-com:office:office" xmlns:oel="http://schemas.microsoft.com/office/2019/extlst" xmlns:r="http://schemas.openxmlformats.org/officeDocument/2006/relationships" xmlns:m="http://schemas.openxmlformats.org/officeDocument/2006/math" xmlns:v="urn:schemas-microsoft-com:vml" xmlns:wp14="http://schemas.microsoft.com/office/word/2010/wordprocessingDrawing" xmlns:wp="http://schemas.openxmlformats.org/drawingml/2006/wordprocessingDrawing" xmlns:w10="urn:schemas-microsoft-com:office:word" xmlns:w="http://schemas.openxmlformats.org/wordprocessingml/2006/main" xmlns:w14="http://schemas.microsoft.com/office/word/2010/wordml" xmlns:w15="http://schemas.microsoft.com/office/word/2012/wordml" xmlns:w16cex="http://schemas.microsoft.com/office/word/2018/wordml/cex" xmlns:w16cid="http://schemas.microsoft.com/office/word/2016/wordml/cid" xmlns:w16="http://schemas.microsoft.com/office/word/2018/wordml" xmlns:w16sdtdh="http://schemas.microsoft.com/office/word/2020/wordml/sdtdatahash" xmlns:w16se="http://schemas.microsoft.com/office/word/2015/wordml/symex" xmlns:wpg="http://schemas.microsoft.com/office/word/2010/wordprocessingGroup" xmlns:wpi="http://schemas.microsoft.com/office/word/2010/wordprocessingInk" xmlns:wne="http://schemas.microsoft.com/office/word/2006/wordml" xmlns:wps="http://schemas.microsoft.com/office/word/2010/wordprocessingShape" mc:Ignorable="w14 w15 w16se w16cid w16 w16cex w16sdtdh wp14">
+<w:hdr xmlns:wpc="http://schemas.microsoft.com/office/word/2010/wordprocessingCanvas" xmlns:cx="http://schemas.microsoft.com/office/drawing/2014/chartex" xmlns:cx1="http://schemas.microsoft.com/office/drawing/2015/9/8/chartex" xmlns:cx2="http://schemas.microsoft.com/office/drawing/2015/10/21/chartex" xmlns:cx3="http://schemas.microsoft.com/office/drawing/2016/5/9/chartex" xmlns:cx4="http://schemas.microsoft.com/office/drawing/2016/5/10/chartex" xmlns:cx5="http://schemas.microsoft.com/office/drawing/2016/5/11/chartex" xmlns:cx6="http://schemas.microsoft.com/office/drawing/2016/5/12/chartex" xmlns:cx7="http://schemas.microsoft.com/office/drawing/2016/5/13/chartex" xmlns:cx8="http://schemas.microsoft.com/office/drawing/2016/5/14/chartex" xmlns:mc="http://schemas.openxmlformats.org/markup-compatibility/2006" xmlns:aink="http://schemas.microsoft.com/office/drawing/2016/ink" xmlns:am3d="http://schemas.microsoft.com/office/drawing/2017/model3d" xmlns:o="urn:schemas-microsoft-com:office:office" xmlns:r="http://schemas.openxmlformats.org/officeDocument/2006/relationships" xmlns:m="http://schemas.openxmlformats.org/officeDocument/2006/math" xmlns:v="urn:schemas-microsoft-com:vml" xmlns:wp14="http://schemas.microsoft.com/office/word/2010/wordprocessingDrawing" xmlns:wp="http://schemas.openxmlformats.org/drawingml/2006/wordprocessingDrawing" xmlns:w10="urn:schemas-microsoft-com:office:word" xmlns:w="http://schemas.openxmlformats.org/wordprocessingml/2006/main" xmlns:w14="http://schemas.microsoft.com/office/word/2010/wordml" xmlns:w15="http://schemas.microsoft.com/office/word/2012/wordml" xmlns:w16cex="http://schemas.microsoft.com/office/word/2018/wordml/cex" xmlns:w16cid="http://schemas.microsoft.com/office/word/2016/wordml/cid" xmlns:w16="http://schemas.microsoft.com/office/word/2018/wordml" xmlns:w16se="http://schemas.microsoft.com/office/word/2015/wordml/symex" xmlns:wpg="http://schemas.microsoft.com/office/word/2010/wordprocessingGroup" xmlns:wpi="http://schemas.microsoft.com/office/word/2010/wordprocessingInk" xmlns:wne="http://schemas.microsoft.com/office/word/2006/wordml" xmlns:wps="http://schemas.microsoft.com/office/word/2010/wordprocessingShape" mc:Ignorable="w14 w15 w16se w16cid w16 w16cex wp14">
   <w:p>
     <w:pPr>
       <w:pStyle w:val="En-tte"/>
@@ -2751,7 +2926,7 @@
 </file>
 
 <file path=word/numbering.xml><?xml version="1.0" encoding="utf-8"?>
-<w:numbering xmlns:wpc="http://schemas.microsoft.com/office/word/2010/wordprocessingCanvas" xmlns:cx="http://schemas.microsoft.com/office/drawing/2014/chartex" xmlns:cx1="http://schemas.microsoft.com/office/drawing/2015/9/8/chartex" xmlns:cx2="http://schemas.microsoft.com/office/drawing/2015/10/21/chartex" xmlns:cx3="http://schemas.microsoft.com/office/drawing/2016/5/9/chartex" xmlns:cx4="http://schemas.microsoft.com/office/drawing/2016/5/10/chartex" xmlns:cx5="http://schemas.microsoft.com/office/drawing/2016/5/11/chartex" xmlns:cx6="http://schemas.microsoft.com/office/drawing/2016/5/12/chartex" xmlns:cx7="http://schemas.microsoft.com/office/drawing/2016/5/13/chartex" xmlns:cx8="http://schemas.microsoft.com/office/drawing/2016/5/14/chartex" xmlns:mc="http://schemas.openxmlformats.org/markup-compatibility/2006" xmlns:aink="http://schemas.microsoft.com/office/drawing/2016/ink" xmlns:am3d="http://schemas.microsoft.com/office/drawing/2017/model3d" xmlns:o="urn:schemas-microsoft-com:office:office" xmlns:oel="http://schemas.microsoft.com/office/2019/extlst" xmlns:r="http://schemas.openxmlformats.org/officeDocument/2006/relationships" xmlns:m="http://schemas.openxmlformats.org/officeDocument/2006/math" xmlns:v="urn:schemas-microsoft-com:vml" xmlns:wp14="http://schemas.microsoft.com/office/word/2010/wordprocessingDrawing" xmlns:wp="http://schemas.openxmlformats.org/drawingml/2006/wordprocessingDrawing" xmlns:w10="urn:schemas-microsoft-com:office:word" xmlns:w="http://schemas.openxmlformats.org/wordprocessingml/2006/main" xmlns:w14="http://schemas.microsoft.com/office/word/2010/wordml" xmlns:w15="http://schemas.microsoft.com/office/word/2012/wordml" xmlns:w16cex="http://schemas.microsoft.com/office/word/2018/wordml/cex" xmlns:w16cid="http://schemas.microsoft.com/office/word/2016/wordml/cid" xmlns:w16="http://schemas.microsoft.com/office/word/2018/wordml" xmlns:w16sdtdh="http://schemas.microsoft.com/office/word/2020/wordml/sdtdatahash" xmlns:w16se="http://schemas.microsoft.com/office/word/2015/wordml/symex" xmlns:wpg="http://schemas.microsoft.com/office/word/2010/wordprocessingGroup" xmlns:wpi="http://schemas.microsoft.com/office/word/2010/wordprocessingInk" xmlns:wne="http://schemas.microsoft.com/office/word/2006/wordml" xmlns:wps="http://schemas.microsoft.com/office/word/2010/wordprocessingShape" mc:Ignorable="w14 w15 w16se w16cid w16 w16cex w16sdtdh wp14">
+<w:numbering xmlns:wpc="http://schemas.microsoft.com/office/word/2010/wordprocessingCanvas" xmlns:cx="http://schemas.microsoft.com/office/drawing/2014/chartex" xmlns:cx1="http://schemas.microsoft.com/office/drawing/2015/9/8/chartex" xmlns:cx2="http://schemas.microsoft.com/office/drawing/2015/10/21/chartex" xmlns:cx3="http://schemas.microsoft.com/office/drawing/2016/5/9/chartex" xmlns:cx4="http://schemas.microsoft.com/office/drawing/2016/5/10/chartex" xmlns:cx5="http://schemas.microsoft.com/office/drawing/2016/5/11/chartex" xmlns:cx6="http://schemas.microsoft.com/office/drawing/2016/5/12/chartex" xmlns:cx7="http://schemas.microsoft.com/office/drawing/2016/5/13/chartex" xmlns:cx8="http://schemas.microsoft.com/office/drawing/2016/5/14/chartex" xmlns:mc="http://schemas.openxmlformats.org/markup-compatibility/2006" xmlns:aink="http://schemas.microsoft.com/office/drawing/2016/ink" xmlns:am3d="http://schemas.microsoft.com/office/drawing/2017/model3d" xmlns:o="urn:schemas-microsoft-com:office:office" xmlns:r="http://schemas.openxmlformats.org/officeDocument/2006/relationships" xmlns:m="http://schemas.openxmlformats.org/officeDocument/2006/math" xmlns:v="urn:schemas-microsoft-com:vml" xmlns:wp14="http://schemas.microsoft.com/office/word/2010/wordprocessingDrawing" xmlns:wp="http://schemas.openxmlformats.org/drawingml/2006/wordprocessingDrawing" xmlns:w10="urn:schemas-microsoft-com:office:word" xmlns:w="http://schemas.openxmlformats.org/wordprocessingml/2006/main" xmlns:w14="http://schemas.microsoft.com/office/word/2010/wordml" xmlns:w15="http://schemas.microsoft.com/office/word/2012/wordml" xmlns:w16cex="http://schemas.microsoft.com/office/word/2018/wordml/cex" xmlns:w16cid="http://schemas.microsoft.com/office/word/2016/wordml/cid" xmlns:w16="http://schemas.microsoft.com/office/word/2018/wordml" xmlns:w16se="http://schemas.microsoft.com/office/word/2015/wordml/symex" xmlns:wpg="http://schemas.microsoft.com/office/word/2010/wordprocessingGroup" xmlns:wpi="http://schemas.microsoft.com/office/word/2010/wordprocessingInk" xmlns:wne="http://schemas.microsoft.com/office/word/2006/wordml" xmlns:wps="http://schemas.microsoft.com/office/word/2010/wordprocessingShape" mc:Ignorable="w14 w15 w16se w16cid w16 w16cex wp14">
   <w:abstractNum w:abstractNumId="0" w15:restartNumberingAfterBreak="0">
     <w:nsid w:val="0A7C7405"/>
     <w:multiLevelType w:val="singleLevel"/>
@@ -4658,79 +4833,79 @@
       </w:rPr>
     </w:lvl>
   </w:abstractNum>
-  <w:num w:numId="1" w16cid:durableId="4287243">
+  <w:num w:numId="1">
     <w:abstractNumId w:val="13"/>
   </w:num>
-  <w:num w:numId="2" w16cid:durableId="250509662">
+  <w:num w:numId="2">
     <w:abstractNumId w:val="0"/>
   </w:num>
-  <w:num w:numId="3" w16cid:durableId="1777603087">
+  <w:num w:numId="3">
     <w:abstractNumId w:val="2"/>
   </w:num>
-  <w:num w:numId="4" w16cid:durableId="1522474947">
+  <w:num w:numId="4">
     <w:abstractNumId w:val="12"/>
   </w:num>
-  <w:num w:numId="5" w16cid:durableId="1444760833">
+  <w:num w:numId="5">
     <w:abstractNumId w:val="8"/>
   </w:num>
-  <w:num w:numId="6" w16cid:durableId="1827629135">
+  <w:num w:numId="6">
     <w:abstractNumId w:val="4"/>
   </w:num>
-  <w:num w:numId="7" w16cid:durableId="966668420">
+  <w:num w:numId="7">
     <w:abstractNumId w:val="9"/>
   </w:num>
-  <w:num w:numId="8" w16cid:durableId="1850170239">
+  <w:num w:numId="8">
     <w:abstractNumId w:val="14"/>
   </w:num>
-  <w:num w:numId="9" w16cid:durableId="1771201674">
+  <w:num w:numId="9">
     <w:abstractNumId w:val="1"/>
   </w:num>
-  <w:num w:numId="10" w16cid:durableId="1598632289">
+  <w:num w:numId="10">
     <w:abstractNumId w:val="5"/>
   </w:num>
-  <w:num w:numId="11" w16cid:durableId="818695904">
+  <w:num w:numId="11">
     <w:abstractNumId w:val="7"/>
   </w:num>
-  <w:num w:numId="12" w16cid:durableId="1836609821">
+  <w:num w:numId="12">
     <w:abstractNumId w:val="6"/>
   </w:num>
-  <w:num w:numId="13" w16cid:durableId="817189247">
+  <w:num w:numId="13">
     <w:abstractNumId w:val="11"/>
   </w:num>
-  <w:num w:numId="14" w16cid:durableId="1358392010">
+  <w:num w:numId="14">
     <w:abstractNumId w:val="10"/>
   </w:num>
-  <w:num w:numId="15" w16cid:durableId="129592708">
+  <w:num w:numId="15">
     <w:abstractNumId w:val="0"/>
   </w:num>
-  <w:num w:numId="16" w16cid:durableId="1621035448">
+  <w:num w:numId="16">
     <w:abstractNumId w:val="13"/>
   </w:num>
-  <w:num w:numId="17" w16cid:durableId="1810853768">
+  <w:num w:numId="17">
     <w:abstractNumId w:val="13"/>
   </w:num>
-  <w:num w:numId="18" w16cid:durableId="356976795">
+  <w:num w:numId="18">
     <w:abstractNumId w:val="13"/>
   </w:num>
-  <w:num w:numId="19" w16cid:durableId="673458780">
+  <w:num w:numId="19">
     <w:abstractNumId w:val="13"/>
   </w:num>
-  <w:num w:numId="20" w16cid:durableId="260453519">
+  <w:num w:numId="20">
     <w:abstractNumId w:val="3"/>
   </w:num>
-  <w:num w:numId="21" w16cid:durableId="1244145493">
+  <w:num w:numId="21">
     <w:abstractNumId w:val="13"/>
   </w:num>
-  <w:num w:numId="22" w16cid:durableId="1585452821">
+  <w:num w:numId="22">
     <w:abstractNumId w:val="13"/>
   </w:num>
-  <w:num w:numId="23" w16cid:durableId="431710394">
+  <w:num w:numId="23">
     <w:abstractNumId w:val="0"/>
   </w:num>
-  <w:num w:numId="24" w16cid:durableId="1086028804">
+  <w:num w:numId="24">
     <w:abstractNumId w:val="0"/>
   </w:num>
-  <w:num w:numId="25" w16cid:durableId="921640526">
+  <w:num w:numId="25">
     <w:abstractNumId w:val="0"/>
   </w:num>
   <w:numIdMacAtCleanup w:val="13"/>
@@ -4738,7 +4913,7 @@
 </file>
 
 <file path=word/styles.xml><?xml version="1.0" encoding="utf-8"?>
-<w:styles xmlns:mc="http://schemas.openxmlformats.org/markup-compatibility/2006" xmlns:r="http://schemas.openxmlformats.org/officeDocument/2006/relationships" xmlns:w="http://schemas.openxmlformats.org/wordprocessingml/2006/main" xmlns:w14="http://schemas.microsoft.com/office/word/2010/wordml" xmlns:w15="http://schemas.microsoft.com/office/word/2012/wordml" xmlns:w16cex="http://schemas.microsoft.com/office/word/2018/wordml/cex" xmlns:w16cid="http://schemas.microsoft.com/office/word/2016/wordml/cid" xmlns:w16="http://schemas.microsoft.com/office/word/2018/wordml" xmlns:w16sdtdh="http://schemas.microsoft.com/office/word/2020/wordml/sdtdatahash" xmlns:w16se="http://schemas.microsoft.com/office/word/2015/wordml/symex" mc:Ignorable="w14 w15 w16se w16cid w16 w16cex w16sdtdh">
+<w:styles xmlns:mc="http://schemas.openxmlformats.org/markup-compatibility/2006" xmlns:r="http://schemas.openxmlformats.org/officeDocument/2006/relationships" xmlns:w="http://schemas.openxmlformats.org/wordprocessingml/2006/main" xmlns:w14="http://schemas.microsoft.com/office/word/2010/wordml" xmlns:w15="http://schemas.microsoft.com/office/word/2012/wordml" xmlns:w16cex="http://schemas.microsoft.com/office/word/2018/wordml/cex" xmlns:w16cid="http://schemas.microsoft.com/office/word/2016/wordml/cid" xmlns:w16="http://schemas.microsoft.com/office/word/2018/wordml" xmlns:w16se="http://schemas.microsoft.com/office/word/2015/wordml/symex" mc:Ignorable="w14 w15 w16se w16cid w16 w16cex">
   <w:docDefaults>
     <w:rPrDefault>
       <w:rPr>
@@ -5859,15 +6034,6 @@
 </file>
 
 <file path=customXml/item1.xml><?xml version="1.0" encoding="utf-8"?>
-<?mso-contentType ?>
-<FormTemplates xmlns="http://schemas.microsoft.com/sharepoint/v3/contenttype/forms">
-  <Display>DocumentLibraryForm</Display>
-  <Edit>DocumentLibraryForm</Edit>
-  <New>DocumentLibraryForm</New>
-</FormTemplates>
-</file>
-
-<file path=customXml/item2.xml><?xml version="1.0" encoding="utf-8"?>
 <p:properties xmlns:p="http://schemas.microsoft.com/office/2006/metadata/properties" xmlns:xsi="http://www.w3.org/2001/XMLSchema-instance" xmlns:pc="http://schemas.microsoft.com/office/infopath/2007/PartnerControls">
   <documentManagement>
     <lcf76f155ced4ddcb4097134ff3c332f xmlns="98d92101-24da-4498-9971-a24673344bd8">
@@ -5876,6 +6042,15 @@
     <TaxCatchAll xmlns="dfa80de1-e9bb-4cf2-893d-d06220b3971a" xsi:nil="true"/>
   </documentManagement>
 </p:properties>
+</file>
+
+<file path=customXml/item2.xml><?xml version="1.0" encoding="utf-8"?>
+<?mso-contentType ?>
+<FormTemplates xmlns="http://schemas.microsoft.com/sharepoint/v3/contenttype/forms">
+  <Display>DocumentLibraryForm</Display>
+  <Edit>DocumentLibraryForm</Edit>
+  <New>DocumentLibraryForm</New>
+</FormTemplates>
 </file>
 
 <file path=customXml/item3.xml><?xml version="1.0" encoding="utf-8"?>
@@ -6076,20 +6251,20 @@
 </file>
 
 <file path=customXml/itemProps1.xml><?xml version="1.0" encoding="utf-8"?>
-<ds:datastoreItem xmlns:ds="http://schemas.openxmlformats.org/officeDocument/2006/customXml" ds:itemID="{D3135AC7-3C5E-4CF3-94BE-2823690A5E55}">
-  <ds:schemaRefs>
-    <ds:schemaRef ds:uri="http://schemas.microsoft.com/sharepoint/v3/contenttype/forms"/>
-  </ds:schemaRefs>
-</ds:datastoreItem>
-</file>
-
-<file path=customXml/itemProps2.xml><?xml version="1.0" encoding="utf-8"?>
 <ds:datastoreItem xmlns:ds="http://schemas.openxmlformats.org/officeDocument/2006/customXml" ds:itemID="{E5198F5E-0DBC-492C-83B4-AB13AD117DD5}">
   <ds:schemaRefs>
     <ds:schemaRef ds:uri="http://schemas.microsoft.com/office/2006/metadata/properties"/>
     <ds:schemaRef ds:uri="http://schemas.microsoft.com/office/infopath/2007/PartnerControls"/>
     <ds:schemaRef ds:uri="98d92101-24da-4498-9971-a24673344bd8"/>
     <ds:schemaRef ds:uri="dfa80de1-e9bb-4cf2-893d-d06220b3971a"/>
+  </ds:schemaRefs>
+</ds:datastoreItem>
+</file>
+
+<file path=customXml/itemProps2.xml><?xml version="1.0" encoding="utf-8"?>
+<ds:datastoreItem xmlns:ds="http://schemas.openxmlformats.org/officeDocument/2006/customXml" ds:itemID="{D3135AC7-3C5E-4CF3-94BE-2823690A5E55}">
+  <ds:schemaRefs>
+    <ds:schemaRef ds:uri="http://schemas.microsoft.com/sharepoint/v3/contenttype/forms"/>
   </ds:schemaRefs>
 </ds:datastoreItem>
 </file>

</xml_diff>

<commit_message>
d'afficher les aliens, les murs ainsi que le vaisseau qui bouge
</commit_message>
<xml_diff>
--- a/Caneva-theorlando-PDev.docx
+++ b/Caneva-theorlando-PDev.docx
@@ -84,6 +84,9 @@
         </w:rPr>
       </w:pPr>
       <w:r>
+        <w:rPr>
+          <w:noProof/>
+        </w:rPr>
         <w:drawing>
           <wp:inline distT="0" distB="0" distL="0" distR="0" wp14:anchorId="53D30ADD" wp14:editId="196E21DC">
             <wp:extent cx="5759450" cy="3330575"/>
@@ -946,15 +949,17 @@
           <w:sz w:val="20"/>
           <w:u w:val="single"/>
         </w:rPr>
-        <w:t>NOTE L’INTENTION DES UTILISATEURS DE CE CANEVAS</w:t>
-      </w:r>
+        <w:t xml:space="preserve">NOTE L’INTENTION DES UTILISATEURS DE CE </w:t>
+      </w:r>
+      <w:proofErr w:type="gramStart"/>
       <w:r>
         <w:rPr>
           <w:bCs/>
           <w:i/>
           <w:sz w:val="20"/>
-        </w:rPr>
-        <w:t>:</w:t>
+          <w:u w:val="single"/>
+        </w:rPr>
+        <w:t>CANEVAS</w:t>
       </w:r>
       <w:r>
         <w:rPr>
@@ -962,25 +967,52 @@
           <w:i/>
           <w:sz w:val="20"/>
         </w:rPr>
-        <w:br/>
-        <w:t>Toutes les parties en italiques sont là pour aider à comprendre ce qu’il faut mettre dans cette partie du document. Elles n’ont donc aucune raison d’être dans le document final.</w:t>
-      </w:r>
-    </w:p>
-    <w:p>
-      <w:pPr>
+        <w:t>:</w:t>
+      </w:r>
+      <w:proofErr w:type="gramEnd"/>
+      <w:r>
         <w:rPr>
           <w:bCs/>
           <w:i/>
           <w:sz w:val="20"/>
         </w:rPr>
-      </w:pPr>
-      <w:r>
+        <w:br/>
+        <w:t>Toutes les parties en italiques sont là pour aider à comprendre ce qu’il faut mettre dans cette partie du document. Elles n’ont donc aucune raison d’être dans le document final.</w:t>
+      </w:r>
+    </w:p>
+    <w:p>
+      <w:pPr>
         <w:rPr>
           <w:bCs/>
           <w:i/>
           <w:sz w:val="20"/>
         </w:rPr>
-        <w:t xml:space="preserve">De plus, en fonction du type de projet,  il est tout à fait possible que certains chapitres ou paragraphes n’aient aucun sens. Dans ce cas il est recommandé de les retirer du document pour éviter de l’alourdir inutilement.  </w:t>
+      </w:pPr>
+      <w:r>
+        <w:rPr>
+          <w:bCs/>
+          <w:i/>
+          <w:sz w:val="20"/>
+        </w:rPr>
+        <w:t xml:space="preserve">De plus, en fonction du type de </w:t>
+      </w:r>
+      <w:proofErr w:type="gramStart"/>
+      <w:r>
+        <w:rPr>
+          <w:bCs/>
+          <w:i/>
+          <w:sz w:val="20"/>
+        </w:rPr>
+        <w:t>projet,  il</w:t>
+      </w:r>
+      <w:proofErr w:type="gramEnd"/>
+      <w:r>
+        <w:rPr>
+          <w:bCs/>
+          <w:i/>
+          <w:sz w:val="20"/>
+        </w:rPr>
+        <w:t xml:space="preserve"> est tout à fait possible que certains chapitres ou paragraphes n’aient aucun sens. Dans ce cas il est recommandé de les retirer du document pour éviter de l’alourdir inutilement.  </w:t>
       </w:r>
     </w:p>
     <w:p>
@@ -1221,11 +1253,6 @@
     </w:p>
     <w:p>
       <w:pPr>
-        <w:pStyle w:val="Titre3"/>
-      </w:pPr>
-    </w:p>
-    <w:p>
-      <w:pPr>
         <w:ind w:left="1416"/>
         <w:rPr>
           <w:rFonts w:ascii="Calibri" w:hAnsi="Calibri" w:cs="Calibri"/>
@@ -1251,16 +1278,7 @@
           <w:lang w:val="fr-CH" w:eastAsia="fr-CH"/>
         </w:rPr>
         <w:br/>
-        <w:t>Au lancement de l'</w:t>
-      </w:r>
-      <w:r>
-        <w:rPr>
-          <w:rFonts w:ascii="Calibri" w:hAnsi="Calibri" w:cs="Calibri"/>
-          <w:color w:val="000000"/>
-          <w:szCs w:val="24"/>
-          <w:lang w:val="fr-CH" w:eastAsia="fr-CH"/>
-        </w:rPr>
-        <w:t>exécutable</w:t>
+        <w:t>Au lancement de l'exécutable</w:t>
       </w:r>
       <w:r>
         <w:rPr>
@@ -1293,8 +1311,11 @@
     </w:p>
     <w:p>
       <w:pPr>
-        <w:pStyle w:val="Titre3"/>
-        <w:rPr>
+        <w:ind w:left="1416"/>
+        <w:rPr>
+          <w:rFonts w:ascii="Calibri" w:hAnsi="Calibri" w:cs="Calibri"/>
+          <w:color w:val="000000"/>
+          <w:szCs w:val="24"/>
           <w:lang w:val="fr-CH" w:eastAsia="fr-CH"/>
         </w:rPr>
       </w:pPr>
@@ -1465,11 +1486,6 @@
     </w:p>
     <w:p>
       <w:pPr>
-        <w:pStyle w:val="Titre3"/>
-      </w:pPr>
-    </w:p>
-    <w:p>
-      <w:pPr>
         <w:ind w:left="1416"/>
         <w:rPr>
           <w:rFonts w:ascii="Calibri" w:hAnsi="Calibri" w:cs="Calibri"/>
@@ -1528,8 +1544,11 @@
     </w:p>
     <w:p>
       <w:pPr>
-        <w:pStyle w:val="Titre3"/>
-        <w:rPr>
+        <w:ind w:left="1416"/>
+        <w:rPr>
+          <w:rFonts w:ascii="Calibri" w:hAnsi="Calibri" w:cs="Calibri"/>
+          <w:color w:val="000000"/>
+          <w:szCs w:val="24"/>
           <w:lang w:val="fr-CH" w:eastAsia="fr-CH"/>
         </w:rPr>
       </w:pPr>
@@ -1576,14 +1595,6 @@
     </w:p>
     <w:p>
       <w:pPr>
-        <w:pStyle w:val="Titre3"/>
-        <w:rPr>
-          <w:lang w:val="fr-CH" w:eastAsia="fr-CH"/>
-        </w:rPr>
-      </w:pPr>
-    </w:p>
-    <w:p>
-      <w:pPr>
         <w:ind w:left="1416"/>
         <w:rPr>
           <w:rFonts w:ascii="Calibri" w:hAnsi="Calibri" w:cs="Calibri"/>
@@ -1592,13 +1603,25 @@
           <w:lang w:val="fr-CH" w:eastAsia="fr-CH"/>
         </w:rPr>
       </w:pPr>
-      <w:r>
-        <w:rPr>
-          <w:rFonts w:ascii="Calibri" w:hAnsi="Calibri" w:cs="Calibri"/>
-          <w:color w:val="000000"/>
-          <w:szCs w:val="24"/>
-          <w:lang w:val="fr-CH" w:eastAsia="fr-CH"/>
-        </w:rPr>
+    </w:p>
+    <w:p>
+      <w:pPr>
+        <w:ind w:left="1416"/>
+        <w:rPr>
+          <w:rFonts w:ascii="Calibri" w:hAnsi="Calibri" w:cs="Calibri"/>
+          <w:color w:val="000000"/>
+          <w:szCs w:val="24"/>
+          <w:lang w:val="fr-CH" w:eastAsia="fr-CH"/>
+        </w:rPr>
+      </w:pPr>
+      <w:r>
+        <w:rPr>
+          <w:rFonts w:ascii="Calibri" w:hAnsi="Calibri" w:cs="Calibri"/>
+          <w:color w:val="000000"/>
+          <w:szCs w:val="24"/>
+          <w:lang w:val="fr-CH" w:eastAsia="fr-CH"/>
+        </w:rPr>
+        <w:lastRenderedPageBreak/>
         <w:t>Quand le curseur sélectionne l'entrée de tout en bas</w:t>
       </w:r>
       <w:r>
@@ -1624,8 +1647,11 @@
     </w:p>
     <w:p>
       <w:pPr>
-        <w:pStyle w:val="Titre3"/>
-        <w:rPr>
+        <w:ind w:left="1416"/>
+        <w:rPr>
+          <w:rFonts w:ascii="Calibri" w:hAnsi="Calibri" w:cs="Calibri"/>
+          <w:color w:val="000000"/>
+          <w:szCs w:val="24"/>
           <w:lang w:val="fr-CH" w:eastAsia="fr-CH"/>
         </w:rPr>
       </w:pPr>
@@ -1675,10 +1701,7 @@
         <w:pStyle w:val="Titre2"/>
       </w:pPr>
       <w:r>
-        <w:t xml:space="preserve">Menu </w:t>
-      </w:r>
-      <w:r>
-        <w:t>option</w:t>
+        <w:t>Menu option</w:t>
       </w:r>
     </w:p>
     <w:p/>
@@ -1780,11 +1803,6 @@
     </w:p>
     <w:p>
       <w:pPr>
-        <w:pStyle w:val="Titre3"/>
-      </w:pPr>
-    </w:p>
-    <w:p>
-      <w:pPr>
         <w:ind w:left="1416"/>
         <w:rPr>
           <w:rFonts w:ascii="Calibri" w:hAnsi="Calibri" w:cs="Calibri"/>
@@ -1800,16 +1818,7 @@
           <w:szCs w:val="24"/>
           <w:lang w:val="fr-CH" w:eastAsia="fr-CH"/>
         </w:rPr>
-        <w:t>Dans</w:t>
-      </w:r>
-      <w:r>
-        <w:rPr>
-          <w:rFonts w:ascii="Calibri" w:hAnsi="Calibri" w:cs="Calibri"/>
-          <w:color w:val="000000"/>
-          <w:szCs w:val="24"/>
-          <w:lang w:val="fr-CH" w:eastAsia="fr-CH"/>
-        </w:rPr>
-        <w:t xml:space="preserve"> le menu option avec le curseur sur l'option de difficulté sélectionnée,</w:t>
+        <w:t>Dans le menu option avec le curseur sur l'option de difficulté sélectionnée,</w:t>
       </w:r>
       <w:r>
         <w:rPr>
@@ -1854,14 +1863,6 @@
     </w:p>
     <w:p>
       <w:pPr>
-        <w:pStyle w:val="Titre3"/>
-        <w:rPr>
-          <w:lang w:val="fr-CH" w:eastAsia="fr-CH"/>
-        </w:rPr>
-      </w:pPr>
-    </w:p>
-    <w:p>
-      <w:pPr>
         <w:ind w:left="1416"/>
         <w:rPr>
           <w:rFonts w:ascii="Calibri" w:hAnsi="Calibri" w:cs="Calibri"/>
@@ -1870,23 +1871,25 @@
           <w:lang w:val="fr-CH" w:eastAsia="fr-CH"/>
         </w:rPr>
       </w:pPr>
-      <w:r>
-        <w:rPr>
-          <w:rFonts w:ascii="Calibri" w:hAnsi="Calibri" w:cs="Calibri"/>
-          <w:color w:val="000000"/>
-          <w:szCs w:val="24"/>
-          <w:lang w:val="fr-CH" w:eastAsia="fr-CH"/>
-        </w:rPr>
-        <w:t>Dans</w:t>
-      </w:r>
-      <w:r>
-        <w:rPr>
-          <w:rFonts w:ascii="Calibri" w:hAnsi="Calibri" w:cs="Calibri"/>
-          <w:color w:val="000000"/>
-          <w:szCs w:val="24"/>
-          <w:lang w:val="fr-CH" w:eastAsia="fr-CH"/>
-        </w:rPr>
-        <w:t xml:space="preserve"> le menu option avec le curseur sur l'option de son sélectionnée,</w:t>
+    </w:p>
+    <w:p>
+      <w:pPr>
+        <w:ind w:left="1416"/>
+        <w:rPr>
+          <w:rFonts w:ascii="Calibri" w:hAnsi="Calibri" w:cs="Calibri"/>
+          <w:color w:val="000000"/>
+          <w:szCs w:val="24"/>
+          <w:lang w:val="fr-CH" w:eastAsia="fr-CH"/>
+        </w:rPr>
+      </w:pPr>
+      <w:r>
+        <w:rPr>
+          <w:rFonts w:ascii="Calibri" w:hAnsi="Calibri" w:cs="Calibri"/>
+          <w:color w:val="000000"/>
+          <w:szCs w:val="24"/>
+          <w:lang w:val="fr-CH" w:eastAsia="fr-CH"/>
+        </w:rPr>
+        <w:t>Dans le menu option avec le curseur sur l'option de son sélectionnée,</w:t>
       </w:r>
       <w:r>
         <w:rPr>
@@ -1911,8 +1914,11 @@
     </w:p>
     <w:p>
       <w:pPr>
-        <w:pStyle w:val="Titre3"/>
-        <w:rPr>
+        <w:ind w:left="1416"/>
+        <w:rPr>
+          <w:rFonts w:ascii="Calibri" w:hAnsi="Calibri" w:cs="Calibri"/>
+          <w:color w:val="000000"/>
+          <w:szCs w:val="24"/>
           <w:lang w:val="fr-CH" w:eastAsia="fr-CH"/>
         </w:rPr>
       </w:pPr>
@@ -1959,8 +1965,11 @@
     </w:p>
     <w:p>
       <w:pPr>
-        <w:pStyle w:val="Titre3"/>
-        <w:rPr>
+        <w:ind w:left="1416"/>
+        <w:rPr>
+          <w:rFonts w:ascii="Calibri" w:hAnsi="Calibri" w:cs="Calibri"/>
+          <w:color w:val="000000"/>
+          <w:szCs w:val="24"/>
           <w:lang w:val="fr-CH" w:eastAsia="fr-CH"/>
         </w:rPr>
       </w:pPr>
@@ -2025,8 +2034,11 @@
     </w:p>
     <w:p>
       <w:pPr>
-        <w:pStyle w:val="Titre3"/>
-        <w:rPr>
+        <w:ind w:left="1416"/>
+        <w:rPr>
+          <w:rFonts w:ascii="Calibri" w:hAnsi="Calibri" w:cs="Calibri"/>
+          <w:color w:val="000000"/>
+          <w:szCs w:val="24"/>
           <w:lang w:val="fr-CH" w:eastAsia="fr-CH"/>
         </w:rPr>
       </w:pPr>
@@ -2073,14 +2085,6 @@
     </w:p>
     <w:p>
       <w:pPr>
-        <w:pStyle w:val="Titre3"/>
-        <w:rPr>
-          <w:lang w:val="fr-CH" w:eastAsia="fr-CH"/>
-        </w:rPr>
-      </w:pPr>
-    </w:p>
-    <w:p>
-      <w:pPr>
         <w:ind w:left="1416"/>
         <w:rPr>
           <w:rFonts w:ascii="Calibri" w:hAnsi="Calibri" w:cs="Calibri"/>
@@ -2090,6 +2094,17 @@
         </w:rPr>
       </w:pPr>
       <w:bookmarkStart w:id="3" w:name="_Toc114999697"/>
+    </w:p>
+    <w:p>
+      <w:pPr>
+        <w:ind w:left="1416"/>
+        <w:rPr>
+          <w:rFonts w:ascii="Calibri" w:hAnsi="Calibri" w:cs="Calibri"/>
+          <w:color w:val="000000"/>
+          <w:szCs w:val="24"/>
+          <w:lang w:val="fr-CH" w:eastAsia="fr-CH"/>
+        </w:rPr>
+      </w:pPr>
       <w:r>
         <w:rPr>
           <w:rFonts w:ascii="Calibri" w:hAnsi="Calibri" w:cs="Calibri"/>
@@ -2119,6 +2134,608 @@
         <w:br/>
         <w:t>Il ne se passe rien</w:t>
       </w:r>
+    </w:p>
+    <w:p>
+      <w:pPr>
+        <w:pStyle w:val="Titre2"/>
+      </w:pPr>
+      <w:r>
+        <w:t>Pseudo avant de jouer</w:t>
+      </w:r>
+    </w:p>
+    <w:p/>
+    <w:p>
+      <w:pPr>
+        <w:rPr>
+          <w:b/>
+          <w:bCs/>
+        </w:rPr>
+      </w:pPr>
+      <w:r>
+        <w:rPr>
+          <w:b/>
+          <w:bCs/>
+        </w:rPr>
+        <w:t>Description</w:t>
+      </w:r>
+      <w:r>
+        <w:rPr>
+          <w:b/>
+          <w:bCs/>
+        </w:rPr>
+        <w:t xml:space="preserve"> : </w:t>
+      </w:r>
+    </w:p>
+    <w:p>
+      <w:pPr>
+        <w:ind w:left="1416"/>
+        <w:rPr>
+          <w:rFonts w:ascii="Calibri" w:hAnsi="Calibri" w:cs="Calibri"/>
+          <w:color w:val="000000"/>
+          <w:szCs w:val="24"/>
+          <w:lang w:val="fr-CH" w:eastAsia="fr-CH"/>
+        </w:rPr>
+      </w:pPr>
+      <w:r>
+        <w:rPr>
+          <w:rFonts w:ascii="Calibri" w:hAnsi="Calibri" w:cs="Calibri"/>
+          <w:color w:val="000000"/>
+          <w:szCs w:val="24"/>
+          <w:lang w:val="fr-CH" w:eastAsia="fr-CH"/>
+        </w:rPr>
+        <w:t>En tant que joueur,</w:t>
+      </w:r>
+      <w:r>
+        <w:rPr>
+          <w:rFonts w:ascii="Calibri" w:hAnsi="Calibri" w:cs="Calibri"/>
+          <w:color w:val="000000"/>
+          <w:szCs w:val="24"/>
+          <w:lang w:val="fr-CH" w:eastAsia="fr-CH"/>
+        </w:rPr>
+        <w:br/>
+        <w:t xml:space="preserve">Je veux </w:t>
+      </w:r>
+      <w:r>
+        <w:rPr>
+          <w:rFonts w:ascii="Calibri" w:hAnsi="Calibri" w:cs="Calibri"/>
+          <w:color w:val="000000"/>
+          <w:szCs w:val="24"/>
+          <w:lang w:val="fr-CH" w:eastAsia="fr-CH"/>
+        </w:rPr>
+        <w:t>rentrer mon pseudo avant de jouer</w:t>
+      </w:r>
+      <w:r>
+        <w:rPr>
+          <w:rFonts w:ascii="Calibri" w:hAnsi="Calibri" w:cs="Calibri"/>
+          <w:color w:val="000000"/>
+          <w:szCs w:val="24"/>
+          <w:lang w:val="fr-CH" w:eastAsia="fr-CH"/>
+        </w:rPr>
+        <w:br/>
+      </w:r>
+      <w:r>
+        <w:rPr>
+          <w:rFonts w:ascii="Calibri" w:hAnsi="Calibri" w:cs="Calibri"/>
+          <w:color w:val="000000"/>
+          <w:szCs w:val="24"/>
+          <w:lang w:val="fr-CH" w:eastAsia="fr-CH"/>
+        </w:rPr>
+        <w:t>Afin que mon highscore s’affiche dans le menu HIGHSCORES</w:t>
+      </w:r>
+    </w:p>
+    <w:p>
+      <w:pPr>
+        <w:rPr>
+          <w:rFonts w:ascii="Calibri" w:hAnsi="Calibri" w:cs="Calibri"/>
+          <w:b/>
+          <w:bCs/>
+          <w:color w:val="000000"/>
+          <w:szCs w:val="24"/>
+          <w:lang w:val="fr-CH" w:eastAsia="fr-CH"/>
+        </w:rPr>
+      </w:pPr>
+      <w:r>
+        <w:rPr>
+          <w:rFonts w:cs="Arial"/>
+          <w:b/>
+          <w:bCs/>
+          <w:color w:val="000000"/>
+          <w:szCs w:val="24"/>
+          <w:lang w:val="fr-CH" w:eastAsia="fr-CH"/>
+        </w:rPr>
+        <w:t>Tests</w:t>
+      </w:r>
+      <w:r>
+        <w:rPr>
+          <w:rFonts w:ascii="Calibri" w:hAnsi="Calibri" w:cs="Calibri"/>
+          <w:b/>
+          <w:bCs/>
+          <w:color w:val="000000"/>
+          <w:szCs w:val="24"/>
+          <w:lang w:val="fr-CH" w:eastAsia="fr-CH"/>
+        </w:rPr>
+        <w:t> :</w:t>
+      </w:r>
+    </w:p>
+    <w:p>
+      <w:pPr>
+        <w:ind w:left="1416"/>
+        <w:rPr>
+          <w:rFonts w:ascii="Calibri" w:hAnsi="Calibri" w:cs="Calibri"/>
+          <w:color w:val="000000"/>
+          <w:szCs w:val="24"/>
+          <w:lang w:val="fr-CH" w:eastAsia="fr-CH"/>
+        </w:rPr>
+      </w:pPr>
+      <w:r>
+        <w:rPr>
+          <w:rFonts w:ascii="Calibri" w:hAnsi="Calibri" w:cs="Calibri"/>
+          <w:color w:val="000000"/>
+          <w:szCs w:val="24"/>
+          <w:lang w:val="fr-CH" w:eastAsia="fr-CH"/>
+        </w:rPr>
+        <w:lastRenderedPageBreak/>
+        <w:t>Quand</w:t>
+      </w:r>
+      <w:r>
+        <w:rPr>
+          <w:rFonts w:ascii="Calibri" w:hAnsi="Calibri" w:cs="Calibri"/>
+          <w:color w:val="000000"/>
+          <w:szCs w:val="24"/>
+          <w:lang w:val="fr-CH" w:eastAsia="fr-CH"/>
+        </w:rPr>
+        <w:t xml:space="preserve"> l’entrée PLAY sur le menu principale est choisie</w:t>
+      </w:r>
+      <w:r>
+        <w:rPr>
+          <w:rFonts w:ascii="Calibri" w:hAnsi="Calibri" w:cs="Calibri"/>
+          <w:color w:val="000000"/>
+          <w:szCs w:val="24"/>
+          <w:lang w:val="fr-CH" w:eastAsia="fr-CH"/>
+        </w:rPr>
+        <w:br/>
+      </w:r>
+      <w:r>
+        <w:rPr>
+          <w:rFonts w:ascii="Calibri" w:hAnsi="Calibri" w:cs="Calibri"/>
+          <w:color w:val="000000"/>
+          <w:szCs w:val="24"/>
+          <w:lang w:val="fr-CH" w:eastAsia="fr-CH"/>
+        </w:rPr>
+        <w:t>A la pression de enter</w:t>
+      </w:r>
+    </w:p>
+    <w:p>
+      <w:pPr>
+        <w:ind w:left="1416"/>
+        <w:rPr>
+          <w:rFonts w:ascii="Calibri" w:hAnsi="Calibri" w:cs="Calibri"/>
+          <w:color w:val="000000"/>
+          <w:szCs w:val="24"/>
+          <w:lang w:val="fr-CH" w:eastAsia="fr-CH"/>
+        </w:rPr>
+      </w:pPr>
+      <w:r>
+        <w:rPr>
+          <w:rFonts w:ascii="Calibri" w:hAnsi="Calibri" w:cs="Calibri"/>
+          <w:color w:val="000000"/>
+          <w:szCs w:val="24"/>
+          <w:lang w:val="fr-CH" w:eastAsia="fr-CH"/>
+        </w:rPr>
+        <w:t>Une page d’entrée de pseudo s’affiche</w:t>
+      </w:r>
+    </w:p>
+    <w:p>
+      <w:pPr>
+        <w:ind w:left="1416"/>
+        <w:rPr>
+          <w:rFonts w:ascii="Calibri" w:hAnsi="Calibri" w:cs="Calibri"/>
+          <w:color w:val="000000"/>
+          <w:szCs w:val="24"/>
+          <w:lang w:val="fr-CH" w:eastAsia="fr-CH"/>
+        </w:rPr>
+      </w:pPr>
+    </w:p>
+    <w:p>
+      <w:pPr>
+        <w:ind w:left="1416"/>
+        <w:rPr>
+          <w:rFonts w:ascii="Calibri" w:hAnsi="Calibri" w:cs="Calibri"/>
+          <w:color w:val="000000"/>
+          <w:szCs w:val="24"/>
+          <w:lang w:val="fr-CH" w:eastAsia="fr-CH"/>
+        </w:rPr>
+      </w:pPr>
+      <w:r>
+        <w:rPr>
+          <w:rFonts w:ascii="Calibri" w:hAnsi="Calibri" w:cs="Calibri"/>
+          <w:color w:val="000000"/>
+          <w:szCs w:val="24"/>
+          <w:lang w:val="fr-CH" w:eastAsia="fr-CH"/>
+        </w:rPr>
+        <w:t xml:space="preserve">Sur la page d’entré de pseudo </w:t>
+      </w:r>
+    </w:p>
+    <w:p>
+      <w:pPr>
+        <w:ind w:left="1416"/>
+        <w:rPr>
+          <w:rFonts w:ascii="Calibri" w:hAnsi="Calibri" w:cs="Calibri"/>
+          <w:color w:val="000000"/>
+          <w:szCs w:val="24"/>
+          <w:lang w:val="fr-CH" w:eastAsia="fr-CH"/>
+        </w:rPr>
+      </w:pPr>
+      <w:r>
+        <w:rPr>
+          <w:rFonts w:ascii="Calibri" w:hAnsi="Calibri" w:cs="Calibri"/>
+          <w:color w:val="000000"/>
+          <w:szCs w:val="24"/>
+          <w:lang w:val="fr-CH" w:eastAsia="fr-CH"/>
+        </w:rPr>
+        <w:t>A la pression de enter</w:t>
+      </w:r>
+      <w:r>
+        <w:rPr>
+          <w:rFonts w:ascii="Calibri" w:hAnsi="Calibri" w:cs="Calibri"/>
+          <w:color w:val="000000"/>
+          <w:szCs w:val="24"/>
+          <w:lang w:val="fr-CH" w:eastAsia="fr-CH"/>
+        </w:rPr>
+        <w:br/>
+      </w:r>
+      <w:r>
+        <w:rPr>
+          <w:rFonts w:ascii="Calibri" w:hAnsi="Calibri" w:cs="Calibri"/>
+          <w:color w:val="000000"/>
+          <w:szCs w:val="24"/>
+          <w:lang w:val="fr-CH" w:eastAsia="fr-CH"/>
+        </w:rPr>
+        <w:t>Le jeu se lance</w:t>
+      </w:r>
+    </w:p>
+    <w:p>
+      <w:pPr>
+        <w:pStyle w:val="Titre2"/>
+      </w:pPr>
+      <w:r>
+        <w:t>Lancement de la partie</w:t>
+      </w:r>
+    </w:p>
+    <w:p/>
+    <w:p>
+      <w:pPr>
+        <w:rPr>
+          <w:b/>
+          <w:bCs/>
+        </w:rPr>
+      </w:pPr>
+      <w:r>
+        <w:rPr>
+          <w:b/>
+          <w:bCs/>
+        </w:rPr>
+        <w:t>Description</w:t>
+      </w:r>
+      <w:r>
+        <w:rPr>
+          <w:b/>
+          <w:bCs/>
+        </w:rPr>
+        <w:t xml:space="preserve"> : </w:t>
+      </w:r>
+    </w:p>
+    <w:p>
+      <w:pPr>
+        <w:ind w:left="1416"/>
+        <w:rPr>
+          <w:rFonts w:ascii="Calibri" w:hAnsi="Calibri" w:cs="Calibri"/>
+          <w:color w:val="000000"/>
+          <w:szCs w:val="24"/>
+          <w:lang w:val="fr-CH" w:eastAsia="fr-CH"/>
+        </w:rPr>
+      </w:pPr>
+      <w:r>
+        <w:rPr>
+          <w:rFonts w:ascii="Calibri" w:hAnsi="Calibri" w:cs="Calibri"/>
+          <w:color w:val="000000"/>
+          <w:szCs w:val="24"/>
+          <w:lang w:val="fr-CH" w:eastAsia="fr-CH"/>
+        </w:rPr>
+        <w:t>En tant que joueur,</w:t>
+      </w:r>
+      <w:r>
+        <w:rPr>
+          <w:rFonts w:ascii="Calibri" w:hAnsi="Calibri" w:cs="Calibri"/>
+          <w:color w:val="000000"/>
+          <w:szCs w:val="24"/>
+          <w:lang w:val="fr-CH" w:eastAsia="fr-CH"/>
+        </w:rPr>
+        <w:br/>
+        <w:t xml:space="preserve">Je veux </w:t>
+      </w:r>
+      <w:r>
+        <w:rPr>
+          <w:rFonts w:ascii="Calibri" w:hAnsi="Calibri" w:cs="Calibri"/>
+          <w:color w:val="000000"/>
+          <w:szCs w:val="24"/>
+          <w:lang w:val="fr-CH" w:eastAsia="fr-CH"/>
+        </w:rPr>
+        <w:t xml:space="preserve">que tous les éléments du jeu </w:t>
+      </w:r>
+      <w:r>
+        <w:rPr>
+          <w:rFonts w:ascii="Calibri" w:hAnsi="Calibri" w:cs="Calibri"/>
+          <w:color w:val="000000"/>
+          <w:szCs w:val="24"/>
+          <w:lang w:val="fr-CH" w:eastAsia="fr-CH"/>
+        </w:rPr>
+        <w:t>s’affichent</w:t>
+      </w:r>
+      <w:r>
+        <w:rPr>
+          <w:rFonts w:ascii="Calibri" w:hAnsi="Calibri" w:cs="Calibri"/>
+          <w:color w:val="000000"/>
+          <w:szCs w:val="24"/>
+          <w:lang w:val="fr-CH" w:eastAsia="fr-CH"/>
+        </w:rPr>
+        <w:t xml:space="preserve"> correctement</w:t>
+      </w:r>
+      <w:r>
+        <w:rPr>
+          <w:rFonts w:ascii="Calibri" w:hAnsi="Calibri" w:cs="Calibri"/>
+          <w:color w:val="000000"/>
+          <w:szCs w:val="24"/>
+          <w:lang w:val="fr-CH" w:eastAsia="fr-CH"/>
+        </w:rPr>
+        <w:br/>
+      </w:r>
+      <w:r>
+        <w:rPr>
+          <w:rFonts w:ascii="Calibri" w:hAnsi="Calibri" w:cs="Calibri"/>
+          <w:color w:val="000000"/>
+          <w:szCs w:val="24"/>
+          <w:lang w:val="fr-CH" w:eastAsia="fr-CH"/>
+        </w:rPr>
+        <w:t>Pour pouvoir jouer dans de bonnes conditions</w:t>
+      </w:r>
+    </w:p>
+    <w:p>
+      <w:pPr>
+        <w:rPr>
+          <w:rFonts w:ascii="Calibri" w:hAnsi="Calibri" w:cs="Calibri"/>
+          <w:b/>
+          <w:bCs/>
+          <w:color w:val="000000"/>
+          <w:szCs w:val="24"/>
+          <w:lang w:val="fr-CH" w:eastAsia="fr-CH"/>
+        </w:rPr>
+      </w:pPr>
+      <w:r>
+        <w:rPr>
+          <w:rFonts w:cs="Arial"/>
+          <w:b/>
+          <w:bCs/>
+          <w:color w:val="000000"/>
+          <w:szCs w:val="24"/>
+          <w:lang w:val="fr-CH" w:eastAsia="fr-CH"/>
+        </w:rPr>
+        <w:t>Tests</w:t>
+      </w:r>
+      <w:r>
+        <w:rPr>
+          <w:rFonts w:ascii="Calibri" w:hAnsi="Calibri" w:cs="Calibri"/>
+          <w:b/>
+          <w:bCs/>
+          <w:color w:val="000000"/>
+          <w:szCs w:val="24"/>
+          <w:lang w:val="fr-CH" w:eastAsia="fr-CH"/>
+        </w:rPr>
+        <w:t> :</w:t>
+      </w:r>
+    </w:p>
+    <w:p>
+      <w:pPr>
+        <w:ind w:left="1416"/>
+        <w:rPr>
+          <w:rFonts w:ascii="Calibri" w:hAnsi="Calibri" w:cs="Calibri"/>
+          <w:color w:val="000000"/>
+          <w:szCs w:val="24"/>
+          <w:lang w:val="fr-CH" w:eastAsia="fr-CH"/>
+        </w:rPr>
+      </w:pPr>
+      <w:r>
+        <w:rPr>
+          <w:rFonts w:ascii="Calibri" w:hAnsi="Calibri" w:cs="Calibri"/>
+          <w:color w:val="000000"/>
+          <w:szCs w:val="24"/>
+          <w:lang w:val="fr-CH" w:eastAsia="fr-CH"/>
+        </w:rPr>
+        <w:t>Au lancement de la partie</w:t>
+      </w:r>
+    </w:p>
+    <w:p>
+      <w:pPr>
+        <w:ind w:left="1416"/>
+        <w:rPr>
+          <w:rFonts w:ascii="Calibri" w:hAnsi="Calibri" w:cs="Calibri"/>
+          <w:color w:val="000000"/>
+          <w:szCs w:val="24"/>
+          <w:lang w:val="fr-CH" w:eastAsia="fr-CH"/>
+        </w:rPr>
+      </w:pPr>
+      <w:r>
+        <w:rPr>
+          <w:rFonts w:ascii="Calibri" w:hAnsi="Calibri" w:cs="Calibri"/>
+          <w:color w:val="000000"/>
+          <w:szCs w:val="24"/>
+          <w:lang w:val="fr-CH" w:eastAsia="fr-CH"/>
+        </w:rPr>
+        <w:t>Le compteur de vie s’affiche en haut a gauche de l’écran (3)</w:t>
+      </w:r>
+    </w:p>
+    <w:p>
+      <w:pPr>
+        <w:ind w:left="1416"/>
+        <w:rPr>
+          <w:rFonts w:ascii="Calibri" w:hAnsi="Calibri" w:cs="Calibri"/>
+          <w:color w:val="000000"/>
+          <w:szCs w:val="24"/>
+          <w:lang w:val="fr-CH" w:eastAsia="fr-CH"/>
+        </w:rPr>
+      </w:pPr>
+    </w:p>
+    <w:p>
+      <w:pPr>
+        <w:ind w:left="1416"/>
+        <w:rPr>
+          <w:rFonts w:ascii="Calibri" w:hAnsi="Calibri" w:cs="Calibri"/>
+          <w:color w:val="000000"/>
+          <w:szCs w:val="24"/>
+          <w:lang w:val="fr-CH" w:eastAsia="fr-CH"/>
+        </w:rPr>
+      </w:pPr>
+      <w:r>
+        <w:rPr>
+          <w:rFonts w:ascii="Calibri" w:hAnsi="Calibri" w:cs="Calibri"/>
+          <w:color w:val="000000"/>
+          <w:szCs w:val="24"/>
+          <w:lang w:val="fr-CH" w:eastAsia="fr-CH"/>
+        </w:rPr>
+        <w:t>Au lancement de la partie</w:t>
+      </w:r>
+    </w:p>
+    <w:p>
+      <w:pPr>
+        <w:ind w:left="1416"/>
+        <w:rPr>
+          <w:rFonts w:ascii="Calibri" w:hAnsi="Calibri" w:cs="Calibri"/>
+          <w:color w:val="000000"/>
+          <w:szCs w:val="24"/>
+          <w:lang w:val="fr-CH" w:eastAsia="fr-CH"/>
+        </w:rPr>
+      </w:pPr>
+      <w:r>
+        <w:rPr>
+          <w:rFonts w:ascii="Calibri" w:hAnsi="Calibri" w:cs="Calibri"/>
+          <w:color w:val="000000"/>
+          <w:szCs w:val="24"/>
+          <w:lang w:val="fr-CH" w:eastAsia="fr-CH"/>
+        </w:rPr>
+        <w:t>Les murs s’affichent entièrement (5)</w:t>
+      </w:r>
+    </w:p>
+    <w:p>
+      <w:pPr>
+        <w:ind w:left="1416"/>
+        <w:rPr>
+          <w:rFonts w:ascii="Calibri" w:hAnsi="Calibri" w:cs="Calibri"/>
+          <w:color w:val="000000"/>
+          <w:szCs w:val="24"/>
+          <w:lang w:val="fr-CH" w:eastAsia="fr-CH"/>
+        </w:rPr>
+      </w:pPr>
+    </w:p>
+    <w:p>
+      <w:pPr>
+        <w:ind w:left="1416"/>
+        <w:rPr>
+          <w:rFonts w:ascii="Calibri" w:hAnsi="Calibri" w:cs="Calibri"/>
+          <w:color w:val="000000"/>
+          <w:szCs w:val="24"/>
+          <w:lang w:val="fr-CH" w:eastAsia="fr-CH"/>
+        </w:rPr>
+      </w:pPr>
+      <w:r>
+        <w:rPr>
+          <w:rFonts w:ascii="Calibri" w:hAnsi="Calibri" w:cs="Calibri"/>
+          <w:color w:val="000000"/>
+          <w:szCs w:val="24"/>
+          <w:lang w:val="fr-CH" w:eastAsia="fr-CH"/>
+        </w:rPr>
+        <w:t>Au lancement de la partie</w:t>
+      </w:r>
+    </w:p>
+    <w:p>
+      <w:pPr>
+        <w:ind w:left="1416"/>
+        <w:rPr>
+          <w:rFonts w:ascii="Calibri" w:hAnsi="Calibri" w:cs="Calibri"/>
+          <w:color w:val="000000"/>
+          <w:szCs w:val="24"/>
+          <w:lang w:val="fr-CH" w:eastAsia="fr-CH"/>
+        </w:rPr>
+      </w:pPr>
+      <w:r>
+        <w:rPr>
+          <w:rFonts w:ascii="Calibri" w:hAnsi="Calibri" w:cs="Calibri"/>
+          <w:color w:val="000000"/>
+          <w:szCs w:val="24"/>
+          <w:lang w:val="fr-CH" w:eastAsia="fr-CH"/>
+        </w:rPr>
+        <w:t>Le compteur de score s’affiche en haut à droite</w:t>
+      </w:r>
+    </w:p>
+    <w:p>
+      <w:pPr>
+        <w:ind w:left="1416"/>
+        <w:rPr>
+          <w:rFonts w:ascii="Calibri" w:hAnsi="Calibri" w:cs="Calibri"/>
+          <w:color w:val="000000"/>
+          <w:szCs w:val="24"/>
+          <w:lang w:val="fr-CH" w:eastAsia="fr-CH"/>
+        </w:rPr>
+      </w:pPr>
+    </w:p>
+    <w:p>
+      <w:pPr>
+        <w:ind w:left="1416"/>
+        <w:rPr>
+          <w:rFonts w:ascii="Calibri" w:hAnsi="Calibri" w:cs="Calibri"/>
+          <w:color w:val="000000"/>
+          <w:szCs w:val="24"/>
+          <w:lang w:val="fr-CH" w:eastAsia="fr-CH"/>
+        </w:rPr>
+      </w:pPr>
+      <w:r>
+        <w:rPr>
+          <w:rFonts w:ascii="Calibri" w:hAnsi="Calibri" w:cs="Calibri"/>
+          <w:color w:val="000000"/>
+          <w:szCs w:val="24"/>
+          <w:lang w:val="fr-CH" w:eastAsia="fr-CH"/>
+        </w:rPr>
+        <w:t>Au lancement de la partie</w:t>
+      </w:r>
+    </w:p>
+    <w:p>
+      <w:pPr>
+        <w:ind w:left="1416"/>
+        <w:rPr>
+          <w:rFonts w:ascii="Calibri" w:hAnsi="Calibri" w:cs="Calibri"/>
+          <w:color w:val="000000"/>
+          <w:szCs w:val="24"/>
+          <w:lang w:val="fr-CH" w:eastAsia="fr-CH"/>
+        </w:rPr>
+      </w:pPr>
+      <w:r>
+        <w:rPr>
+          <w:rFonts w:ascii="Calibri" w:hAnsi="Calibri" w:cs="Calibri"/>
+          <w:color w:val="000000"/>
+          <w:szCs w:val="24"/>
+          <w:lang w:val="fr-CH" w:eastAsia="fr-CH"/>
+        </w:rPr>
+        <w:t>Les aliens s’affichent (3 ligne et 7 par lignes)</w:t>
+      </w:r>
+    </w:p>
+    <w:p>
+      <w:pPr>
+        <w:rPr>
+          <w:rFonts w:ascii="Calibri" w:hAnsi="Calibri" w:cs="Calibri"/>
+          <w:color w:val="000000"/>
+          <w:szCs w:val="24"/>
+          <w:lang w:val="fr-CH" w:eastAsia="fr-CH"/>
+        </w:rPr>
+      </w:pPr>
     </w:p>
     <w:p>
       <w:pPr>
@@ -2605,7 +3222,15 @@
           <w:i/>
           <w:sz w:val="24"/>
         </w:rPr>
-        <w:t>le choix du matériel HW</w:t>
+        <w:t>Le</w:t>
+      </w:r>
+      <w:r>
+        <w:rPr>
+          <w:rFonts w:ascii="Arial" w:hAnsi="Arial" w:cs="Arial"/>
+          <w:i/>
+          <w:sz w:val="24"/>
+        </w:rPr>
+        <w:t xml:space="preserve"> choix du matériel HW</w:t>
       </w:r>
     </w:p>
     <w:p>
@@ -2621,6 +3246,7 @@
           <w:sz w:val="24"/>
         </w:rPr>
       </w:pPr>
+      <w:proofErr w:type="gramStart"/>
       <w:r>
         <w:rPr>
           <w:rFonts w:ascii="Arial" w:hAnsi="Arial" w:cs="Arial"/>
@@ -2628,7 +3254,16 @@
           <w:sz w:val="24"/>
         </w:rPr>
         <w:lastRenderedPageBreak/>
-        <w:t xml:space="preserve">le choix des systèmes d'exploitation pour la réalisation </w:t>
+        <w:t>le</w:t>
+      </w:r>
+      <w:proofErr w:type="gramEnd"/>
+      <w:r>
+        <w:rPr>
+          <w:rFonts w:ascii="Arial" w:hAnsi="Arial" w:cs="Arial"/>
+          <w:i/>
+          <w:sz w:val="24"/>
+        </w:rPr>
+        <w:t xml:space="preserve"> choix des systèmes d'exploitation pour la réalisation </w:t>
       </w:r>
       <w:r>
         <w:rPr>
@@ -2661,13 +3296,23 @@
           <w:sz w:val="24"/>
         </w:rPr>
       </w:pPr>
+      <w:proofErr w:type="gramStart"/>
       <w:r>
         <w:rPr>
           <w:rFonts w:ascii="Arial" w:hAnsi="Arial" w:cs="Arial"/>
           <w:i/>
           <w:sz w:val="24"/>
         </w:rPr>
-        <w:t xml:space="preserve">le choix des outils logiciels pour la réalisation </w:t>
+        <w:t>le</w:t>
+      </w:r>
+      <w:proofErr w:type="gramEnd"/>
+      <w:r>
+        <w:rPr>
+          <w:rFonts w:ascii="Arial" w:hAnsi="Arial" w:cs="Arial"/>
+          <w:i/>
+          <w:sz w:val="24"/>
+        </w:rPr>
+        <w:t xml:space="preserve"> choix des outils logiciels pour la réalisation </w:t>
       </w:r>
       <w:r>
         <w:rPr>
@@ -2819,6 +3464,7 @@
                 <w:bCs/>
               </w:rPr>
             </w:pPr>
+            <w:proofErr w:type="gramStart"/>
             <w:r>
               <w:rPr>
                 <w:b/>
@@ -2826,6 +3472,7 @@
               </w:rPr>
               <w:t>terminé</w:t>
             </w:r>
+            <w:proofErr w:type="gramEnd"/>
           </w:p>
         </w:tc>
       </w:tr>
@@ -3066,7 +3713,19 @@
         <w:rPr>
           <w:i/>
         </w:rPr>
-        <w:t xml:space="preserve">S'il reste encore des erreurs: </w:t>
+        <w:t xml:space="preserve">S'il reste encore des </w:t>
+      </w:r>
+      <w:r>
+        <w:rPr>
+          <w:i/>
+        </w:rPr>
+        <w:t>erreurs :</w:t>
+      </w:r>
+      <w:r>
+        <w:rPr>
+          <w:i/>
+        </w:rPr>
+        <w:t xml:space="preserve"> </w:t>
       </w:r>
     </w:p>
     <w:p>
@@ -3237,8 +3896,18 @@
           <w:i/>
           <w:sz w:val="24"/>
         </w:rPr>
-        <w:t>Développez en tous cas les points suivants:</w:t>
-      </w:r>
+        <w:t xml:space="preserve">Développez en tous cas les points </w:t>
+      </w:r>
+      <w:proofErr w:type="gramStart"/>
+      <w:r>
+        <w:rPr>
+          <w:rFonts w:ascii="Arial" w:hAnsi="Arial" w:cs="Arial"/>
+          <w:i/>
+          <w:sz w:val="24"/>
+        </w:rPr>
+        <w:t>suivants:</w:t>
+      </w:r>
+      <w:proofErr w:type="gramEnd"/>
     </w:p>
     <w:p>
       <w:pPr>
@@ -6619,26 +7288,6 @@
 </file>
 
 <file path=customXml/item1.xml><?xml version="1.0" encoding="utf-8"?>
-<?mso-contentType ?>
-<FormTemplates xmlns="http://schemas.microsoft.com/sharepoint/v3/contenttype/forms">
-  <Display>DocumentLibraryForm</Display>
-  <Edit>DocumentLibraryForm</Edit>
-  <New>DocumentLibraryForm</New>
-</FormTemplates>
-</file>
-
-<file path=customXml/item2.xml><?xml version="1.0" encoding="utf-8"?>
-<p:properties xmlns:p="http://schemas.microsoft.com/office/2006/metadata/properties" xmlns:xsi="http://www.w3.org/2001/XMLSchema-instance" xmlns:pc="http://schemas.microsoft.com/office/infopath/2007/PartnerControls">
-  <documentManagement>
-    <lcf76f155ced4ddcb4097134ff3c332f xmlns="98d92101-24da-4498-9971-a24673344bd8">
-      <Terms xmlns="http://schemas.microsoft.com/office/infopath/2007/PartnerControls"/>
-    </lcf76f155ced4ddcb4097134ff3c332f>
-    <TaxCatchAll xmlns="dfa80de1-e9bb-4cf2-893d-d06220b3971a" xsi:nil="true"/>
-  </documentManagement>
-</p:properties>
-</file>
-
-<file path=customXml/item3.xml><?xml version="1.0" encoding="utf-8"?>
 <ct:contentTypeSchema xmlns:ct="http://schemas.microsoft.com/office/2006/metadata/contentType" xmlns:ma="http://schemas.microsoft.com/office/2006/metadata/properties/metaAttributes" ct:_="" ma:_="" ma:contentTypeName="Document" ma:contentTypeID="0x010100E529CC47EA4E614CBF50FAFAB9B8F32B" ma:contentTypeVersion="9" ma:contentTypeDescription="Crée un document." ma:contentTypeScope="" ma:versionID="026f4ebce0e5277e37b90ae8b1b1c0d3">
   <xsd:schema xmlns:xsd="http://www.w3.org/2001/XMLSchema" xmlns:xs="http://www.w3.org/2001/XMLSchema" xmlns:p="http://schemas.microsoft.com/office/2006/metadata/properties" xmlns:ns2="dfa80de1-e9bb-4cf2-893d-d06220b3971a" xmlns:ns3="98d92101-24da-4498-9971-a24673344bd8" targetNamespace="http://schemas.microsoft.com/office/2006/metadata/properties" ma:root="true" ma:fieldsID="b9cb9f8533022950c644fef603f80954" ns2:_="" ns3:_="">
     <xsd:import namespace="dfa80de1-e9bb-4cf2-893d-d06220b3971a"/>
@@ -6835,10 +7484,41 @@
 </ct:contentTypeSchema>
 </file>
 
+<file path=customXml/item2.xml><?xml version="1.0" encoding="utf-8"?>
+<p:properties xmlns:p="http://schemas.microsoft.com/office/2006/metadata/properties" xmlns:xsi="http://www.w3.org/2001/XMLSchema-instance" xmlns:pc="http://schemas.microsoft.com/office/infopath/2007/PartnerControls">
+  <documentManagement>
+    <lcf76f155ced4ddcb4097134ff3c332f xmlns="98d92101-24da-4498-9971-a24673344bd8">
+      <Terms xmlns="http://schemas.microsoft.com/office/infopath/2007/PartnerControls"/>
+    </lcf76f155ced4ddcb4097134ff3c332f>
+    <TaxCatchAll xmlns="dfa80de1-e9bb-4cf2-893d-d06220b3971a" xsi:nil="true"/>
+  </documentManagement>
+</p:properties>
+</file>
+
+<file path=customXml/item3.xml><?xml version="1.0" encoding="utf-8"?>
+<?mso-contentType ?>
+<FormTemplates xmlns="http://schemas.microsoft.com/sharepoint/v3/contenttype/forms">
+  <Display>DocumentLibraryForm</Display>
+  <Edit>DocumentLibraryForm</Edit>
+  <New>DocumentLibraryForm</New>
+</FormTemplates>
+</file>
+
 <file path=customXml/itemProps1.xml><?xml version="1.0" encoding="utf-8"?>
-<ds:datastoreItem xmlns:ds="http://schemas.openxmlformats.org/officeDocument/2006/customXml" ds:itemID="{D3135AC7-3C5E-4CF3-94BE-2823690A5E55}">
+<ds:datastoreItem xmlns:ds="http://schemas.openxmlformats.org/officeDocument/2006/customXml" ds:itemID="{82999A71-E59D-4EFC-B6B9-07379AF3DBEC}">
   <ds:schemaRefs>
-    <ds:schemaRef ds:uri="http://schemas.microsoft.com/sharepoint/v3/contenttype/forms"/>
+    <ds:schemaRef ds:uri="http://schemas.microsoft.com/office/2006/metadata/contentType"/>
+    <ds:schemaRef ds:uri="http://schemas.microsoft.com/office/2006/metadata/properties/metaAttributes"/>
+    <ds:schemaRef ds:uri="http://www.w3.org/2001/XMLSchema"/>
+    <ds:schemaRef ds:uri="http://schemas.microsoft.com/office/2006/metadata/properties"/>
+    <ds:schemaRef ds:uri="dfa80de1-e9bb-4cf2-893d-d06220b3971a"/>
+    <ds:schemaRef ds:uri="98d92101-24da-4498-9971-a24673344bd8"/>
+    <ds:schemaRef ds:uri="http://schemas.microsoft.com/office/2006/documentManagement/types"/>
+    <ds:schemaRef ds:uri="http://schemas.microsoft.com/office/infopath/2007/PartnerControls"/>
+    <ds:schemaRef ds:uri="http://schemas.openxmlformats.org/package/2006/metadata/core-properties"/>
+    <ds:schemaRef ds:uri="http://purl.org/dc/elements/1.1/"/>
+    <ds:schemaRef ds:uri="http://purl.org/dc/terms/"/>
+    <ds:schemaRef ds:uri="http://schemas.microsoft.com/internal/obd"/>
   </ds:schemaRefs>
 </ds:datastoreItem>
 </file>
@@ -6855,20 +7535,9 @@
 </file>
 
 <file path=customXml/itemProps3.xml><?xml version="1.0" encoding="utf-8"?>
-<ds:datastoreItem xmlns:ds="http://schemas.openxmlformats.org/officeDocument/2006/customXml" ds:itemID="{82999A71-E59D-4EFC-B6B9-07379AF3DBEC}">
+<ds:datastoreItem xmlns:ds="http://schemas.openxmlformats.org/officeDocument/2006/customXml" ds:itemID="{D3135AC7-3C5E-4CF3-94BE-2823690A5E55}">
   <ds:schemaRefs>
-    <ds:schemaRef ds:uri="http://schemas.microsoft.com/office/2006/metadata/contentType"/>
-    <ds:schemaRef ds:uri="http://schemas.microsoft.com/office/2006/metadata/properties/metaAttributes"/>
-    <ds:schemaRef ds:uri="http://www.w3.org/2001/XMLSchema"/>
-    <ds:schemaRef ds:uri="http://schemas.microsoft.com/office/2006/metadata/properties"/>
-    <ds:schemaRef ds:uri="dfa80de1-e9bb-4cf2-893d-d06220b3971a"/>
-    <ds:schemaRef ds:uri="98d92101-24da-4498-9971-a24673344bd8"/>
-    <ds:schemaRef ds:uri="http://schemas.microsoft.com/office/2006/documentManagement/types"/>
-    <ds:schemaRef ds:uri="http://schemas.microsoft.com/office/infopath/2007/PartnerControls"/>
-    <ds:schemaRef ds:uri="http://schemas.openxmlformats.org/package/2006/metadata/core-properties"/>
-    <ds:schemaRef ds:uri="http://purl.org/dc/elements/1.1/"/>
-    <ds:schemaRef ds:uri="http://purl.org/dc/terms/"/>
-    <ds:schemaRef ds:uri="http://schemas.microsoft.com/internal/obd"/>
+    <ds:schemaRef ds:uri="http://schemas.microsoft.com/sharepoint/v3/contenttype/forms"/>
   </ds:schemaRefs>
 </ds:datastoreItem>
 </file>
</xml_diff>

<commit_message>
améliore l'ensemble du code dans son ergonomie et son optimisation
</commit_message>
<xml_diff>
--- a/Caneva-theorlando-PDev.docx
+++ b/Caneva-theorlando-PDev.docx
@@ -1,6 +1,6 @@
 
 <file path=word/document.xml><?xml version="1.0" encoding="utf-8"?>
-<w:document xmlns:wpc="http://schemas.microsoft.com/office/word/2010/wordprocessingCanvas" xmlns:cx="http://schemas.microsoft.com/office/drawing/2014/chartex" xmlns:cx1="http://schemas.microsoft.com/office/drawing/2015/9/8/chartex" xmlns:cx2="http://schemas.microsoft.com/office/drawing/2015/10/21/chartex" xmlns:cx3="http://schemas.microsoft.com/office/drawing/2016/5/9/chartex" xmlns:cx4="http://schemas.microsoft.com/office/drawing/2016/5/10/chartex" xmlns:cx5="http://schemas.microsoft.com/office/drawing/2016/5/11/chartex" xmlns:cx6="http://schemas.microsoft.com/office/drawing/2016/5/12/chartex" xmlns:cx7="http://schemas.microsoft.com/office/drawing/2016/5/13/chartex" xmlns:cx8="http://schemas.microsoft.com/office/drawing/2016/5/14/chartex" xmlns:mc="http://schemas.openxmlformats.org/markup-compatibility/2006" xmlns:aink="http://schemas.microsoft.com/office/drawing/2016/ink" xmlns:am3d="http://schemas.microsoft.com/office/drawing/2017/model3d" xmlns:o="urn:schemas-microsoft-com:office:office" xmlns:r="http://schemas.openxmlformats.org/officeDocument/2006/relationships" xmlns:m="http://schemas.openxmlformats.org/officeDocument/2006/math" xmlns:v="urn:schemas-microsoft-com:vml" xmlns:wp14="http://schemas.microsoft.com/office/word/2010/wordprocessingDrawing" xmlns:wp="http://schemas.openxmlformats.org/drawingml/2006/wordprocessingDrawing" xmlns:w10="urn:schemas-microsoft-com:office:word" xmlns:w="http://schemas.openxmlformats.org/wordprocessingml/2006/main" xmlns:w14="http://schemas.microsoft.com/office/word/2010/wordml" xmlns:w15="http://schemas.microsoft.com/office/word/2012/wordml" xmlns:w16cex="http://schemas.microsoft.com/office/word/2018/wordml/cex" xmlns:w16cid="http://schemas.microsoft.com/office/word/2016/wordml/cid" xmlns:w16="http://schemas.microsoft.com/office/word/2018/wordml" xmlns:w16se="http://schemas.microsoft.com/office/word/2015/wordml/symex" xmlns:wpg="http://schemas.microsoft.com/office/word/2010/wordprocessingGroup" xmlns:wpi="http://schemas.microsoft.com/office/word/2010/wordprocessingInk" xmlns:wne="http://schemas.microsoft.com/office/word/2006/wordml" xmlns:wps="http://schemas.microsoft.com/office/word/2010/wordprocessingShape" mc:Ignorable="w14 w15 w16se w16cid w16 w16cex wp14">
+<w:document xmlns:ve="http://schemas.openxmlformats.org/markup-compatibility/2006" xmlns:o="urn:schemas-microsoft-com:office:office" xmlns:r="http://schemas.openxmlformats.org/officeDocument/2006/relationships" xmlns:m="http://schemas.openxmlformats.org/officeDocument/2006/math" xmlns:v="urn:schemas-microsoft-com:vml" xmlns:wp="http://schemas.openxmlformats.org/drawingml/2006/wordprocessingDrawing" xmlns:w10="urn:schemas-microsoft-com:office:word" xmlns:w="http://schemas.openxmlformats.org/wordprocessingml/2006/main" xmlns:wne="http://schemas.microsoft.com/office/word/2006/wordml">
   <w:body>
     <w:p>
       <w:pPr>
@@ -32,10 +32,10 @@
           <w:left w:w="70" w:type="dxa"/>
           <w:right w:w="70" w:type="dxa"/>
         </w:tblCellMar>
-        <w:tblLook w:val="0000" w:firstRow="0" w:lastRow="0" w:firstColumn="0" w:lastColumn="0" w:noHBand="0" w:noVBand="0"/>
+        <w:tblLook w:val="0000"/>
       </w:tblPr>
       <w:tblGrid>
-        <w:gridCol w:w="9060"/>
+        <w:gridCol w:w="9210"/>
       </w:tblGrid>
       <w:tr>
         <w:tc>
@@ -88,7 +88,7 @@
           <w:noProof/>
         </w:rPr>
         <w:drawing>
-          <wp:inline distT="0" distB="0" distL="0" distR="0" wp14:anchorId="53D30ADD" wp14:editId="196E21DC">
+          <wp:inline distT="0" distB="0" distL="0" distR="0">
             <wp:extent cx="5759450" cy="3330575"/>
             <wp:effectExtent l="0" t="0" r="0" b="3175"/>
             <wp:docPr id="6" name="Image 6" descr="Une image contenant objet d’extérieur, étoile&#10;&#10;Description générée automatiquement"/>
@@ -103,10 +103,10 @@
                     <pic:cNvPicPr/>
                   </pic:nvPicPr>
                   <pic:blipFill>
-                    <a:blip r:embed="rId10">
+                    <a:blip r:embed="rId10" cstate="print">
                       <a:extLst>
                         <a:ext uri="{28A0092B-C50C-407E-A947-70E740481C1C}">
-                          <a14:useLocalDpi xmlns:a14="http://schemas.microsoft.com/office/drawing/2010/main" val="0"/>
+                          <a14:useLocalDpi xmlns:a14="http://schemas.microsoft.com/office/drawing/2010/main" xmlns:wps="http://schemas.microsoft.com/office/word/2010/wordprocessingShape" xmlns:wpi="http://schemas.microsoft.com/office/word/2010/wordprocessingInk" xmlns:wpg="http://schemas.microsoft.com/office/word/2010/wordprocessingGroup" xmlns:w16se="http://schemas.microsoft.com/office/word/2015/wordml/symex" xmlns:w16="http://schemas.microsoft.com/office/word/2018/wordml" xmlns:w16cid="http://schemas.microsoft.com/office/word/2016/wordml/cid" xmlns:w16cex="http://schemas.microsoft.com/office/word/2018/wordml/cex" xmlns:w15="http://schemas.microsoft.com/office/word/2012/wordml" xmlns:w14="http://schemas.microsoft.com/office/word/2010/wordml" xmlns:w="http://schemas.openxmlformats.org/wordprocessingml/2006/main" xmlns:w10="urn:schemas-microsoft-com:office:word" xmlns:wp14="http://schemas.microsoft.com/office/word/2010/wordprocessingDrawing" xmlns:v="urn:schemas-microsoft-com:vml" xmlns:o="urn:schemas-microsoft-com:office:office" xmlns:am3d="http://schemas.microsoft.com/office/drawing/2017/model3d" xmlns:aink="http://schemas.microsoft.com/office/drawing/2016/ink" xmlns:mc="http://schemas.openxmlformats.org/markup-compatibility/2006" xmlns:cx8="http://schemas.microsoft.com/office/drawing/2016/5/14/chartex" xmlns:cx7="http://schemas.microsoft.com/office/drawing/2016/5/13/chartex" xmlns:cx6="http://schemas.microsoft.com/office/drawing/2016/5/12/chartex" xmlns:cx5="http://schemas.microsoft.com/office/drawing/2016/5/11/chartex" xmlns:cx4="http://schemas.microsoft.com/office/drawing/2016/5/10/chartex" xmlns:cx3="http://schemas.microsoft.com/office/drawing/2016/5/9/chartex" xmlns:cx2="http://schemas.microsoft.com/office/drawing/2015/10/21/chartex" xmlns:cx1="http://schemas.microsoft.com/office/drawing/2015/9/8/chartex" xmlns:cx="http://schemas.microsoft.com/office/drawing/2014/chartex" xmlns:wpc="http://schemas.microsoft.com/office/word/2010/wordprocessingCanvas" xmlns="" val="0"/>
                         </a:ext>
                       </a:extLst>
                     </a:blip>
@@ -949,17 +949,15 @@
           <w:sz w:val="20"/>
           <w:u w:val="single"/>
         </w:rPr>
-        <w:t xml:space="preserve">NOTE L’INTENTION DES UTILISATEURS DE CE </w:t>
-      </w:r>
-      <w:proofErr w:type="gramStart"/>
+        <w:t>NOTE L’INTENTION DES UTILISATEURS DE CE CANEVAS</w:t>
+      </w:r>
       <w:r>
         <w:rPr>
           <w:bCs/>
           <w:i/>
           <w:sz w:val="20"/>
-          <w:u w:val="single"/>
-        </w:rPr>
-        <w:t>CANEVAS</w:t>
+        </w:rPr>
+        <w:t>:</w:t>
       </w:r>
       <w:r>
         <w:rPr>
@@ -967,52 +965,25 @@
           <w:i/>
           <w:sz w:val="20"/>
         </w:rPr>
-        <w:t>:</w:t>
-      </w:r>
-      <w:proofErr w:type="gramEnd"/>
-      <w:r>
+        <w:br/>
+        <w:t>Toutes les parties en italiques sont là pour aider à comprendre ce qu’il faut mettre dans cette partie du document. Elles n’ont donc aucune raison d’être dans le document final.</w:t>
+      </w:r>
+    </w:p>
+    <w:p>
+      <w:pPr>
         <w:rPr>
           <w:bCs/>
           <w:i/>
           <w:sz w:val="20"/>
         </w:rPr>
-        <w:br/>
-        <w:t>Toutes les parties en italiques sont là pour aider à comprendre ce qu’il faut mettre dans cette partie du document. Elles n’ont donc aucune raison d’être dans le document final.</w:t>
-      </w:r>
-    </w:p>
-    <w:p>
-      <w:pPr>
+      </w:pPr>
+      <w:r>
         <w:rPr>
           <w:bCs/>
           <w:i/>
           <w:sz w:val="20"/>
         </w:rPr>
-      </w:pPr>
-      <w:r>
-        <w:rPr>
-          <w:bCs/>
-          <w:i/>
-          <w:sz w:val="20"/>
-        </w:rPr>
-        <w:t xml:space="preserve">De plus, en fonction du type de </w:t>
-      </w:r>
-      <w:proofErr w:type="gramStart"/>
-      <w:r>
-        <w:rPr>
-          <w:bCs/>
-          <w:i/>
-          <w:sz w:val="20"/>
-        </w:rPr>
-        <w:t>projet,  il</w:t>
-      </w:r>
-      <w:proofErr w:type="gramEnd"/>
-      <w:r>
-        <w:rPr>
-          <w:bCs/>
-          <w:i/>
-          <w:sz w:val="20"/>
-        </w:rPr>
-        <w:t xml:space="preserve"> est tout à fait possible que certains chapitres ou paragraphes n’aient aucun sens. Dans ce cas il est recommandé de les retirer du document pour éviter de l’alourdir inutilement.  </w:t>
+        <w:t xml:space="preserve">De plus, en fonction du type de projet,  il est tout à fait possible que certains chapitres ou paragraphes n’aient aucun sens. Dans ce cas il est recommandé de les retirer du document pour éviter de l’alourdir inutilement.  </w:t>
       </w:r>
     </w:p>
     <w:p>
@@ -3027,7 +2998,7 @@
           <w:noProof/>
         </w:rPr>
         <w:drawing>
-          <wp:inline distT="0" distB="0" distL="0" distR="0" wp14:anchorId="1434B6D9" wp14:editId="4EBD3C3B">
+          <wp:inline distT="0" distB="0" distL="0" distR="0">
             <wp:extent cx="5759450" cy="5496560"/>
             <wp:effectExtent l="0" t="0" r="0" b="8890"/>
             <wp:docPr id="1" name="Image 1"/>
@@ -3042,10 +3013,10 @@
                     <pic:cNvPicPr/>
                   </pic:nvPicPr>
                   <pic:blipFill>
-                    <a:blip r:embed="rId11">
+                    <a:blip r:embed="rId11" cstate="print">
                       <a:extLst>
                         <a:ext uri="{28A0092B-C50C-407E-A947-70E740481C1C}">
-                          <a14:useLocalDpi xmlns:a14="http://schemas.microsoft.com/office/drawing/2010/main" val="0"/>
+                          <a14:useLocalDpi xmlns:a14="http://schemas.microsoft.com/office/drawing/2010/main" xmlns:wps="http://schemas.microsoft.com/office/word/2010/wordprocessingShape" xmlns:wpi="http://schemas.microsoft.com/office/word/2010/wordprocessingInk" xmlns:wpg="http://schemas.microsoft.com/office/word/2010/wordprocessingGroup" xmlns:w16se="http://schemas.microsoft.com/office/word/2015/wordml/symex" xmlns:w16="http://schemas.microsoft.com/office/word/2018/wordml" xmlns:w16cid="http://schemas.microsoft.com/office/word/2016/wordml/cid" xmlns:w16cex="http://schemas.microsoft.com/office/word/2018/wordml/cex" xmlns:w15="http://schemas.microsoft.com/office/word/2012/wordml" xmlns:w14="http://schemas.microsoft.com/office/word/2010/wordml" xmlns:w="http://schemas.openxmlformats.org/wordprocessingml/2006/main" xmlns:w10="urn:schemas-microsoft-com:office:word" xmlns:wp14="http://schemas.microsoft.com/office/word/2010/wordprocessingDrawing" xmlns:v="urn:schemas-microsoft-com:vml" xmlns:o="urn:schemas-microsoft-com:office:office" xmlns:am3d="http://schemas.microsoft.com/office/drawing/2017/model3d" xmlns:aink="http://schemas.microsoft.com/office/drawing/2016/ink" xmlns:mc="http://schemas.openxmlformats.org/markup-compatibility/2006" xmlns:cx8="http://schemas.microsoft.com/office/drawing/2016/5/14/chartex" xmlns:cx7="http://schemas.microsoft.com/office/drawing/2016/5/13/chartex" xmlns:cx6="http://schemas.microsoft.com/office/drawing/2016/5/12/chartex" xmlns:cx5="http://schemas.microsoft.com/office/drawing/2016/5/11/chartex" xmlns:cx4="http://schemas.microsoft.com/office/drawing/2016/5/10/chartex" xmlns:cx3="http://schemas.microsoft.com/office/drawing/2016/5/9/chartex" xmlns:cx2="http://schemas.microsoft.com/office/drawing/2015/10/21/chartex" xmlns:cx1="http://schemas.microsoft.com/office/drawing/2015/9/8/chartex" xmlns:cx="http://schemas.microsoft.com/office/drawing/2014/chartex" xmlns:wpc="http://schemas.microsoft.com/office/word/2010/wordprocessingCanvas" xmlns="" val="0"/>
                         </a:ext>
                       </a:extLst>
                     </a:blip>
@@ -3087,7 +3058,7 @@
           <w:noProof/>
         </w:rPr>
         <w:drawing>
-          <wp:inline distT="0" distB="0" distL="0" distR="0" wp14:anchorId="4C7391F6" wp14:editId="65F0201A">
+          <wp:inline distT="0" distB="0" distL="0" distR="0">
             <wp:extent cx="3667125" cy="3543300"/>
             <wp:effectExtent l="0" t="0" r="9525" b="0"/>
             <wp:docPr id="3" name="Image 3"/>
@@ -3102,10 +3073,10 @@
                     <pic:cNvPicPr/>
                   </pic:nvPicPr>
                   <pic:blipFill>
-                    <a:blip r:embed="rId12">
+                    <a:blip r:embed="rId12" cstate="print">
                       <a:extLst>
                         <a:ext uri="{28A0092B-C50C-407E-A947-70E740481C1C}">
-                          <a14:useLocalDpi xmlns:a14="http://schemas.microsoft.com/office/drawing/2010/main" val="0"/>
+                          <a14:useLocalDpi xmlns:a14="http://schemas.microsoft.com/office/drawing/2010/main" xmlns:wps="http://schemas.microsoft.com/office/word/2010/wordprocessingShape" xmlns:wpi="http://schemas.microsoft.com/office/word/2010/wordprocessingInk" xmlns:wpg="http://schemas.microsoft.com/office/word/2010/wordprocessingGroup" xmlns:w16se="http://schemas.microsoft.com/office/word/2015/wordml/symex" xmlns:w16="http://schemas.microsoft.com/office/word/2018/wordml" xmlns:w16cid="http://schemas.microsoft.com/office/word/2016/wordml/cid" xmlns:w16cex="http://schemas.microsoft.com/office/word/2018/wordml/cex" xmlns:w15="http://schemas.microsoft.com/office/word/2012/wordml" xmlns:w14="http://schemas.microsoft.com/office/word/2010/wordml" xmlns:w="http://schemas.openxmlformats.org/wordprocessingml/2006/main" xmlns:w10="urn:schemas-microsoft-com:office:word" xmlns:wp14="http://schemas.microsoft.com/office/word/2010/wordprocessingDrawing" xmlns:v="urn:schemas-microsoft-com:vml" xmlns:o="urn:schemas-microsoft-com:office:office" xmlns:am3d="http://schemas.microsoft.com/office/drawing/2017/model3d" xmlns:aink="http://schemas.microsoft.com/office/drawing/2016/ink" xmlns:mc="http://schemas.openxmlformats.org/markup-compatibility/2006" xmlns:cx8="http://schemas.microsoft.com/office/drawing/2016/5/14/chartex" xmlns:cx7="http://schemas.microsoft.com/office/drawing/2016/5/13/chartex" xmlns:cx6="http://schemas.microsoft.com/office/drawing/2016/5/12/chartex" xmlns:cx5="http://schemas.microsoft.com/office/drawing/2016/5/11/chartex" xmlns:cx4="http://schemas.microsoft.com/office/drawing/2016/5/10/chartex" xmlns:cx3="http://schemas.microsoft.com/office/drawing/2016/5/9/chartex" xmlns:cx2="http://schemas.microsoft.com/office/drawing/2015/10/21/chartex" xmlns:cx1="http://schemas.microsoft.com/office/drawing/2015/9/8/chartex" xmlns:cx="http://schemas.microsoft.com/office/drawing/2014/chartex" xmlns:wpc="http://schemas.microsoft.com/office/word/2010/wordprocessingCanvas" xmlns="" val="0"/>
                         </a:ext>
                       </a:extLst>
                     </a:blip>
@@ -3136,7 +3107,7 @@
           <w:noProof/>
         </w:rPr>
         <w:drawing>
-          <wp:inline distT="0" distB="0" distL="0" distR="0" wp14:anchorId="79C0BA24" wp14:editId="7285703F">
+          <wp:inline distT="0" distB="0" distL="0" distR="0">
             <wp:extent cx="5000625" cy="3543300"/>
             <wp:effectExtent l="0" t="0" r="9525" b="0"/>
             <wp:docPr id="4" name="Image 4"/>
@@ -3151,10 +3122,10 @@
                     <pic:cNvPicPr/>
                   </pic:nvPicPr>
                   <pic:blipFill>
-                    <a:blip r:embed="rId13">
+                    <a:blip r:embed="rId13" cstate="print">
                       <a:extLst>
                         <a:ext uri="{28A0092B-C50C-407E-A947-70E740481C1C}">
-                          <a14:useLocalDpi xmlns:a14="http://schemas.microsoft.com/office/drawing/2010/main" val="0"/>
+                          <a14:useLocalDpi xmlns:a14="http://schemas.microsoft.com/office/drawing/2010/main" xmlns:wps="http://schemas.microsoft.com/office/word/2010/wordprocessingShape" xmlns:wpi="http://schemas.microsoft.com/office/word/2010/wordprocessingInk" xmlns:wpg="http://schemas.microsoft.com/office/word/2010/wordprocessingGroup" xmlns:w16se="http://schemas.microsoft.com/office/word/2015/wordml/symex" xmlns:w16="http://schemas.microsoft.com/office/word/2018/wordml" xmlns:w16cid="http://schemas.microsoft.com/office/word/2016/wordml/cid" xmlns:w16cex="http://schemas.microsoft.com/office/word/2018/wordml/cex" xmlns:w15="http://schemas.microsoft.com/office/word/2012/wordml" xmlns:w14="http://schemas.microsoft.com/office/word/2010/wordml" xmlns:w="http://schemas.openxmlformats.org/wordprocessingml/2006/main" xmlns:w10="urn:schemas-microsoft-com:office:word" xmlns:wp14="http://schemas.microsoft.com/office/word/2010/wordprocessingDrawing" xmlns:v="urn:schemas-microsoft-com:vml" xmlns:o="urn:schemas-microsoft-com:office:office" xmlns:am3d="http://schemas.microsoft.com/office/drawing/2017/model3d" xmlns:aink="http://schemas.microsoft.com/office/drawing/2016/ink" xmlns:mc="http://schemas.openxmlformats.org/markup-compatibility/2006" xmlns:cx8="http://schemas.microsoft.com/office/drawing/2016/5/14/chartex" xmlns:cx7="http://schemas.microsoft.com/office/drawing/2016/5/13/chartex" xmlns:cx6="http://schemas.microsoft.com/office/drawing/2016/5/12/chartex" xmlns:cx5="http://schemas.microsoft.com/office/drawing/2016/5/11/chartex" xmlns:cx4="http://schemas.microsoft.com/office/drawing/2016/5/10/chartex" xmlns:cx3="http://schemas.microsoft.com/office/drawing/2016/5/9/chartex" xmlns:cx2="http://schemas.microsoft.com/office/drawing/2015/10/21/chartex" xmlns:cx1="http://schemas.microsoft.com/office/drawing/2015/9/8/chartex" xmlns:cx="http://schemas.microsoft.com/office/drawing/2014/chartex" xmlns:wpc="http://schemas.microsoft.com/office/word/2010/wordprocessingCanvas" xmlns="" val="0"/>
                         </a:ext>
                       </a:extLst>
                     </a:blip>
@@ -3246,7 +3217,6 @@
           <w:sz w:val="24"/>
         </w:rPr>
       </w:pPr>
-      <w:proofErr w:type="gramStart"/>
       <w:r>
         <w:rPr>
           <w:rFonts w:ascii="Arial" w:hAnsi="Arial" w:cs="Arial"/>
@@ -3254,16 +3224,7 @@
           <w:sz w:val="24"/>
         </w:rPr>
         <w:lastRenderedPageBreak/>
-        <w:t>le</w:t>
-      </w:r>
-      <w:proofErr w:type="gramEnd"/>
-      <w:r>
-        <w:rPr>
-          <w:rFonts w:ascii="Arial" w:hAnsi="Arial" w:cs="Arial"/>
-          <w:i/>
-          <w:sz w:val="24"/>
-        </w:rPr>
-        <w:t xml:space="preserve"> choix des systèmes d'exploitation pour la réalisation </w:t>
+        <w:t xml:space="preserve">le choix des systèmes d'exploitation pour la réalisation </w:t>
       </w:r>
       <w:r>
         <w:rPr>
@@ -3296,23 +3257,13 @@
           <w:sz w:val="24"/>
         </w:rPr>
       </w:pPr>
-      <w:proofErr w:type="gramStart"/>
       <w:r>
         <w:rPr>
           <w:rFonts w:ascii="Arial" w:hAnsi="Arial" w:cs="Arial"/>
           <w:i/>
           <w:sz w:val="24"/>
         </w:rPr>
-        <w:t>le</w:t>
-      </w:r>
-      <w:proofErr w:type="gramEnd"/>
-      <w:r>
-        <w:rPr>
-          <w:rFonts w:ascii="Arial" w:hAnsi="Arial" w:cs="Arial"/>
-          <w:i/>
-          <w:sz w:val="24"/>
-        </w:rPr>
-        <w:t xml:space="preserve"> choix des outils logiciels pour la réalisation </w:t>
+        <w:t xml:space="preserve">le choix des outils logiciels pour la réalisation </w:t>
       </w:r>
       <w:r>
         <w:rPr>
@@ -3400,7 +3351,7 @@
       <w:tblPr>
         <w:tblStyle w:val="Grilledutableau"/>
         <w:tblW w:w="0" w:type="auto"/>
-        <w:tblLook w:val="04A0" w:firstRow="1" w:lastRow="0" w:firstColumn="1" w:lastColumn="0" w:noHBand="0" w:noVBand="1"/>
+        <w:tblLook w:val="04A0"/>
       </w:tblPr>
       <w:tblGrid>
         <w:gridCol w:w="3020"/>
@@ -3464,7 +3415,6 @@
                 <w:bCs/>
               </w:rPr>
             </w:pPr>
-            <w:proofErr w:type="gramStart"/>
             <w:r>
               <w:rPr>
                 <w:b/>
@@ -3472,7 +3422,6 @@
               </w:rPr>
               <w:t>terminé</w:t>
             </w:r>
-            <w:proofErr w:type="gramEnd"/>
           </w:p>
         </w:tc>
       </w:tr>
@@ -3607,6 +3556,70 @@
           </w:p>
         </w:tc>
       </w:tr>
+      <w:tr>
+        <w:tc>
+          <w:tcPr>
+            <w:tcW w:w="3020" w:type="dxa"/>
+          </w:tcPr>
+          <w:p>
+            <w:r>
+              <w:t>Pseudo avant de jouer</w:t>
+            </w:r>
+          </w:p>
+        </w:tc>
+        <w:tc>
+          <w:tcPr>
+            <w:tcW w:w="3020" w:type="dxa"/>
+          </w:tcPr>
+          <w:p>
+            <w:r>
+              <w:t>21.11.2022</w:t>
+            </w:r>
+          </w:p>
+        </w:tc>
+        <w:tc>
+          <w:tcPr>
+            <w:tcW w:w="3020" w:type="dxa"/>
+          </w:tcPr>
+          <w:p>
+            <w:r>
+              <w:t>21.11.2022</w:t>
+            </w:r>
+          </w:p>
+        </w:tc>
+      </w:tr>
+      <w:tr>
+        <w:tc>
+          <w:tcPr>
+            <w:tcW w:w="3020" w:type="dxa"/>
+          </w:tcPr>
+          <w:p>
+            <w:r>
+              <w:t>Lancement de la partie</w:t>
+            </w:r>
+          </w:p>
+        </w:tc>
+        <w:tc>
+          <w:tcPr>
+            <w:tcW w:w="3020" w:type="dxa"/>
+          </w:tcPr>
+          <w:p>
+            <w:r>
+              <w:t>21.11.2022</w:t>
+            </w:r>
+          </w:p>
+        </w:tc>
+        <w:tc>
+          <w:tcPr>
+            <w:tcW w:w="3020" w:type="dxa"/>
+          </w:tcPr>
+          <w:p>
+            <w:r>
+              <w:t>22.11.2022</w:t>
+            </w:r>
+          </w:p>
+        </w:tc>
+      </w:tr>
     </w:tbl>
     <w:p/>
     <w:p>
@@ -3631,7 +3644,7 @@
           <w:noProof/>
         </w:rPr>
         <w:drawing>
-          <wp:inline distT="0" distB="0" distL="0" distR="0" wp14:anchorId="70486D6F" wp14:editId="70E377AC">
+          <wp:inline distT="0" distB="0" distL="0" distR="0">
             <wp:extent cx="5759450" cy="2857500"/>
             <wp:effectExtent l="0" t="0" r="0" b="0"/>
             <wp:docPr id="5" name="Image 5"/>
@@ -3646,10 +3659,10 @@
                     <pic:cNvPicPr/>
                   </pic:nvPicPr>
                   <pic:blipFill>
-                    <a:blip r:embed="rId14">
+                    <a:blip r:embed="rId14" cstate="print">
                       <a:extLst>
                         <a:ext uri="{28A0092B-C50C-407E-A947-70E740481C1C}">
-                          <a14:useLocalDpi xmlns:a14="http://schemas.microsoft.com/office/drawing/2010/main" val="0"/>
+                          <a14:useLocalDpi xmlns:a14="http://schemas.microsoft.com/office/drawing/2010/main" xmlns:wps="http://schemas.microsoft.com/office/word/2010/wordprocessingShape" xmlns:wpi="http://schemas.microsoft.com/office/word/2010/wordprocessingInk" xmlns:wpg="http://schemas.microsoft.com/office/word/2010/wordprocessingGroup" xmlns:w16se="http://schemas.microsoft.com/office/word/2015/wordml/symex" xmlns:w16="http://schemas.microsoft.com/office/word/2018/wordml" xmlns:w16cid="http://schemas.microsoft.com/office/word/2016/wordml/cid" xmlns:w16cex="http://schemas.microsoft.com/office/word/2018/wordml/cex" xmlns:w15="http://schemas.microsoft.com/office/word/2012/wordml" xmlns:w14="http://schemas.microsoft.com/office/word/2010/wordml" xmlns:w="http://schemas.openxmlformats.org/wordprocessingml/2006/main" xmlns:w10="urn:schemas-microsoft-com:office:word" xmlns:wp14="http://schemas.microsoft.com/office/word/2010/wordprocessingDrawing" xmlns:v="urn:schemas-microsoft-com:vml" xmlns:o="urn:schemas-microsoft-com:office:office" xmlns:am3d="http://schemas.microsoft.com/office/drawing/2017/model3d" xmlns:aink="http://schemas.microsoft.com/office/drawing/2016/ink" xmlns:mc="http://schemas.openxmlformats.org/markup-compatibility/2006" xmlns:cx8="http://schemas.microsoft.com/office/drawing/2016/5/14/chartex" xmlns:cx7="http://schemas.microsoft.com/office/drawing/2016/5/13/chartex" xmlns:cx6="http://schemas.microsoft.com/office/drawing/2016/5/12/chartex" xmlns:cx5="http://schemas.microsoft.com/office/drawing/2016/5/11/chartex" xmlns:cx4="http://schemas.microsoft.com/office/drawing/2016/5/10/chartex" xmlns:cx3="http://schemas.microsoft.com/office/drawing/2016/5/9/chartex" xmlns:cx2="http://schemas.microsoft.com/office/drawing/2015/10/21/chartex" xmlns:cx1="http://schemas.microsoft.com/office/drawing/2015/9/8/chartex" xmlns:cx="http://schemas.microsoft.com/office/drawing/2014/chartex" xmlns:wpc="http://schemas.microsoft.com/office/word/2010/wordprocessingCanvas" xmlns="" val="0"/>
                         </a:ext>
                       </a:extLst>
                     </a:blip>
@@ -3839,6 +3852,7 @@
           <w:rFonts w:cs="Arial"/>
           <w:i/>
         </w:rPr>
+        <w:lastRenderedPageBreak/>
         <w:t xml:space="preserve">Lister </w:t>
       </w:r>
       <w:r>
@@ -3860,7 +3874,6 @@
       <w:bookmarkStart w:id="15" w:name="_Toc71703263"/>
       <w:bookmarkStart w:id="16" w:name="_Toc114999703"/>
       <w:r>
-        <w:lastRenderedPageBreak/>
         <w:t>C</w:t>
       </w:r>
       <w:bookmarkEnd w:id="14"/>
@@ -3896,18 +3909,8 @@
           <w:i/>
           <w:sz w:val="24"/>
         </w:rPr>
-        <w:t xml:space="preserve">Développez en tous cas les points </w:t>
-      </w:r>
-      <w:proofErr w:type="gramStart"/>
-      <w:r>
-        <w:rPr>
-          <w:rFonts w:ascii="Arial" w:hAnsi="Arial" w:cs="Arial"/>
-          <w:i/>
-          <w:sz w:val="24"/>
-        </w:rPr>
-        <w:t>suivants:</w:t>
-      </w:r>
-      <w:proofErr w:type="gramEnd"/>
+        <w:t>Développez en tous cas les points suivants:</w:t>
+      </w:r>
     </w:p>
     <w:p>
       <w:pPr>
@@ -4013,7 +4016,7 @@
 </file>
 
 <file path=word/endnotes.xml><?xml version="1.0" encoding="utf-8"?>
-<w:endnotes xmlns:wpc="http://schemas.microsoft.com/office/word/2010/wordprocessingCanvas" xmlns:cx="http://schemas.microsoft.com/office/drawing/2014/chartex" xmlns:cx1="http://schemas.microsoft.com/office/drawing/2015/9/8/chartex" xmlns:cx2="http://schemas.microsoft.com/office/drawing/2015/10/21/chartex" xmlns:cx3="http://schemas.microsoft.com/office/drawing/2016/5/9/chartex" xmlns:cx4="http://schemas.microsoft.com/office/drawing/2016/5/10/chartex" xmlns:cx5="http://schemas.microsoft.com/office/drawing/2016/5/11/chartex" xmlns:cx6="http://schemas.microsoft.com/office/drawing/2016/5/12/chartex" xmlns:cx7="http://schemas.microsoft.com/office/drawing/2016/5/13/chartex" xmlns:cx8="http://schemas.microsoft.com/office/drawing/2016/5/14/chartex" xmlns:mc="http://schemas.openxmlformats.org/markup-compatibility/2006" xmlns:aink="http://schemas.microsoft.com/office/drawing/2016/ink" xmlns:am3d="http://schemas.microsoft.com/office/drawing/2017/model3d" xmlns:o="urn:schemas-microsoft-com:office:office" xmlns:r="http://schemas.openxmlformats.org/officeDocument/2006/relationships" xmlns:m="http://schemas.openxmlformats.org/officeDocument/2006/math" xmlns:v="urn:schemas-microsoft-com:vml" xmlns:wp14="http://schemas.microsoft.com/office/word/2010/wordprocessingDrawing" xmlns:wp="http://schemas.openxmlformats.org/drawingml/2006/wordprocessingDrawing" xmlns:w10="urn:schemas-microsoft-com:office:word" xmlns:w="http://schemas.openxmlformats.org/wordprocessingml/2006/main" xmlns:w14="http://schemas.microsoft.com/office/word/2010/wordml" xmlns:w15="http://schemas.microsoft.com/office/word/2012/wordml" xmlns:w16cex="http://schemas.microsoft.com/office/word/2018/wordml/cex" xmlns:w16cid="http://schemas.microsoft.com/office/word/2016/wordml/cid" xmlns:w16="http://schemas.microsoft.com/office/word/2018/wordml" xmlns:w16se="http://schemas.microsoft.com/office/word/2015/wordml/symex" xmlns:wpg="http://schemas.microsoft.com/office/word/2010/wordprocessingGroup" xmlns:wpi="http://schemas.microsoft.com/office/word/2010/wordprocessingInk" xmlns:wne="http://schemas.microsoft.com/office/word/2006/wordml" xmlns:wps="http://schemas.microsoft.com/office/word/2010/wordprocessingShape" mc:Ignorable="w14 w15 w16se w16cid w16 w16cex wp14">
+<w:endnotes xmlns:ve="http://schemas.openxmlformats.org/markup-compatibility/2006" xmlns:o="urn:schemas-microsoft-com:office:office" xmlns:r="http://schemas.openxmlformats.org/officeDocument/2006/relationships" xmlns:m="http://schemas.openxmlformats.org/officeDocument/2006/math" xmlns:v="urn:schemas-microsoft-com:vml" xmlns:wp="http://schemas.openxmlformats.org/drawingml/2006/wordprocessingDrawing" xmlns:w10="urn:schemas-microsoft-com:office:word" xmlns:w="http://schemas.openxmlformats.org/wordprocessingml/2006/main" xmlns:wne="http://schemas.microsoft.com/office/word/2006/wordml">
   <w:endnote w:type="separator" w:id="-1">
     <w:p>
       <w:r>
@@ -4032,7 +4035,7 @@
 </file>
 
 <file path=word/footer1.xml><?xml version="1.0" encoding="utf-8"?>
-<w:ftr xmlns:wpc="http://schemas.microsoft.com/office/word/2010/wordprocessingCanvas" xmlns:cx="http://schemas.microsoft.com/office/drawing/2014/chartex" xmlns:cx1="http://schemas.microsoft.com/office/drawing/2015/9/8/chartex" xmlns:cx2="http://schemas.microsoft.com/office/drawing/2015/10/21/chartex" xmlns:cx3="http://schemas.microsoft.com/office/drawing/2016/5/9/chartex" xmlns:cx4="http://schemas.microsoft.com/office/drawing/2016/5/10/chartex" xmlns:cx5="http://schemas.microsoft.com/office/drawing/2016/5/11/chartex" xmlns:cx6="http://schemas.microsoft.com/office/drawing/2016/5/12/chartex" xmlns:cx7="http://schemas.microsoft.com/office/drawing/2016/5/13/chartex" xmlns:cx8="http://schemas.microsoft.com/office/drawing/2016/5/14/chartex" xmlns:mc="http://schemas.openxmlformats.org/markup-compatibility/2006" xmlns:aink="http://schemas.microsoft.com/office/drawing/2016/ink" xmlns:am3d="http://schemas.microsoft.com/office/drawing/2017/model3d" xmlns:o="urn:schemas-microsoft-com:office:office" xmlns:r="http://schemas.openxmlformats.org/officeDocument/2006/relationships" xmlns:m="http://schemas.openxmlformats.org/officeDocument/2006/math" xmlns:v="urn:schemas-microsoft-com:vml" xmlns:wp14="http://schemas.microsoft.com/office/word/2010/wordprocessingDrawing" xmlns:wp="http://schemas.openxmlformats.org/drawingml/2006/wordprocessingDrawing" xmlns:w10="urn:schemas-microsoft-com:office:word" xmlns:w="http://schemas.openxmlformats.org/wordprocessingml/2006/main" xmlns:w14="http://schemas.microsoft.com/office/word/2010/wordml" xmlns:w15="http://schemas.microsoft.com/office/word/2012/wordml" xmlns:w16cex="http://schemas.microsoft.com/office/word/2018/wordml/cex" xmlns:w16cid="http://schemas.microsoft.com/office/word/2016/wordml/cid" xmlns:w16="http://schemas.microsoft.com/office/word/2018/wordml" xmlns:w16se="http://schemas.microsoft.com/office/word/2015/wordml/symex" xmlns:wpg="http://schemas.microsoft.com/office/word/2010/wordprocessingGroup" xmlns:wpi="http://schemas.microsoft.com/office/word/2010/wordprocessingInk" xmlns:wne="http://schemas.microsoft.com/office/word/2006/wordml" xmlns:wps="http://schemas.microsoft.com/office/word/2010/wordprocessingShape" mc:Ignorable="w14 w15 w16se w16cid w16 w16cex wp14">
+<w:ftr xmlns:ve="http://schemas.openxmlformats.org/markup-compatibility/2006" xmlns:o="urn:schemas-microsoft-com:office:office" xmlns:r="http://schemas.openxmlformats.org/officeDocument/2006/relationships" xmlns:m="http://schemas.openxmlformats.org/officeDocument/2006/math" xmlns:v="urn:schemas-microsoft-com:vml" xmlns:wp="http://schemas.openxmlformats.org/drawingml/2006/wordprocessingDrawing" xmlns:w10="urn:schemas-microsoft-com:office:word" xmlns:w="http://schemas.openxmlformats.org/wordprocessingml/2006/main" xmlns:wne="http://schemas.microsoft.com/office/word/2006/wordml">
   <w:p>
     <w:pPr>
       <w:pStyle w:val="Pieddepage"/>
@@ -4076,7 +4079,7 @@
         <w:sz w:val="16"/>
         <w:szCs w:val="16"/>
       </w:rPr>
-      <w:t>4</w:t>
+      <w:t>9</w:t>
     </w:r>
     <w:r>
       <w:rPr>
@@ -4099,7 +4102,7 @@
 </file>
 
 <file path=word/footnotes.xml><?xml version="1.0" encoding="utf-8"?>
-<w:footnotes xmlns:wpc="http://schemas.microsoft.com/office/word/2010/wordprocessingCanvas" xmlns:cx="http://schemas.microsoft.com/office/drawing/2014/chartex" xmlns:cx1="http://schemas.microsoft.com/office/drawing/2015/9/8/chartex" xmlns:cx2="http://schemas.microsoft.com/office/drawing/2015/10/21/chartex" xmlns:cx3="http://schemas.microsoft.com/office/drawing/2016/5/9/chartex" xmlns:cx4="http://schemas.microsoft.com/office/drawing/2016/5/10/chartex" xmlns:cx5="http://schemas.microsoft.com/office/drawing/2016/5/11/chartex" xmlns:cx6="http://schemas.microsoft.com/office/drawing/2016/5/12/chartex" xmlns:cx7="http://schemas.microsoft.com/office/drawing/2016/5/13/chartex" xmlns:cx8="http://schemas.microsoft.com/office/drawing/2016/5/14/chartex" xmlns:mc="http://schemas.openxmlformats.org/markup-compatibility/2006" xmlns:aink="http://schemas.microsoft.com/office/drawing/2016/ink" xmlns:am3d="http://schemas.microsoft.com/office/drawing/2017/model3d" xmlns:o="urn:schemas-microsoft-com:office:office" xmlns:r="http://schemas.openxmlformats.org/officeDocument/2006/relationships" xmlns:m="http://schemas.openxmlformats.org/officeDocument/2006/math" xmlns:v="urn:schemas-microsoft-com:vml" xmlns:wp14="http://schemas.microsoft.com/office/word/2010/wordprocessingDrawing" xmlns:wp="http://schemas.openxmlformats.org/drawingml/2006/wordprocessingDrawing" xmlns:w10="urn:schemas-microsoft-com:office:word" xmlns:w="http://schemas.openxmlformats.org/wordprocessingml/2006/main" xmlns:w14="http://schemas.microsoft.com/office/word/2010/wordml" xmlns:w15="http://schemas.microsoft.com/office/word/2012/wordml" xmlns:w16cex="http://schemas.microsoft.com/office/word/2018/wordml/cex" xmlns:w16cid="http://schemas.microsoft.com/office/word/2016/wordml/cid" xmlns:w16="http://schemas.microsoft.com/office/word/2018/wordml" xmlns:w16se="http://schemas.microsoft.com/office/word/2015/wordml/symex" xmlns:wpg="http://schemas.microsoft.com/office/word/2010/wordprocessingGroup" xmlns:wpi="http://schemas.microsoft.com/office/word/2010/wordprocessingInk" xmlns:wne="http://schemas.microsoft.com/office/word/2006/wordml" xmlns:wps="http://schemas.microsoft.com/office/word/2010/wordprocessingShape" mc:Ignorable="w14 w15 w16se w16cid w16 w16cex wp14">
+<w:footnotes xmlns:ve="http://schemas.openxmlformats.org/markup-compatibility/2006" xmlns:o="urn:schemas-microsoft-com:office:office" xmlns:r="http://schemas.openxmlformats.org/officeDocument/2006/relationships" xmlns:m="http://schemas.openxmlformats.org/officeDocument/2006/math" xmlns:v="urn:schemas-microsoft-com:vml" xmlns:wp="http://schemas.openxmlformats.org/drawingml/2006/wordprocessingDrawing" xmlns:w10="urn:schemas-microsoft-com:office:word" xmlns:w="http://schemas.openxmlformats.org/wordprocessingml/2006/main" xmlns:wne="http://schemas.microsoft.com/office/word/2006/wordml">
   <w:footnote w:type="separator" w:id="-1">
     <w:p>
       <w:r>
@@ -4118,7 +4121,7 @@
 </file>
 
 <file path=word/header1.xml><?xml version="1.0" encoding="utf-8"?>
-<w:hdr xmlns:wpc="http://schemas.microsoft.com/office/word/2010/wordprocessingCanvas" xmlns:cx="http://schemas.microsoft.com/office/drawing/2014/chartex" xmlns:cx1="http://schemas.microsoft.com/office/drawing/2015/9/8/chartex" xmlns:cx2="http://schemas.microsoft.com/office/drawing/2015/10/21/chartex" xmlns:cx3="http://schemas.microsoft.com/office/drawing/2016/5/9/chartex" xmlns:cx4="http://schemas.microsoft.com/office/drawing/2016/5/10/chartex" xmlns:cx5="http://schemas.microsoft.com/office/drawing/2016/5/11/chartex" xmlns:cx6="http://schemas.microsoft.com/office/drawing/2016/5/12/chartex" xmlns:cx7="http://schemas.microsoft.com/office/drawing/2016/5/13/chartex" xmlns:cx8="http://schemas.microsoft.com/office/drawing/2016/5/14/chartex" xmlns:mc="http://schemas.openxmlformats.org/markup-compatibility/2006" xmlns:aink="http://schemas.microsoft.com/office/drawing/2016/ink" xmlns:am3d="http://schemas.microsoft.com/office/drawing/2017/model3d" xmlns:o="urn:schemas-microsoft-com:office:office" xmlns:r="http://schemas.openxmlformats.org/officeDocument/2006/relationships" xmlns:m="http://schemas.openxmlformats.org/officeDocument/2006/math" xmlns:v="urn:schemas-microsoft-com:vml" xmlns:wp14="http://schemas.microsoft.com/office/word/2010/wordprocessingDrawing" xmlns:wp="http://schemas.openxmlformats.org/drawingml/2006/wordprocessingDrawing" xmlns:w10="urn:schemas-microsoft-com:office:word" xmlns:w="http://schemas.openxmlformats.org/wordprocessingml/2006/main" xmlns:w14="http://schemas.microsoft.com/office/word/2010/wordml" xmlns:w15="http://schemas.microsoft.com/office/word/2012/wordml" xmlns:w16cex="http://schemas.microsoft.com/office/word/2018/wordml/cex" xmlns:w16cid="http://schemas.microsoft.com/office/word/2016/wordml/cid" xmlns:w16="http://schemas.microsoft.com/office/word/2018/wordml" xmlns:w16se="http://schemas.microsoft.com/office/word/2015/wordml/symex" xmlns:wpg="http://schemas.microsoft.com/office/word/2010/wordprocessingGroup" xmlns:wpi="http://schemas.microsoft.com/office/word/2010/wordprocessingInk" xmlns:wne="http://schemas.microsoft.com/office/word/2006/wordml" xmlns:wps="http://schemas.microsoft.com/office/word/2010/wordprocessingShape" mc:Ignorable="w14 w15 w16se w16cid w16 w16cex wp14">
+<w:hdr xmlns:ve="http://schemas.openxmlformats.org/markup-compatibility/2006" xmlns:o="urn:schemas-microsoft-com:office:office" xmlns:r="http://schemas.openxmlformats.org/officeDocument/2006/relationships" xmlns:m="http://schemas.openxmlformats.org/officeDocument/2006/math" xmlns:v="urn:schemas-microsoft-com:vml" xmlns:wp="http://schemas.openxmlformats.org/drawingml/2006/wordprocessingDrawing" xmlns:w10="urn:schemas-microsoft-com:office:word" xmlns:w="http://schemas.openxmlformats.org/wordprocessingml/2006/main" xmlns:wne="http://schemas.microsoft.com/office/word/2006/wordml">
   <w:p>
     <w:pPr>
       <w:pStyle w:val="En-tte"/>
@@ -4180,8 +4183,8 @@
 </file>
 
 <file path=word/numbering.xml><?xml version="1.0" encoding="utf-8"?>
-<w:numbering xmlns:wpc="http://schemas.microsoft.com/office/word/2010/wordprocessingCanvas" xmlns:cx="http://schemas.microsoft.com/office/drawing/2014/chartex" xmlns:cx1="http://schemas.microsoft.com/office/drawing/2015/9/8/chartex" xmlns:cx2="http://schemas.microsoft.com/office/drawing/2015/10/21/chartex" xmlns:cx3="http://schemas.microsoft.com/office/drawing/2016/5/9/chartex" xmlns:cx4="http://schemas.microsoft.com/office/drawing/2016/5/10/chartex" xmlns:cx5="http://schemas.microsoft.com/office/drawing/2016/5/11/chartex" xmlns:cx6="http://schemas.microsoft.com/office/drawing/2016/5/12/chartex" xmlns:cx7="http://schemas.microsoft.com/office/drawing/2016/5/13/chartex" xmlns:cx8="http://schemas.microsoft.com/office/drawing/2016/5/14/chartex" xmlns:mc="http://schemas.openxmlformats.org/markup-compatibility/2006" xmlns:aink="http://schemas.microsoft.com/office/drawing/2016/ink" xmlns:am3d="http://schemas.microsoft.com/office/drawing/2017/model3d" xmlns:o="urn:schemas-microsoft-com:office:office" xmlns:r="http://schemas.openxmlformats.org/officeDocument/2006/relationships" xmlns:m="http://schemas.openxmlformats.org/officeDocument/2006/math" xmlns:v="urn:schemas-microsoft-com:vml" xmlns:wp14="http://schemas.microsoft.com/office/word/2010/wordprocessingDrawing" xmlns:wp="http://schemas.openxmlformats.org/drawingml/2006/wordprocessingDrawing" xmlns:w10="urn:schemas-microsoft-com:office:word" xmlns:w="http://schemas.openxmlformats.org/wordprocessingml/2006/main" xmlns:w14="http://schemas.microsoft.com/office/word/2010/wordml" xmlns:w15="http://schemas.microsoft.com/office/word/2012/wordml" xmlns:w16cex="http://schemas.microsoft.com/office/word/2018/wordml/cex" xmlns:w16cid="http://schemas.microsoft.com/office/word/2016/wordml/cid" xmlns:w16="http://schemas.microsoft.com/office/word/2018/wordml" xmlns:w16se="http://schemas.microsoft.com/office/word/2015/wordml/symex" xmlns:wpg="http://schemas.microsoft.com/office/word/2010/wordprocessingGroup" xmlns:wpi="http://schemas.microsoft.com/office/word/2010/wordprocessingInk" xmlns:wne="http://schemas.microsoft.com/office/word/2006/wordml" xmlns:wps="http://schemas.microsoft.com/office/word/2010/wordprocessingShape" mc:Ignorable="w14 w15 w16se w16cid w16 w16cex wp14">
-  <w:abstractNum w:abstractNumId="0" w15:restartNumberingAfterBreak="0">
+<w:numbering xmlns:ve="http://schemas.openxmlformats.org/markup-compatibility/2006" xmlns:o="urn:schemas-microsoft-com:office:office" xmlns:r="http://schemas.openxmlformats.org/officeDocument/2006/relationships" xmlns:m="http://schemas.openxmlformats.org/officeDocument/2006/math" xmlns:v="urn:schemas-microsoft-com:vml" xmlns:wp="http://schemas.openxmlformats.org/drawingml/2006/wordprocessingDrawing" xmlns:w10="urn:schemas-microsoft-com:office:word" xmlns:w="http://schemas.openxmlformats.org/wordprocessingml/2006/main" xmlns:wne="http://schemas.microsoft.com/office/word/2006/wordml">
+  <w:abstractNum w:abstractNumId="0">
     <w:nsid w:val="0A7C7405"/>
     <w:multiLevelType w:val="singleLevel"/>
     <w:tmpl w:val="92869324"/>
@@ -4202,7 +4205,7 @@
       </w:rPr>
     </w:lvl>
   </w:abstractNum>
-  <w:abstractNum w:abstractNumId="1" w15:restartNumberingAfterBreak="0">
+  <w:abstractNum w:abstractNumId="1">
     <w:nsid w:val="16794E2B"/>
     <w:multiLevelType w:val="hybridMultilevel"/>
     <w:tmpl w:val="641AD2C2"/>
@@ -4342,7 +4345,7 @@
       </w:rPr>
     </w:lvl>
   </w:abstractNum>
-  <w:abstractNum w:abstractNumId="2" w15:restartNumberingAfterBreak="0">
+  <w:abstractNum w:abstractNumId="2">
     <w:nsid w:val="19FF01AE"/>
     <w:multiLevelType w:val="hybridMultilevel"/>
     <w:tmpl w:val="EC6A3956"/>
@@ -4482,7 +4485,7 @@
       </w:rPr>
     </w:lvl>
   </w:abstractNum>
-  <w:abstractNum w:abstractNumId="3" w15:restartNumberingAfterBreak="0">
+  <w:abstractNum w:abstractNumId="3">
     <w:nsid w:val="254C0EDE"/>
     <w:multiLevelType w:val="hybridMultilevel"/>
     <w:tmpl w:val="124C7148"/>
@@ -4595,7 +4598,7 @@
       </w:rPr>
     </w:lvl>
   </w:abstractNum>
-  <w:abstractNum w:abstractNumId="4" w15:restartNumberingAfterBreak="0">
+  <w:abstractNum w:abstractNumId="4">
     <w:nsid w:val="27A404D8"/>
     <w:multiLevelType w:val="hybridMultilevel"/>
     <w:tmpl w:val="E4483B56"/>
@@ -4735,7 +4738,7 @@
       </w:rPr>
     </w:lvl>
   </w:abstractNum>
-  <w:abstractNum w:abstractNumId="5" w15:restartNumberingAfterBreak="0">
+  <w:abstractNum w:abstractNumId="5">
     <w:nsid w:val="408C02FF"/>
     <w:multiLevelType w:val="hybridMultilevel"/>
     <w:tmpl w:val="1C925AC4"/>
@@ -4872,7 +4875,7 @@
       </w:rPr>
     </w:lvl>
   </w:abstractNum>
-  <w:abstractNum w:abstractNumId="6" w15:restartNumberingAfterBreak="0">
+  <w:abstractNum w:abstractNumId="6">
     <w:nsid w:val="42F31DAB"/>
     <w:multiLevelType w:val="hybridMultilevel"/>
     <w:tmpl w:val="A46C5D1C"/>
@@ -5012,7 +5015,7 @@
       </w:rPr>
     </w:lvl>
   </w:abstractNum>
-  <w:abstractNum w:abstractNumId="7" w15:restartNumberingAfterBreak="0">
+  <w:abstractNum w:abstractNumId="7">
     <w:nsid w:val="5082572C"/>
     <w:multiLevelType w:val="hybridMultilevel"/>
     <w:tmpl w:val="ED4ACFA4"/>
@@ -5152,7 +5155,7 @@
       </w:rPr>
     </w:lvl>
   </w:abstractNum>
-  <w:abstractNum w:abstractNumId="8" w15:restartNumberingAfterBreak="0">
+  <w:abstractNum w:abstractNumId="8">
     <w:nsid w:val="52B247CA"/>
     <w:multiLevelType w:val="hybridMultilevel"/>
     <w:tmpl w:val="B7D4D45A"/>
@@ -5292,7 +5295,7 @@
       </w:rPr>
     </w:lvl>
   </w:abstractNum>
-  <w:abstractNum w:abstractNumId="9" w15:restartNumberingAfterBreak="0">
+  <w:abstractNum w:abstractNumId="9">
     <w:nsid w:val="594C1361"/>
     <w:multiLevelType w:val="hybridMultilevel"/>
     <w:tmpl w:val="5C243628"/>
@@ -5432,7 +5435,7 @@
       </w:rPr>
     </w:lvl>
   </w:abstractNum>
-  <w:abstractNum w:abstractNumId="10" w15:restartNumberingAfterBreak="0">
+  <w:abstractNum w:abstractNumId="10">
     <w:nsid w:val="68142361"/>
     <w:multiLevelType w:val="hybridMultilevel"/>
     <w:tmpl w:val="D85A7B5A"/>
@@ -5545,7 +5548,7 @@
       </w:rPr>
     </w:lvl>
   </w:abstractNum>
-  <w:abstractNum w:abstractNumId="11" w15:restartNumberingAfterBreak="0">
+  <w:abstractNum w:abstractNumId="11">
     <w:nsid w:val="71E06583"/>
     <w:multiLevelType w:val="hybridMultilevel"/>
     <w:tmpl w:val="26C81FCE"/>
@@ -5685,7 +5688,7 @@
       </w:rPr>
     </w:lvl>
   </w:abstractNum>
-  <w:abstractNum w:abstractNumId="12" w15:restartNumberingAfterBreak="0">
+  <w:abstractNum w:abstractNumId="12">
     <w:nsid w:val="75A3529B"/>
     <w:multiLevelType w:val="hybridMultilevel"/>
     <w:tmpl w:val="819EEA64"/>
@@ -5825,7 +5828,7 @@
       </w:rPr>
     </w:lvl>
   </w:abstractNum>
-  <w:abstractNum w:abstractNumId="13" w15:restartNumberingAfterBreak="0">
+  <w:abstractNum w:abstractNumId="13">
     <w:nsid w:val="7B193736"/>
     <w:multiLevelType w:val="multilevel"/>
     <w:tmpl w:val="3E0A631E"/>
@@ -5947,7 +5950,7 @@
       </w:pPr>
     </w:lvl>
   </w:abstractNum>
-  <w:abstractNum w:abstractNumId="14" w15:restartNumberingAfterBreak="0">
+  <w:abstractNum w:abstractNumId="14">
     <w:nsid w:val="7DD245F2"/>
     <w:multiLevelType w:val="hybridMultilevel"/>
     <w:tmpl w:val="3100450C"/>
@@ -6167,7 +6170,7 @@
 </file>
 
 <file path=word/styles.xml><?xml version="1.0" encoding="utf-8"?>
-<w:styles xmlns:mc="http://schemas.openxmlformats.org/markup-compatibility/2006" xmlns:r="http://schemas.openxmlformats.org/officeDocument/2006/relationships" xmlns:w="http://schemas.openxmlformats.org/wordprocessingml/2006/main" xmlns:w14="http://schemas.microsoft.com/office/word/2010/wordml" xmlns:w15="http://schemas.microsoft.com/office/word/2012/wordml" xmlns:w16cex="http://schemas.microsoft.com/office/word/2018/wordml/cex" xmlns:w16cid="http://schemas.microsoft.com/office/word/2016/wordml/cid" xmlns:w16="http://schemas.microsoft.com/office/word/2018/wordml" xmlns:w16se="http://schemas.microsoft.com/office/word/2015/wordml/symex" mc:Ignorable="w14 w15 w16se w16cid w16 w16cex">
+<w:styles xmlns:r="http://schemas.openxmlformats.org/officeDocument/2006/relationships" xmlns:w="http://schemas.openxmlformats.org/wordprocessingml/2006/main">
   <w:docDefaults>
     <w:rPrDefault>
       <w:rPr>
@@ -6177,7 +6180,7 @@
     </w:rPrDefault>
     <w:pPrDefault/>
   </w:docDefaults>
-  <w:latentStyles w:defLockedState="0" w:defUIPriority="0" w:defSemiHidden="0" w:defUnhideWhenUsed="0" w:defQFormat="0" w:count="376">
+  <w:latentStyles w:defLockedState="0" w:defUIPriority="0" w:defSemiHidden="0" w:defUnhideWhenUsed="0" w:defQFormat="0" w:count="267">
     <w:lsdException w:name="Normal" w:qFormat="1"/>
     <w:lsdException w:name="heading 1" w:qFormat="1"/>
     <w:lsdException w:name="heading 2" w:qFormat="1"/>
@@ -6358,119 +6361,11 @@
     <w:lsdException w:name="Book Title" w:uiPriority="33" w:qFormat="1"/>
     <w:lsdException w:name="Bibliography" w:semiHidden="1" w:uiPriority="37" w:unhideWhenUsed="1"/>
     <w:lsdException w:name="TOC Heading" w:semiHidden="1" w:uiPriority="39" w:unhideWhenUsed="1" w:qFormat="1"/>
-    <w:lsdException w:name="Plain Table 1" w:uiPriority="41"/>
-    <w:lsdException w:name="Plain Table 2" w:uiPriority="42"/>
-    <w:lsdException w:name="Plain Table 3" w:uiPriority="43"/>
-    <w:lsdException w:name="Plain Table 4" w:uiPriority="44"/>
-    <w:lsdException w:name="Plain Table 5" w:uiPriority="45"/>
-    <w:lsdException w:name="Grid Table Light" w:uiPriority="40"/>
-    <w:lsdException w:name="Grid Table 1 Light" w:uiPriority="46"/>
-    <w:lsdException w:name="Grid Table 2" w:uiPriority="47"/>
-    <w:lsdException w:name="Grid Table 3" w:uiPriority="48"/>
-    <w:lsdException w:name="Grid Table 4" w:uiPriority="49"/>
-    <w:lsdException w:name="Grid Table 5 Dark" w:uiPriority="50"/>
-    <w:lsdException w:name="Grid Table 6 Colorful" w:uiPriority="51"/>
-    <w:lsdException w:name="Grid Table 7 Colorful" w:uiPriority="52"/>
-    <w:lsdException w:name="Grid Table 1 Light Accent 1" w:uiPriority="46"/>
-    <w:lsdException w:name="Grid Table 2 Accent 1" w:uiPriority="47"/>
-    <w:lsdException w:name="Grid Table 3 Accent 1" w:uiPriority="48"/>
-    <w:lsdException w:name="Grid Table 4 Accent 1" w:uiPriority="49"/>
-    <w:lsdException w:name="Grid Table 5 Dark Accent 1" w:uiPriority="50"/>
-    <w:lsdException w:name="Grid Table 6 Colorful Accent 1" w:uiPriority="51"/>
-    <w:lsdException w:name="Grid Table 7 Colorful Accent 1" w:uiPriority="52"/>
-    <w:lsdException w:name="Grid Table 1 Light Accent 2" w:uiPriority="46"/>
-    <w:lsdException w:name="Grid Table 2 Accent 2" w:uiPriority="47"/>
-    <w:lsdException w:name="Grid Table 3 Accent 2" w:uiPriority="48"/>
-    <w:lsdException w:name="Grid Table 4 Accent 2" w:uiPriority="49"/>
-    <w:lsdException w:name="Grid Table 5 Dark Accent 2" w:uiPriority="50"/>
-    <w:lsdException w:name="Grid Table 6 Colorful Accent 2" w:uiPriority="51"/>
-    <w:lsdException w:name="Grid Table 7 Colorful Accent 2" w:uiPriority="52"/>
-    <w:lsdException w:name="Grid Table 1 Light Accent 3" w:uiPriority="46"/>
-    <w:lsdException w:name="Grid Table 2 Accent 3" w:uiPriority="47"/>
-    <w:lsdException w:name="Grid Table 3 Accent 3" w:uiPriority="48"/>
-    <w:lsdException w:name="Grid Table 4 Accent 3" w:uiPriority="49"/>
-    <w:lsdException w:name="Grid Table 5 Dark Accent 3" w:uiPriority="50"/>
-    <w:lsdException w:name="Grid Table 6 Colorful Accent 3" w:uiPriority="51"/>
-    <w:lsdException w:name="Grid Table 7 Colorful Accent 3" w:uiPriority="52"/>
-    <w:lsdException w:name="Grid Table 1 Light Accent 4" w:uiPriority="46"/>
-    <w:lsdException w:name="Grid Table 2 Accent 4" w:uiPriority="47"/>
-    <w:lsdException w:name="Grid Table 3 Accent 4" w:uiPriority="48"/>
-    <w:lsdException w:name="Grid Table 4 Accent 4" w:uiPriority="49"/>
-    <w:lsdException w:name="Grid Table 5 Dark Accent 4" w:uiPriority="50"/>
-    <w:lsdException w:name="Grid Table 6 Colorful Accent 4" w:uiPriority="51"/>
-    <w:lsdException w:name="Grid Table 7 Colorful Accent 4" w:uiPriority="52"/>
-    <w:lsdException w:name="Grid Table 1 Light Accent 5" w:uiPriority="46"/>
-    <w:lsdException w:name="Grid Table 2 Accent 5" w:uiPriority="47"/>
-    <w:lsdException w:name="Grid Table 3 Accent 5" w:uiPriority="48"/>
-    <w:lsdException w:name="Grid Table 4 Accent 5" w:uiPriority="49"/>
-    <w:lsdException w:name="Grid Table 5 Dark Accent 5" w:uiPriority="50"/>
-    <w:lsdException w:name="Grid Table 6 Colorful Accent 5" w:uiPriority="51"/>
-    <w:lsdException w:name="Grid Table 7 Colorful Accent 5" w:uiPriority="52"/>
-    <w:lsdException w:name="Grid Table 1 Light Accent 6" w:uiPriority="46"/>
-    <w:lsdException w:name="Grid Table 2 Accent 6" w:uiPriority="47"/>
-    <w:lsdException w:name="Grid Table 3 Accent 6" w:uiPriority="48"/>
-    <w:lsdException w:name="Grid Table 4 Accent 6" w:uiPriority="49"/>
-    <w:lsdException w:name="Grid Table 5 Dark Accent 6" w:uiPriority="50"/>
-    <w:lsdException w:name="Grid Table 6 Colorful Accent 6" w:uiPriority="51"/>
-    <w:lsdException w:name="Grid Table 7 Colorful Accent 6" w:uiPriority="52"/>
-    <w:lsdException w:name="List Table 1 Light" w:uiPriority="46"/>
-    <w:lsdException w:name="List Table 2" w:uiPriority="47"/>
-    <w:lsdException w:name="List Table 3" w:uiPriority="48"/>
-    <w:lsdException w:name="List Table 4" w:uiPriority="49"/>
-    <w:lsdException w:name="List Table 5 Dark" w:uiPriority="50"/>
-    <w:lsdException w:name="List Table 6 Colorful" w:uiPriority="51"/>
-    <w:lsdException w:name="List Table 7 Colorful" w:uiPriority="52"/>
-    <w:lsdException w:name="List Table 1 Light Accent 1" w:uiPriority="46"/>
-    <w:lsdException w:name="List Table 2 Accent 1" w:uiPriority="47"/>
-    <w:lsdException w:name="List Table 3 Accent 1" w:uiPriority="48"/>
-    <w:lsdException w:name="List Table 4 Accent 1" w:uiPriority="49"/>
-    <w:lsdException w:name="List Table 5 Dark Accent 1" w:uiPriority="50"/>
-    <w:lsdException w:name="List Table 6 Colorful Accent 1" w:uiPriority="51"/>
-    <w:lsdException w:name="List Table 7 Colorful Accent 1" w:uiPriority="52"/>
-    <w:lsdException w:name="List Table 1 Light Accent 2" w:uiPriority="46"/>
-    <w:lsdException w:name="List Table 2 Accent 2" w:uiPriority="47"/>
-    <w:lsdException w:name="List Table 3 Accent 2" w:uiPriority="48"/>
-    <w:lsdException w:name="List Table 4 Accent 2" w:uiPriority="49"/>
-    <w:lsdException w:name="List Table 5 Dark Accent 2" w:uiPriority="50"/>
-    <w:lsdException w:name="List Table 6 Colorful Accent 2" w:uiPriority="51"/>
-    <w:lsdException w:name="List Table 7 Colorful Accent 2" w:uiPriority="52"/>
-    <w:lsdException w:name="List Table 1 Light Accent 3" w:uiPriority="46"/>
-    <w:lsdException w:name="List Table 2 Accent 3" w:uiPriority="47"/>
-    <w:lsdException w:name="List Table 3 Accent 3" w:uiPriority="48"/>
-    <w:lsdException w:name="List Table 4 Accent 3" w:uiPriority="49"/>
-    <w:lsdException w:name="List Table 5 Dark Accent 3" w:uiPriority="50"/>
-    <w:lsdException w:name="List Table 6 Colorful Accent 3" w:uiPriority="51"/>
-    <w:lsdException w:name="List Table 7 Colorful Accent 3" w:uiPriority="52"/>
-    <w:lsdException w:name="List Table 1 Light Accent 4" w:uiPriority="46"/>
-    <w:lsdException w:name="List Table 2 Accent 4" w:uiPriority="47"/>
-    <w:lsdException w:name="List Table 3 Accent 4" w:uiPriority="48"/>
-    <w:lsdException w:name="List Table 4 Accent 4" w:uiPriority="49"/>
-    <w:lsdException w:name="List Table 5 Dark Accent 4" w:uiPriority="50"/>
-    <w:lsdException w:name="List Table 6 Colorful Accent 4" w:uiPriority="51"/>
-    <w:lsdException w:name="List Table 7 Colorful Accent 4" w:uiPriority="52"/>
-    <w:lsdException w:name="List Table 1 Light Accent 5" w:uiPriority="46"/>
-    <w:lsdException w:name="List Table 2 Accent 5" w:uiPriority="47"/>
-    <w:lsdException w:name="List Table 3 Accent 5" w:uiPriority="48"/>
-    <w:lsdException w:name="List Table 4 Accent 5" w:uiPriority="49"/>
-    <w:lsdException w:name="List Table 5 Dark Accent 5" w:uiPriority="50"/>
-    <w:lsdException w:name="List Table 6 Colorful Accent 5" w:uiPriority="51"/>
-    <w:lsdException w:name="List Table 7 Colorful Accent 5" w:uiPriority="52"/>
-    <w:lsdException w:name="List Table 1 Light Accent 6" w:uiPriority="46"/>
-    <w:lsdException w:name="List Table 2 Accent 6" w:uiPriority="47"/>
-    <w:lsdException w:name="List Table 3 Accent 6" w:uiPriority="48"/>
-    <w:lsdException w:name="List Table 4 Accent 6" w:uiPriority="49"/>
-    <w:lsdException w:name="List Table 5 Dark Accent 6" w:uiPriority="50"/>
-    <w:lsdException w:name="List Table 6 Colorful Accent 6" w:uiPriority="51"/>
-    <w:lsdException w:name="List Table 7 Colorful Accent 6" w:uiPriority="52"/>
-    <w:lsdException w:name="Mention" w:semiHidden="1" w:uiPriority="99" w:unhideWhenUsed="1"/>
-    <w:lsdException w:name="Smart Hyperlink" w:semiHidden="1" w:uiPriority="99" w:unhideWhenUsed="1"/>
-    <w:lsdException w:name="Hashtag" w:semiHidden="1" w:uiPriority="99" w:unhideWhenUsed="1"/>
-    <w:lsdException w:name="Unresolved Mention" w:semiHidden="1" w:uiPriority="99" w:unhideWhenUsed="1"/>
-    <w:lsdException w:name="Smart Link" w:semiHidden="1" w:uiPriority="99" w:unhideWhenUsed="1"/>
   </w:latentStyles>
   <w:style w:type="paragraph" w:default="1" w:styleId="Normal">
     <w:name w:val="Normal"/>
     <w:qFormat/>
+    <w:rsid w:val="007B20E7"/>
     <w:rPr>
       <w:rFonts w:ascii="Arial" w:hAnsi="Arial"/>
       <w:sz w:val="24"/>
@@ -6482,6 +6377,7 @@
     <w:basedOn w:val="Normal"/>
     <w:next w:val="Normal"/>
     <w:qFormat/>
+    <w:rsid w:val="007B20E7"/>
     <w:pPr>
       <w:keepNext/>
       <w:numPr>
@@ -6502,6 +6398,7 @@
     <w:basedOn w:val="Normal"/>
     <w:next w:val="Normal"/>
     <w:qFormat/>
+    <w:rsid w:val="007B20E7"/>
     <w:pPr>
       <w:keepNext/>
       <w:numPr>
@@ -6522,6 +6419,7 @@
     <w:basedOn w:val="Normal"/>
     <w:next w:val="Normal"/>
     <w:qFormat/>
+    <w:rsid w:val="007B20E7"/>
     <w:pPr>
       <w:keepNext/>
       <w:numPr>
@@ -6539,6 +6437,7 @@
     <w:basedOn w:val="Normal"/>
     <w:next w:val="Normal"/>
     <w:qFormat/>
+    <w:rsid w:val="007B20E7"/>
     <w:pPr>
       <w:keepNext/>
       <w:numPr>
@@ -6558,6 +6457,7 @@
     <w:basedOn w:val="Normal"/>
     <w:next w:val="Normal"/>
     <w:qFormat/>
+    <w:rsid w:val="007B20E7"/>
     <w:pPr>
       <w:keepNext/>
       <w:numPr>
@@ -6575,6 +6475,7 @@
     <w:basedOn w:val="Normal"/>
     <w:next w:val="Normal"/>
     <w:qFormat/>
+    <w:rsid w:val="007B20E7"/>
     <w:pPr>
       <w:keepNext/>
       <w:numPr>
@@ -6592,6 +6493,7 @@
     <w:basedOn w:val="Normal"/>
     <w:next w:val="Normal"/>
     <w:qFormat/>
+    <w:rsid w:val="007B20E7"/>
     <w:pPr>
       <w:numPr>
         <w:ilvl w:val="6"/>
@@ -6609,6 +6511,7 @@
     <w:basedOn w:val="Normal"/>
     <w:next w:val="Normal"/>
     <w:qFormat/>
+    <w:rsid w:val="007B20E7"/>
     <w:pPr>
       <w:numPr>
         <w:ilvl w:val="7"/>
@@ -6627,6 +6530,7 @@
     <w:basedOn w:val="Normal"/>
     <w:next w:val="Normal"/>
     <w:qFormat/>
+    <w:rsid w:val="007B20E7"/>
     <w:pPr>
       <w:numPr>
         <w:ilvl w:val="8"/>
@@ -6652,6 +6556,7 @@
     <w:uiPriority w:val="99"/>
     <w:semiHidden/>
     <w:unhideWhenUsed/>
+    <w:qFormat/>
     <w:tblPr>
       <w:tblInd w:w="0" w:type="dxa"/>
       <w:tblCellMar>
@@ -6671,6 +6576,7 @@
   <w:style w:type="paragraph" w:customStyle="1" w:styleId="OmniPage3">
     <w:name w:val="OmniPage #3"/>
     <w:basedOn w:val="Normal"/>
+    <w:rsid w:val="007B20E7"/>
     <w:rPr>
       <w:snapToGrid w:val="0"/>
       <w:lang w:val="de-DE" w:eastAsia="de-DE"/>
@@ -6679,6 +6585,7 @@
   <w:style w:type="paragraph" w:customStyle="1" w:styleId="OmniPage4">
     <w:name w:val="OmniPage #4"/>
     <w:basedOn w:val="Normal"/>
+    <w:rsid w:val="007B20E7"/>
     <w:rPr>
       <w:snapToGrid w:val="0"/>
       <w:lang w:val="de-DE" w:eastAsia="de-DE"/>
@@ -6687,6 +6594,7 @@
   <w:style w:type="paragraph" w:customStyle="1" w:styleId="OmniPage5">
     <w:name w:val="OmniPage #5"/>
     <w:basedOn w:val="Normal"/>
+    <w:rsid w:val="007B20E7"/>
     <w:rPr>
       <w:snapToGrid w:val="0"/>
       <w:lang w:val="de-DE" w:eastAsia="de-DE"/>
@@ -6695,6 +6603,7 @@
   <w:style w:type="paragraph" w:customStyle="1" w:styleId="OmniPage1">
     <w:name w:val="OmniPage #1"/>
     <w:basedOn w:val="Normal"/>
+    <w:rsid w:val="007B20E7"/>
     <w:rPr>
       <w:snapToGrid w:val="0"/>
       <w:lang w:val="de-DE" w:eastAsia="de-DE"/>
@@ -6703,6 +6612,7 @@
   <w:style w:type="paragraph" w:customStyle="1" w:styleId="OmniPage2">
     <w:name w:val="OmniPage #2"/>
     <w:basedOn w:val="Normal"/>
+    <w:rsid w:val="007B20E7"/>
     <w:rPr>
       <w:snapToGrid w:val="0"/>
       <w:lang w:val="de-DE" w:eastAsia="de-DE"/>
@@ -6711,6 +6621,7 @@
   <w:style w:type="paragraph" w:customStyle="1" w:styleId="OmniPage6">
     <w:name w:val="OmniPage #6"/>
     <w:basedOn w:val="Normal"/>
+    <w:rsid w:val="007B20E7"/>
     <w:rPr>
       <w:rFonts w:ascii="Arial Narrow" w:hAnsi="Arial Narrow"/>
       <w:snapToGrid w:val="0"/>
@@ -6723,6 +6634,7 @@
     <w:next w:val="Normal"/>
     <w:autoRedefine/>
     <w:uiPriority w:val="39"/>
+    <w:rsid w:val="007B20E7"/>
     <w:pPr>
       <w:tabs>
         <w:tab w:val="left" w:pos="400"/>
@@ -6740,6 +6652,7 @@
     <w:next w:val="Normal"/>
     <w:autoRedefine/>
     <w:uiPriority w:val="39"/>
+    <w:rsid w:val="007B20E7"/>
     <w:pPr>
       <w:ind w:left="200"/>
     </w:pPr>
@@ -6750,6 +6663,7 @@
     <w:next w:val="Normal"/>
     <w:autoRedefine/>
     <w:semiHidden/>
+    <w:rsid w:val="007B20E7"/>
     <w:pPr>
       <w:ind w:left="400"/>
     </w:pPr>
@@ -6760,6 +6674,7 @@
     <w:next w:val="Normal"/>
     <w:autoRedefine/>
     <w:semiHidden/>
+    <w:rsid w:val="007B20E7"/>
     <w:pPr>
       <w:ind w:left="600"/>
     </w:pPr>
@@ -6770,6 +6685,7 @@
     <w:next w:val="Normal"/>
     <w:autoRedefine/>
     <w:semiHidden/>
+    <w:rsid w:val="007B20E7"/>
     <w:pPr>
       <w:ind w:left="800"/>
     </w:pPr>
@@ -6780,6 +6696,7 @@
     <w:next w:val="Normal"/>
     <w:autoRedefine/>
     <w:semiHidden/>
+    <w:rsid w:val="007B20E7"/>
     <w:pPr>
       <w:ind w:left="1000"/>
     </w:pPr>
@@ -6790,6 +6707,7 @@
     <w:next w:val="Normal"/>
     <w:autoRedefine/>
     <w:semiHidden/>
+    <w:rsid w:val="007B20E7"/>
     <w:pPr>
       <w:ind w:left="1200"/>
     </w:pPr>
@@ -6800,6 +6718,7 @@
     <w:next w:val="Normal"/>
     <w:autoRedefine/>
     <w:semiHidden/>
+    <w:rsid w:val="007B20E7"/>
     <w:pPr>
       <w:ind w:left="1400"/>
     </w:pPr>
@@ -6810,6 +6729,7 @@
     <w:next w:val="Normal"/>
     <w:autoRedefine/>
     <w:semiHidden/>
+    <w:rsid w:val="007B20E7"/>
     <w:pPr>
       <w:ind w:left="1600"/>
     </w:pPr>
@@ -6817,6 +6737,7 @@
   <w:style w:type="paragraph" w:styleId="En-tte">
     <w:name w:val="header"/>
     <w:basedOn w:val="Normal"/>
+    <w:rsid w:val="007B20E7"/>
     <w:pPr>
       <w:tabs>
         <w:tab w:val="center" w:pos="4536"/>
@@ -6827,6 +6748,7 @@
   <w:style w:type="paragraph" w:styleId="Pieddepage">
     <w:name w:val="footer"/>
     <w:basedOn w:val="Normal"/>
+    <w:rsid w:val="007B20E7"/>
     <w:pPr>
       <w:tabs>
         <w:tab w:val="center" w:pos="4536"/>
@@ -6837,10 +6759,12 @@
   <w:style w:type="character" w:styleId="Numrodepage">
     <w:name w:val="page number"/>
     <w:basedOn w:val="Policepardfaut"/>
+    <w:rsid w:val="007B20E7"/>
   </w:style>
   <w:style w:type="paragraph" w:customStyle="1" w:styleId="OmniPage7">
     <w:name w:val="OmniPage #7"/>
     <w:basedOn w:val="Normal"/>
+    <w:rsid w:val="007B20E7"/>
     <w:rPr>
       <w:rFonts w:ascii="Times New Roman" w:hAnsi="Times New Roman"/>
       <w:snapToGrid w:val="0"/>
@@ -6850,6 +6774,7 @@
   <w:style w:type="paragraph" w:styleId="Corpsdetexte">
     <w:name w:val="Body Text"/>
     <w:basedOn w:val="Normal"/>
+    <w:rsid w:val="007B20E7"/>
     <w:rPr>
       <w:b/>
     </w:rPr>
@@ -6857,6 +6782,7 @@
   <w:style w:type="paragraph" w:styleId="Corpsdetexte2">
     <w:name w:val="Body Text 2"/>
     <w:basedOn w:val="Normal"/>
+    <w:rsid w:val="007B20E7"/>
     <w:pPr>
       <w:jc w:val="center"/>
     </w:pPr>
@@ -6864,6 +6790,7 @@
   <w:style w:type="paragraph" w:styleId="Corpsdetexte3">
     <w:name w:val="Body Text 3"/>
     <w:basedOn w:val="Normal"/>
+    <w:rsid w:val="007B20E7"/>
     <w:rPr>
       <w:u w:val="single"/>
     </w:rPr>
@@ -6871,6 +6798,7 @@
   <w:style w:type="paragraph" w:styleId="NormalWeb">
     <w:name w:val="Normal (Web)"/>
     <w:basedOn w:val="Normal"/>
+    <w:rsid w:val="007B20E7"/>
     <w:pPr>
       <w:spacing w:before="100" w:beforeAutospacing="1" w:after="100" w:afterAutospacing="1"/>
     </w:pPr>
@@ -6882,6 +6810,7 @@
   <w:style w:type="paragraph" w:styleId="Retraitcorpsdetexte">
     <w:name w:val="Body Text Indent"/>
     <w:basedOn w:val="Normal"/>
+    <w:rsid w:val="007B20E7"/>
     <w:pPr>
       <w:ind w:left="72"/>
     </w:pPr>
@@ -6890,6 +6819,7 @@
     <w:name w:val="H2"/>
     <w:basedOn w:val="Normal"/>
     <w:next w:val="Normal"/>
+    <w:rsid w:val="007B20E7"/>
     <w:pPr>
       <w:keepNext/>
       <w:spacing w:before="100" w:after="100"/>
@@ -6905,6 +6835,7 @@
   </w:style>
   <w:style w:type="character" w:customStyle="1" w:styleId="Fort">
     <w:name w:val="Fort"/>
+    <w:rsid w:val="007B20E7"/>
     <w:rPr>
       <w:b/>
     </w:rPr>
@@ -6913,6 +6844,7 @@
     <w:name w:val="Hyperlink"/>
     <w:basedOn w:val="Policepardfaut"/>
     <w:uiPriority w:val="99"/>
+    <w:rsid w:val="007B20E7"/>
     <w:rPr>
       <w:color w:val="0000FF"/>
       <w:u w:val="single"/>
@@ -6921,6 +6853,7 @@
   <w:style w:type="character" w:styleId="Lienhypertextesuivivisit">
     <w:name w:val="FollowedHyperlink"/>
     <w:basedOn w:val="Policepardfaut"/>
+    <w:rsid w:val="007B20E7"/>
     <w:rPr>
       <w:color w:val="800080"/>
       <w:u w:val="single"/>
@@ -6930,6 +6863,7 @@
     <w:name w:val="Emphasis"/>
     <w:basedOn w:val="Policepardfaut"/>
     <w:qFormat/>
+    <w:rsid w:val="007B20E7"/>
     <w:rPr>
       <w:i/>
       <w:iCs/>
@@ -6940,6 +6874,7 @@
     <w:basedOn w:val="TableauNormal"/>
     <w:rsid w:val="007C53D3"/>
     <w:tblPr>
+      <w:tblInd w:w="0" w:type="dxa"/>
       <w:tblBorders>
         <w:top w:val="single" w:sz="4" w:space="0" w:color="auto"/>
         <w:left w:val="single" w:sz="4" w:space="0" w:color="auto"/>
@@ -6948,6 +6883,12 @@
         <w:insideH w:val="single" w:sz="4" w:space="0" w:color="auto"/>
         <w:insideV w:val="single" w:sz="4" w:space="0" w:color="auto"/>
       </w:tblBorders>
+      <w:tblCellMar>
+        <w:top w:w="0" w:type="dxa"/>
+        <w:left w:w="108" w:type="dxa"/>
+        <w:bottom w:w="0" w:type="dxa"/>
+        <w:right w:w="108" w:type="dxa"/>
+      </w:tblCellMar>
     </w:tblPr>
   </w:style>
   <w:style w:type="paragraph" w:customStyle="1" w:styleId="Retraitnormal1">
@@ -7035,7 +6976,7 @@
     </a:clrScheme>
     <a:fontScheme name="Office">
       <a:majorFont>
-        <a:latin typeface="Calibri Light" panose="020F0302020204030204"/>
+        <a:latin typeface="Calibri Light"/>
         <a:ea typeface=""/>
         <a:cs typeface=""/>
         <a:font script="Jpan" typeface="游ゴシック Light"/>
@@ -7087,7 +7028,7 @@
         <a:font script="Tfng" typeface="Ebrima"/>
       </a:majorFont>
       <a:minorFont>
-        <a:latin typeface="Calibri" panose="020F0502020204030204"/>
+        <a:latin typeface="Calibri"/>
         <a:ea typeface=""/>
         <a:cs typeface=""/>
         <a:font script="Jpan" typeface="游明朝"/>
@@ -7281,13 +7222,33 @@
   <a:extraClrSchemeLst/>
   <a:extLst>
     <a:ext uri="{05A4C25C-085E-4340-85A3-A5531E510DB2}">
-      <thm15:themeFamily xmlns:thm15="http://schemas.microsoft.com/office/thememl/2012/main" name="Office Theme" id="{62F939B6-93AF-4DB8-9C6B-D6C7DFDC589F}" vid="{4A3C46E8-61CC-4603-A589-7422A47A8E4A}"/>
+      <thm15:themeFamily xmlns:thm15="http://schemas.microsoft.com/office/thememl/2012/main" xmlns="" name="Office Theme" id="{62F939B6-93AF-4DB8-9C6B-D6C7DFDC589F}" vid="{4A3C46E8-61CC-4603-A589-7422A47A8E4A}"/>
     </a:ext>
   </a:extLst>
 </a:theme>
 </file>
 
 <file path=customXml/item1.xml><?xml version="1.0" encoding="utf-8"?>
+<?mso-contentType ?>
+<FormTemplates xmlns="http://schemas.microsoft.com/sharepoint/v3/contenttype/forms">
+  <Display>DocumentLibraryForm</Display>
+  <Edit>DocumentLibraryForm</Edit>
+  <New>DocumentLibraryForm</New>
+</FormTemplates>
+</file>
+
+<file path=customXml/item2.xml><?xml version="1.0" encoding="utf-8"?>
+<p:properties xmlns:p="http://schemas.microsoft.com/office/2006/metadata/properties" xmlns:xsi="http://www.w3.org/2001/XMLSchema-instance" xmlns:pc="http://schemas.microsoft.com/office/infopath/2007/PartnerControls">
+  <documentManagement>
+    <lcf76f155ced4ddcb4097134ff3c332f xmlns="98d92101-24da-4498-9971-a24673344bd8">
+      <Terms xmlns="http://schemas.microsoft.com/office/infopath/2007/PartnerControls"/>
+    </lcf76f155ced4ddcb4097134ff3c332f>
+    <TaxCatchAll xmlns="dfa80de1-e9bb-4cf2-893d-d06220b3971a" xsi:nil="true"/>
+  </documentManagement>
+</p:properties>
+</file>
+
+<file path=customXml/item3.xml><?xml version="1.0" encoding="utf-8"?>
 <ct:contentTypeSchema xmlns:ct="http://schemas.microsoft.com/office/2006/metadata/contentType" xmlns:ma="http://schemas.microsoft.com/office/2006/metadata/properties/metaAttributes" ct:_="" ma:_="" ma:contentTypeName="Document" ma:contentTypeID="0x010100E529CC47EA4E614CBF50FAFAB9B8F32B" ma:contentTypeVersion="9" ma:contentTypeDescription="Crée un document." ma:contentTypeScope="" ma:versionID="026f4ebce0e5277e37b90ae8b1b1c0d3">
   <xsd:schema xmlns:xsd="http://www.w3.org/2001/XMLSchema" xmlns:xs="http://www.w3.org/2001/XMLSchema" xmlns:p="http://schemas.microsoft.com/office/2006/metadata/properties" xmlns:ns2="dfa80de1-e9bb-4cf2-893d-d06220b3971a" xmlns:ns3="98d92101-24da-4498-9971-a24673344bd8" targetNamespace="http://schemas.microsoft.com/office/2006/metadata/properties" ma:root="true" ma:fieldsID="b9cb9f8533022950c644fef603f80954" ns2:_="" ns3:_="">
     <xsd:import namespace="dfa80de1-e9bb-4cf2-893d-d06220b3971a"/>
@@ -7484,27 +7445,26 @@
 </ct:contentTypeSchema>
 </file>
 
-<file path=customXml/item2.xml><?xml version="1.0" encoding="utf-8"?>
-<p:properties xmlns:p="http://schemas.microsoft.com/office/2006/metadata/properties" xmlns:xsi="http://www.w3.org/2001/XMLSchema-instance" xmlns:pc="http://schemas.microsoft.com/office/infopath/2007/PartnerControls">
-  <documentManagement>
-    <lcf76f155ced4ddcb4097134ff3c332f xmlns="98d92101-24da-4498-9971-a24673344bd8">
-      <Terms xmlns="http://schemas.microsoft.com/office/infopath/2007/PartnerControls"/>
-    </lcf76f155ced4ddcb4097134ff3c332f>
-    <TaxCatchAll xmlns="dfa80de1-e9bb-4cf2-893d-d06220b3971a" xsi:nil="true"/>
-  </documentManagement>
-</p:properties>
+<file path=customXml/itemProps1.xml><?xml version="1.0" encoding="utf-8"?>
+<ds:datastoreItem xmlns:ds="http://schemas.openxmlformats.org/officeDocument/2006/customXml" ds:itemID="{D3135AC7-3C5E-4CF3-94BE-2823690A5E55}">
+  <ds:schemaRefs>
+    <ds:schemaRef ds:uri="http://schemas.microsoft.com/sharepoint/v3/contenttype/forms"/>
+  </ds:schemaRefs>
+</ds:datastoreItem>
 </file>
 
-<file path=customXml/item3.xml><?xml version="1.0" encoding="utf-8"?>
-<?mso-contentType ?>
-<FormTemplates xmlns="http://schemas.microsoft.com/sharepoint/v3/contenttype/forms">
-  <Display>DocumentLibraryForm</Display>
-  <Edit>DocumentLibraryForm</Edit>
-  <New>DocumentLibraryForm</New>
-</FormTemplates>
+<file path=customXml/itemProps2.xml><?xml version="1.0" encoding="utf-8"?>
+<ds:datastoreItem xmlns:ds="http://schemas.openxmlformats.org/officeDocument/2006/customXml" ds:itemID="{E5198F5E-0DBC-492C-83B4-AB13AD117DD5}">
+  <ds:schemaRefs>
+    <ds:schemaRef ds:uri="http://schemas.microsoft.com/office/2006/metadata/properties"/>
+    <ds:schemaRef ds:uri="http://schemas.microsoft.com/office/infopath/2007/PartnerControls"/>
+    <ds:schemaRef ds:uri="98d92101-24da-4498-9971-a24673344bd8"/>
+    <ds:schemaRef ds:uri="dfa80de1-e9bb-4cf2-893d-d06220b3971a"/>
+  </ds:schemaRefs>
+</ds:datastoreItem>
 </file>
 
-<file path=customXml/itemProps1.xml><?xml version="1.0" encoding="utf-8"?>
+<file path=customXml/itemProps3.xml><?xml version="1.0" encoding="utf-8"?>
 <ds:datastoreItem xmlns:ds="http://schemas.openxmlformats.org/officeDocument/2006/customXml" ds:itemID="{82999A71-E59D-4EFC-B6B9-07379AF3DBEC}">
   <ds:schemaRefs>
     <ds:schemaRef ds:uri="http://schemas.microsoft.com/office/2006/metadata/contentType"/>
@@ -7521,23 +7481,4 @@
     <ds:schemaRef ds:uri="http://schemas.microsoft.com/internal/obd"/>
   </ds:schemaRefs>
 </ds:datastoreItem>
-</file>
-
-<file path=customXml/itemProps2.xml><?xml version="1.0" encoding="utf-8"?>
-<ds:datastoreItem xmlns:ds="http://schemas.openxmlformats.org/officeDocument/2006/customXml" ds:itemID="{E5198F5E-0DBC-492C-83B4-AB13AD117DD5}">
-  <ds:schemaRefs>
-    <ds:schemaRef ds:uri="http://schemas.microsoft.com/office/2006/metadata/properties"/>
-    <ds:schemaRef ds:uri="http://schemas.microsoft.com/office/infopath/2007/PartnerControls"/>
-    <ds:schemaRef ds:uri="98d92101-24da-4498-9971-a24673344bd8"/>
-    <ds:schemaRef ds:uri="dfa80de1-e9bb-4cf2-893d-d06220b3971a"/>
-  </ds:schemaRefs>
-</ds:datastoreItem>
-</file>
-
-<file path=customXml/itemProps3.xml><?xml version="1.0" encoding="utf-8"?>
-<ds:datastoreItem xmlns:ds="http://schemas.openxmlformats.org/officeDocument/2006/customXml" ds:itemID="{D3135AC7-3C5E-4CF3-94BE-2823690A5E55}">
-  <ds:schemaRefs>
-    <ds:schemaRef ds:uri="http://schemas.microsoft.com/sharepoint/v3/contenttype/forms"/>
-  </ds:schemaRefs>
-</ds:datastoreItem>
 </file>
</xml_diff>

<commit_message>
met a jours les stories
</commit_message>
<xml_diff>
--- a/Caneva-theorlando-PDev.docx
+++ b/Caneva-theorlando-PDev.docx
@@ -1,6 +1,6 @@
 
 <file path=word/document.xml><?xml version="1.0" encoding="utf-8"?>
-<w:document xmlns:ve="http://schemas.openxmlformats.org/markup-compatibility/2006" xmlns:o="urn:schemas-microsoft-com:office:office" xmlns:r="http://schemas.openxmlformats.org/officeDocument/2006/relationships" xmlns:m="http://schemas.openxmlformats.org/officeDocument/2006/math" xmlns:v="urn:schemas-microsoft-com:vml" xmlns:wp="http://schemas.openxmlformats.org/drawingml/2006/wordprocessingDrawing" xmlns:w10="urn:schemas-microsoft-com:office:word" xmlns:w="http://schemas.openxmlformats.org/wordprocessingml/2006/main" xmlns:wne="http://schemas.microsoft.com/office/word/2006/wordml">
+<w:document xmlns:wpc="http://schemas.microsoft.com/office/word/2010/wordprocessingCanvas" xmlns:cx="http://schemas.microsoft.com/office/drawing/2014/chartex" xmlns:cx1="http://schemas.microsoft.com/office/drawing/2015/9/8/chartex" xmlns:cx2="http://schemas.microsoft.com/office/drawing/2015/10/21/chartex" xmlns:cx3="http://schemas.microsoft.com/office/drawing/2016/5/9/chartex" xmlns:cx4="http://schemas.microsoft.com/office/drawing/2016/5/10/chartex" xmlns:cx5="http://schemas.microsoft.com/office/drawing/2016/5/11/chartex" xmlns:cx6="http://schemas.microsoft.com/office/drawing/2016/5/12/chartex" xmlns:cx7="http://schemas.microsoft.com/office/drawing/2016/5/13/chartex" xmlns:cx8="http://schemas.microsoft.com/office/drawing/2016/5/14/chartex" xmlns:mc="http://schemas.openxmlformats.org/markup-compatibility/2006" xmlns:aink="http://schemas.microsoft.com/office/drawing/2016/ink" xmlns:am3d="http://schemas.microsoft.com/office/drawing/2017/model3d" xmlns:o="urn:schemas-microsoft-com:office:office" xmlns:r="http://schemas.openxmlformats.org/officeDocument/2006/relationships" xmlns:m="http://schemas.openxmlformats.org/officeDocument/2006/math" xmlns:v="urn:schemas-microsoft-com:vml" xmlns:wp14="http://schemas.microsoft.com/office/word/2010/wordprocessingDrawing" xmlns:wp="http://schemas.openxmlformats.org/drawingml/2006/wordprocessingDrawing" xmlns:w10="urn:schemas-microsoft-com:office:word" xmlns:w="http://schemas.openxmlformats.org/wordprocessingml/2006/main" xmlns:w14="http://schemas.microsoft.com/office/word/2010/wordml" xmlns:w15="http://schemas.microsoft.com/office/word/2012/wordml" xmlns:w16cex="http://schemas.microsoft.com/office/word/2018/wordml/cex" xmlns:w16cid="http://schemas.microsoft.com/office/word/2016/wordml/cid" xmlns:w16="http://schemas.microsoft.com/office/word/2018/wordml" xmlns:w16se="http://schemas.microsoft.com/office/word/2015/wordml/symex" xmlns:wpg="http://schemas.microsoft.com/office/word/2010/wordprocessingGroup" xmlns:wpi="http://schemas.microsoft.com/office/word/2010/wordprocessingInk" xmlns:wne="http://schemas.microsoft.com/office/word/2006/wordml" xmlns:wps="http://schemas.microsoft.com/office/word/2010/wordprocessingShape" mc:Ignorable="w14 w15 w16se w16cid w16 w16cex wp14">
   <w:body>
     <w:p>
       <w:pPr>
@@ -32,7 +32,7 @@
           <w:left w:w="70" w:type="dxa"/>
           <w:right w:w="70" w:type="dxa"/>
         </w:tblCellMar>
-        <w:tblLook w:val="0000"/>
+        <w:tblLook w:val="0000" w:firstRow="0" w:lastRow="0" w:firstColumn="0" w:lastColumn="0" w:noHBand="0" w:noVBand="0"/>
       </w:tblPr>
       <w:tblGrid>
         <w:gridCol w:w="9210"/>
@@ -86,12 +86,13 @@
       <w:r>
         <w:rPr>
           <w:noProof/>
+          <w:sz w:val="52"/>
         </w:rPr>
         <w:drawing>
-          <wp:inline distT="0" distB="0" distL="0" distR="0">
+          <wp:inline distT="0" distB="0" distL="0" distR="0" wp14:anchorId="7A00F29D" wp14:editId="3F965B8D">
             <wp:extent cx="5759450" cy="3330575"/>
-            <wp:effectExtent l="0" t="0" r="0" b="3175"/>
-            <wp:docPr id="6" name="Image 6" descr="Une image contenant objet d’extérieur, étoile&#10;&#10;Description générée automatiquement"/>
+            <wp:effectExtent l="0" t="0" r="0" b="0"/>
+            <wp:docPr id="2" name="Image 2" descr="Une image contenant étoile, objet d’extérieur, nature, ciel nocturne&#10;&#10;Description générée automatiquement"/>
             <wp:cNvGraphicFramePr>
               <a:graphicFrameLocks xmlns:a="http://schemas.openxmlformats.org/drawingml/2006/main" noChangeAspect="1"/>
             </wp:cNvGraphicFramePr>
@@ -99,14 +100,14 @@
               <a:graphicData uri="http://schemas.openxmlformats.org/drawingml/2006/picture">
                 <pic:pic xmlns:pic="http://schemas.openxmlformats.org/drawingml/2006/picture">
                   <pic:nvPicPr>
-                    <pic:cNvPr id="6" name="Image 6" descr="Une image contenant objet d’extérieur, étoile&#10;&#10;Description générée automatiquement"/>
+                    <pic:cNvPr id="2" name="Image 2" descr="Une image contenant étoile, objet d’extérieur, nature, ciel nocturne&#10;&#10;Description générée automatiquement"/>
                     <pic:cNvPicPr/>
                   </pic:nvPicPr>
                   <pic:blipFill>
-                    <a:blip r:embed="rId10" cstate="print">
+                    <a:blip r:embed="rId10">
                       <a:extLst>
                         <a:ext uri="{28A0092B-C50C-407E-A947-70E740481C1C}">
-                          <a14:useLocalDpi xmlns:a14="http://schemas.microsoft.com/office/drawing/2010/main" xmlns:wps="http://schemas.microsoft.com/office/word/2010/wordprocessingShape" xmlns:wpi="http://schemas.microsoft.com/office/word/2010/wordprocessingInk" xmlns:wpg="http://schemas.microsoft.com/office/word/2010/wordprocessingGroup" xmlns:w16se="http://schemas.microsoft.com/office/word/2015/wordml/symex" xmlns:w16="http://schemas.microsoft.com/office/word/2018/wordml" xmlns:w16cid="http://schemas.microsoft.com/office/word/2016/wordml/cid" xmlns:w16cex="http://schemas.microsoft.com/office/word/2018/wordml/cex" xmlns:w15="http://schemas.microsoft.com/office/word/2012/wordml" xmlns:w14="http://schemas.microsoft.com/office/word/2010/wordml" xmlns:w="http://schemas.openxmlformats.org/wordprocessingml/2006/main" xmlns:w10="urn:schemas-microsoft-com:office:word" xmlns:wp14="http://schemas.microsoft.com/office/word/2010/wordprocessingDrawing" xmlns:v="urn:schemas-microsoft-com:vml" xmlns:o="urn:schemas-microsoft-com:office:office" xmlns:am3d="http://schemas.microsoft.com/office/drawing/2017/model3d" xmlns:aink="http://schemas.microsoft.com/office/drawing/2016/ink" xmlns:mc="http://schemas.openxmlformats.org/markup-compatibility/2006" xmlns:cx8="http://schemas.microsoft.com/office/drawing/2016/5/14/chartex" xmlns:cx7="http://schemas.microsoft.com/office/drawing/2016/5/13/chartex" xmlns:cx6="http://schemas.microsoft.com/office/drawing/2016/5/12/chartex" xmlns:cx5="http://schemas.microsoft.com/office/drawing/2016/5/11/chartex" xmlns:cx4="http://schemas.microsoft.com/office/drawing/2016/5/10/chartex" xmlns:cx3="http://schemas.microsoft.com/office/drawing/2016/5/9/chartex" xmlns:cx2="http://schemas.microsoft.com/office/drawing/2015/10/21/chartex" xmlns:cx1="http://schemas.microsoft.com/office/drawing/2015/9/8/chartex" xmlns:cx="http://schemas.microsoft.com/office/drawing/2014/chartex" xmlns:wpc="http://schemas.microsoft.com/office/word/2010/wordprocessingCanvas" xmlns="" val="0"/>
+                          <a14:useLocalDpi xmlns:a14="http://schemas.microsoft.com/office/drawing/2010/main" val="0"/>
                         </a:ext>
                       </a:extLst>
                     </a:blip>
@@ -179,7 +180,7 @@
       <w:r>
         <w:fldChar w:fldCharType="separate"/>
       </w:r>
-      <w:hyperlink w:anchor="_Toc114999694" w:history="1">
+      <w:hyperlink w:anchor="_Toc120516490" w:history="1">
         <w:r>
           <w:rPr>
             <w:rStyle w:val="Lienhypertexte"/>
@@ -217,7 +218,7 @@
           <w:rPr>
             <w:webHidden/>
           </w:rPr>
-          <w:instrText xml:space="preserve"> PAGEREF _Toc114999694 \h </w:instrText>
+          <w:instrText xml:space="preserve"> PAGEREF _Toc120516490 \h </w:instrText>
         </w:r>
         <w:r>
           <w:rPr>
@@ -254,7 +255,7 @@
           <w:lang w:val="fr-CH" w:eastAsia="fr-CH"/>
         </w:rPr>
       </w:pPr>
-      <w:hyperlink w:anchor="_Toc114999695" w:history="1">
+      <w:hyperlink w:anchor="_Toc120516491" w:history="1">
         <w:r>
           <w:rPr>
             <w:rStyle w:val="Lienhypertexte"/>
@@ -292,7 +293,7 @@
           <w:rPr>
             <w:webHidden/>
           </w:rPr>
-          <w:instrText xml:space="preserve"> PAGEREF _Toc114999695 \h </w:instrText>
+          <w:instrText xml:space="preserve"> PAGEREF _Toc120516491 \h </w:instrText>
         </w:r>
         <w:r>
           <w:rPr>
@@ -329,7 +330,7 @@
           <w:lang w:val="fr-CH" w:eastAsia="fr-CH"/>
         </w:rPr>
       </w:pPr>
-      <w:hyperlink w:anchor="_Toc114999696" w:history="1">
+      <w:hyperlink w:anchor="_Toc120516492" w:history="1">
         <w:r>
           <w:rPr>
             <w:rStyle w:val="Lienhypertexte"/>
@@ -367,7 +368,7 @@
           <w:rPr>
             <w:webHidden/>
           </w:rPr>
-          <w:instrText xml:space="preserve"> PAGEREF _Toc114999696 \h </w:instrText>
+          <w:instrText xml:space="preserve"> PAGEREF _Toc120516492 \h </w:instrText>
         </w:r>
         <w:r>
           <w:rPr>
@@ -388,6 +389,456 @@
         </w:r>
         <w:r>
           <w:rPr>
+            <w:webHidden/>
+          </w:rPr>
+          <w:fldChar w:fldCharType="end"/>
+        </w:r>
+      </w:hyperlink>
+    </w:p>
+    <w:p>
+      <w:pPr>
+        <w:pStyle w:val="TM2"/>
+        <w:tabs>
+          <w:tab w:val="left" w:pos="800"/>
+          <w:tab w:val="right" w:leader="dot" w:pos="9060"/>
+        </w:tabs>
+        <w:rPr>
+          <w:rFonts w:asciiTheme="minorHAnsi" w:eastAsiaTheme="minorEastAsia" w:hAnsiTheme="minorHAnsi" w:cstheme="minorBidi"/>
+          <w:noProof/>
+          <w:sz w:val="22"/>
+          <w:szCs w:val="22"/>
+          <w:lang w:val="fr-CH" w:eastAsia="fr-CH"/>
+        </w:rPr>
+      </w:pPr>
+      <w:hyperlink w:anchor="_Toc120516493" w:history="1">
+        <w:r>
+          <w:rPr>
+            <w:rStyle w:val="Lienhypertexte"/>
+            <w:noProof/>
+          </w:rPr>
+          <w:t>3.1</w:t>
+        </w:r>
+        <w:r>
+          <w:rPr>
+            <w:rFonts w:asciiTheme="minorHAnsi" w:eastAsiaTheme="minorEastAsia" w:hAnsiTheme="minorHAnsi" w:cstheme="minorBidi"/>
+            <w:noProof/>
+            <w:sz w:val="22"/>
+            <w:szCs w:val="22"/>
+            <w:lang w:val="fr-CH" w:eastAsia="fr-CH"/>
+          </w:rPr>
+          <w:tab/>
+        </w:r>
+        <w:r>
+          <w:rPr>
+            <w:rStyle w:val="Lienhypertexte"/>
+            <w:noProof/>
+          </w:rPr>
+          <w:t>Lancement du jeu</w:t>
+        </w:r>
+        <w:r>
+          <w:rPr>
+            <w:noProof/>
+            <w:webHidden/>
+          </w:rPr>
+          <w:tab/>
+        </w:r>
+        <w:r>
+          <w:rPr>
+            <w:noProof/>
+            <w:webHidden/>
+          </w:rPr>
+          <w:fldChar w:fldCharType="begin"/>
+        </w:r>
+        <w:r>
+          <w:rPr>
+            <w:noProof/>
+            <w:webHidden/>
+          </w:rPr>
+          <w:instrText xml:space="preserve"> PAGEREF _Toc120516493 \h </w:instrText>
+        </w:r>
+        <w:r>
+          <w:rPr>
+            <w:noProof/>
+            <w:webHidden/>
+          </w:rPr>
+        </w:r>
+        <w:r>
+          <w:rPr>
+            <w:noProof/>
+            <w:webHidden/>
+          </w:rPr>
+          <w:fldChar w:fldCharType="separate"/>
+        </w:r>
+        <w:r>
+          <w:rPr>
+            <w:noProof/>
+            <w:webHidden/>
+          </w:rPr>
+          <w:t>3</w:t>
+        </w:r>
+        <w:r>
+          <w:rPr>
+            <w:noProof/>
+            <w:webHidden/>
+          </w:rPr>
+          <w:fldChar w:fldCharType="end"/>
+        </w:r>
+      </w:hyperlink>
+    </w:p>
+    <w:p>
+      <w:pPr>
+        <w:pStyle w:val="TM2"/>
+        <w:tabs>
+          <w:tab w:val="left" w:pos="800"/>
+          <w:tab w:val="right" w:leader="dot" w:pos="9060"/>
+        </w:tabs>
+        <w:rPr>
+          <w:rFonts w:asciiTheme="minorHAnsi" w:eastAsiaTheme="minorEastAsia" w:hAnsiTheme="minorHAnsi" w:cstheme="minorBidi"/>
+          <w:noProof/>
+          <w:sz w:val="22"/>
+          <w:szCs w:val="22"/>
+          <w:lang w:val="fr-CH" w:eastAsia="fr-CH"/>
+        </w:rPr>
+      </w:pPr>
+      <w:hyperlink w:anchor="_Toc120516494" w:history="1">
+        <w:r>
+          <w:rPr>
+            <w:rStyle w:val="Lienhypertexte"/>
+            <w:noProof/>
+          </w:rPr>
+          <w:t>3.2</w:t>
+        </w:r>
+        <w:r>
+          <w:rPr>
+            <w:rFonts w:asciiTheme="minorHAnsi" w:eastAsiaTheme="minorEastAsia" w:hAnsiTheme="minorHAnsi" w:cstheme="minorBidi"/>
+            <w:noProof/>
+            <w:sz w:val="22"/>
+            <w:szCs w:val="22"/>
+            <w:lang w:val="fr-CH" w:eastAsia="fr-CH"/>
+          </w:rPr>
+          <w:tab/>
+        </w:r>
+        <w:r>
+          <w:rPr>
+            <w:rStyle w:val="Lienhypertexte"/>
+            <w:noProof/>
+          </w:rPr>
+          <w:t>Menu principale</w:t>
+        </w:r>
+        <w:r>
+          <w:rPr>
+            <w:noProof/>
+            <w:webHidden/>
+          </w:rPr>
+          <w:tab/>
+        </w:r>
+        <w:r>
+          <w:rPr>
+            <w:noProof/>
+            <w:webHidden/>
+          </w:rPr>
+          <w:fldChar w:fldCharType="begin"/>
+        </w:r>
+        <w:r>
+          <w:rPr>
+            <w:noProof/>
+            <w:webHidden/>
+          </w:rPr>
+          <w:instrText xml:space="preserve"> PAGEREF _Toc120516494 \h </w:instrText>
+        </w:r>
+        <w:r>
+          <w:rPr>
+            <w:noProof/>
+            <w:webHidden/>
+          </w:rPr>
+        </w:r>
+        <w:r>
+          <w:rPr>
+            <w:noProof/>
+            <w:webHidden/>
+          </w:rPr>
+          <w:fldChar w:fldCharType="separate"/>
+        </w:r>
+        <w:r>
+          <w:rPr>
+            <w:noProof/>
+            <w:webHidden/>
+          </w:rPr>
+          <w:t>3</w:t>
+        </w:r>
+        <w:r>
+          <w:rPr>
+            <w:noProof/>
+            <w:webHidden/>
+          </w:rPr>
+          <w:fldChar w:fldCharType="end"/>
+        </w:r>
+      </w:hyperlink>
+    </w:p>
+    <w:p>
+      <w:pPr>
+        <w:pStyle w:val="TM2"/>
+        <w:tabs>
+          <w:tab w:val="left" w:pos="800"/>
+          <w:tab w:val="right" w:leader="dot" w:pos="9060"/>
+        </w:tabs>
+        <w:rPr>
+          <w:rFonts w:asciiTheme="minorHAnsi" w:eastAsiaTheme="minorEastAsia" w:hAnsiTheme="minorHAnsi" w:cstheme="minorBidi"/>
+          <w:noProof/>
+          <w:sz w:val="22"/>
+          <w:szCs w:val="22"/>
+          <w:lang w:val="fr-CH" w:eastAsia="fr-CH"/>
+        </w:rPr>
+      </w:pPr>
+      <w:hyperlink w:anchor="_Toc120516495" w:history="1">
+        <w:r>
+          <w:rPr>
+            <w:rStyle w:val="Lienhypertexte"/>
+            <w:noProof/>
+          </w:rPr>
+          <w:t>3.3</w:t>
+        </w:r>
+        <w:r>
+          <w:rPr>
+            <w:rFonts w:asciiTheme="minorHAnsi" w:eastAsiaTheme="minorEastAsia" w:hAnsiTheme="minorHAnsi" w:cstheme="minorBidi"/>
+            <w:noProof/>
+            <w:sz w:val="22"/>
+            <w:szCs w:val="22"/>
+            <w:lang w:val="fr-CH" w:eastAsia="fr-CH"/>
+          </w:rPr>
+          <w:tab/>
+        </w:r>
+        <w:r>
+          <w:rPr>
+            <w:rStyle w:val="Lienhypertexte"/>
+            <w:noProof/>
+          </w:rPr>
+          <w:t>Menu option</w:t>
+        </w:r>
+        <w:r>
+          <w:rPr>
+            <w:noProof/>
+            <w:webHidden/>
+          </w:rPr>
+          <w:tab/>
+        </w:r>
+        <w:r>
+          <w:rPr>
+            <w:noProof/>
+            <w:webHidden/>
+          </w:rPr>
+          <w:fldChar w:fldCharType="begin"/>
+        </w:r>
+        <w:r>
+          <w:rPr>
+            <w:noProof/>
+            <w:webHidden/>
+          </w:rPr>
+          <w:instrText xml:space="preserve"> PAGEREF _Toc120516495 \h </w:instrText>
+        </w:r>
+        <w:r>
+          <w:rPr>
+            <w:noProof/>
+            <w:webHidden/>
+          </w:rPr>
+        </w:r>
+        <w:r>
+          <w:rPr>
+            <w:noProof/>
+            <w:webHidden/>
+          </w:rPr>
+          <w:fldChar w:fldCharType="separate"/>
+        </w:r>
+        <w:r>
+          <w:rPr>
+            <w:noProof/>
+            <w:webHidden/>
+          </w:rPr>
+          <w:t>4</w:t>
+        </w:r>
+        <w:r>
+          <w:rPr>
+            <w:noProof/>
+            <w:webHidden/>
+          </w:rPr>
+          <w:fldChar w:fldCharType="end"/>
+        </w:r>
+      </w:hyperlink>
+    </w:p>
+    <w:p>
+      <w:pPr>
+        <w:pStyle w:val="TM2"/>
+        <w:tabs>
+          <w:tab w:val="left" w:pos="800"/>
+          <w:tab w:val="right" w:leader="dot" w:pos="9060"/>
+        </w:tabs>
+        <w:rPr>
+          <w:rFonts w:asciiTheme="minorHAnsi" w:eastAsiaTheme="minorEastAsia" w:hAnsiTheme="minorHAnsi" w:cstheme="minorBidi"/>
+          <w:noProof/>
+          <w:sz w:val="22"/>
+          <w:szCs w:val="22"/>
+          <w:lang w:val="fr-CH" w:eastAsia="fr-CH"/>
+        </w:rPr>
+      </w:pPr>
+      <w:hyperlink w:anchor="_Toc120516496" w:history="1">
+        <w:r>
+          <w:rPr>
+            <w:rStyle w:val="Lienhypertexte"/>
+            <w:noProof/>
+          </w:rPr>
+          <w:t>3.4</w:t>
+        </w:r>
+        <w:r>
+          <w:rPr>
+            <w:rFonts w:asciiTheme="minorHAnsi" w:eastAsiaTheme="minorEastAsia" w:hAnsiTheme="minorHAnsi" w:cstheme="minorBidi"/>
+            <w:noProof/>
+            <w:sz w:val="22"/>
+            <w:szCs w:val="22"/>
+            <w:lang w:val="fr-CH" w:eastAsia="fr-CH"/>
+          </w:rPr>
+          <w:tab/>
+        </w:r>
+        <w:r>
+          <w:rPr>
+            <w:rStyle w:val="Lienhypertexte"/>
+            <w:noProof/>
+          </w:rPr>
+          <w:t>Pseudo avant de jouer</w:t>
+        </w:r>
+        <w:r>
+          <w:rPr>
+            <w:noProof/>
+            <w:webHidden/>
+          </w:rPr>
+          <w:tab/>
+        </w:r>
+        <w:r>
+          <w:rPr>
+            <w:noProof/>
+            <w:webHidden/>
+          </w:rPr>
+          <w:fldChar w:fldCharType="begin"/>
+        </w:r>
+        <w:r>
+          <w:rPr>
+            <w:noProof/>
+            <w:webHidden/>
+          </w:rPr>
+          <w:instrText xml:space="preserve"> PAGEREF _Toc120516496 \h </w:instrText>
+        </w:r>
+        <w:r>
+          <w:rPr>
+            <w:noProof/>
+            <w:webHidden/>
+          </w:rPr>
+        </w:r>
+        <w:r>
+          <w:rPr>
+            <w:noProof/>
+            <w:webHidden/>
+          </w:rPr>
+          <w:fldChar w:fldCharType="separate"/>
+        </w:r>
+        <w:r>
+          <w:rPr>
+            <w:noProof/>
+            <w:webHidden/>
+          </w:rPr>
+          <w:t>4</w:t>
+        </w:r>
+        <w:r>
+          <w:rPr>
+            <w:noProof/>
+            <w:webHidden/>
+          </w:rPr>
+          <w:fldChar w:fldCharType="end"/>
+        </w:r>
+      </w:hyperlink>
+    </w:p>
+    <w:p>
+      <w:pPr>
+        <w:pStyle w:val="TM2"/>
+        <w:tabs>
+          <w:tab w:val="left" w:pos="800"/>
+          <w:tab w:val="right" w:leader="dot" w:pos="9060"/>
+        </w:tabs>
+        <w:rPr>
+          <w:rFonts w:asciiTheme="minorHAnsi" w:eastAsiaTheme="minorEastAsia" w:hAnsiTheme="minorHAnsi" w:cstheme="minorBidi"/>
+          <w:noProof/>
+          <w:sz w:val="22"/>
+          <w:szCs w:val="22"/>
+          <w:lang w:val="fr-CH" w:eastAsia="fr-CH"/>
+        </w:rPr>
+      </w:pPr>
+      <w:hyperlink w:anchor="_Toc120516497" w:history="1">
+        <w:r>
+          <w:rPr>
+            <w:rStyle w:val="Lienhypertexte"/>
+            <w:noProof/>
+          </w:rPr>
+          <w:t>3.5</w:t>
+        </w:r>
+        <w:r>
+          <w:rPr>
+            <w:rFonts w:asciiTheme="minorHAnsi" w:eastAsiaTheme="minorEastAsia" w:hAnsiTheme="minorHAnsi" w:cstheme="minorBidi"/>
+            <w:noProof/>
+            <w:sz w:val="22"/>
+            <w:szCs w:val="22"/>
+            <w:lang w:val="fr-CH" w:eastAsia="fr-CH"/>
+          </w:rPr>
+          <w:tab/>
+        </w:r>
+        <w:r>
+          <w:rPr>
+            <w:rStyle w:val="Lienhypertexte"/>
+            <w:noProof/>
+          </w:rPr>
+          <w:t>Lancement de la partie</w:t>
+        </w:r>
+        <w:r>
+          <w:rPr>
+            <w:noProof/>
+            <w:webHidden/>
+          </w:rPr>
+          <w:tab/>
+        </w:r>
+        <w:r>
+          <w:rPr>
+            <w:noProof/>
+            <w:webHidden/>
+          </w:rPr>
+          <w:fldChar w:fldCharType="begin"/>
+        </w:r>
+        <w:r>
+          <w:rPr>
+            <w:noProof/>
+            <w:webHidden/>
+          </w:rPr>
+          <w:instrText xml:space="preserve"> PAGEREF _Toc120516497 \h </w:instrText>
+        </w:r>
+        <w:r>
+          <w:rPr>
+            <w:noProof/>
+            <w:webHidden/>
+          </w:rPr>
+        </w:r>
+        <w:r>
+          <w:rPr>
+            <w:noProof/>
+            <w:webHidden/>
+          </w:rPr>
+          <w:fldChar w:fldCharType="separate"/>
+        </w:r>
+        <w:r>
+          <w:rPr>
+            <w:noProof/>
+            <w:webHidden/>
+          </w:rPr>
+          <w:t>5</w:t>
+        </w:r>
+        <w:r>
+          <w:rPr>
+            <w:noProof/>
             <w:webHidden/>
           </w:rPr>
           <w:fldChar w:fldCharType="end"/>
@@ -404,7 +855,7 @@
           <w:lang w:val="fr-CH" w:eastAsia="fr-CH"/>
         </w:rPr>
       </w:pPr>
-      <w:hyperlink w:anchor="_Toc114999697" w:history="1">
+      <w:hyperlink w:anchor="_Toc120516498" w:history="1">
         <w:r>
           <w:rPr>
             <w:rStyle w:val="Lienhypertexte"/>
@@ -442,7 +893,7 @@
           <w:rPr>
             <w:webHidden/>
           </w:rPr>
-          <w:instrText xml:space="preserve"> PAGEREF _Toc114999697 \h </w:instrText>
+          <w:instrText xml:space="preserve"> PAGEREF _Toc120516498 \h </w:instrText>
         </w:r>
         <w:r>
           <w:rPr>
@@ -459,7 +910,7 @@
           <w:rPr>
             <w:webHidden/>
           </w:rPr>
-          <w:t>3</w:t>
+          <w:t>6</w:t>
         </w:r>
         <w:r>
           <w:rPr>
@@ -479,7 +930,7 @@
           <w:lang w:val="fr-CH" w:eastAsia="fr-CH"/>
         </w:rPr>
       </w:pPr>
-      <w:hyperlink w:anchor="_Toc114999698" w:history="1">
+      <w:hyperlink w:anchor="_Toc120516499" w:history="1">
         <w:r>
           <w:rPr>
             <w:rStyle w:val="Lienhypertexte"/>
@@ -517,7 +968,7 @@
           <w:rPr>
             <w:webHidden/>
           </w:rPr>
-          <w:instrText xml:space="preserve"> PAGEREF _Toc114999698 \h </w:instrText>
+          <w:instrText xml:space="preserve"> PAGEREF _Toc120516499 \h </w:instrText>
         </w:r>
         <w:r>
           <w:rPr>
@@ -534,7 +985,7 @@
           <w:rPr>
             <w:webHidden/>
           </w:rPr>
-          <w:t>3</w:t>
+          <w:t>7</w:t>
         </w:r>
         <w:r>
           <w:rPr>
@@ -554,7 +1005,7 @@
           <w:lang w:val="fr-CH" w:eastAsia="fr-CH"/>
         </w:rPr>
       </w:pPr>
-      <w:hyperlink w:anchor="_Toc114999699" w:history="1">
+      <w:hyperlink w:anchor="_Toc120516500" w:history="1">
         <w:r>
           <w:rPr>
             <w:rStyle w:val="Lienhypertexte"/>
@@ -592,7 +1043,7 @@
           <w:rPr>
             <w:webHidden/>
           </w:rPr>
-          <w:instrText xml:space="preserve"> PAGEREF _Toc114999699 \h </w:instrText>
+          <w:instrText xml:space="preserve"> PAGEREF _Toc120516500 \h </w:instrText>
         </w:r>
         <w:r>
           <w:rPr>
@@ -609,7 +1060,7 @@
           <w:rPr>
             <w:webHidden/>
           </w:rPr>
-          <w:t>4</w:t>
+          <w:t>8</w:t>
         </w:r>
         <w:r>
           <w:rPr>
@@ -629,7 +1080,7 @@
           <w:lang w:val="fr-CH" w:eastAsia="fr-CH"/>
         </w:rPr>
       </w:pPr>
-      <w:hyperlink w:anchor="_Toc114999700" w:history="1">
+      <w:hyperlink w:anchor="_Toc120516501" w:history="1">
         <w:r>
           <w:rPr>
             <w:rStyle w:val="Lienhypertexte"/>
@@ -667,7 +1118,7 @@
           <w:rPr>
             <w:webHidden/>
           </w:rPr>
-          <w:instrText xml:space="preserve"> PAGEREF _Toc114999700 \h </w:instrText>
+          <w:instrText xml:space="preserve"> PAGEREF _Toc120516501 \h </w:instrText>
         </w:r>
         <w:r>
           <w:rPr>
@@ -684,7 +1135,7 @@
           <w:rPr>
             <w:webHidden/>
           </w:rPr>
-          <w:t>4</w:t>
+          <w:t>9</w:t>
         </w:r>
         <w:r>
           <w:rPr>
@@ -704,7 +1155,7 @@
           <w:lang w:val="fr-CH" w:eastAsia="fr-CH"/>
         </w:rPr>
       </w:pPr>
-      <w:hyperlink w:anchor="_Toc114999701" w:history="1">
+      <w:hyperlink w:anchor="_Toc120516502" w:history="1">
         <w:r>
           <w:rPr>
             <w:rStyle w:val="Lienhypertexte"/>
@@ -742,7 +1193,7 @@
           <w:rPr>
             <w:webHidden/>
           </w:rPr>
-          <w:instrText xml:space="preserve"> PAGEREF _Toc114999701 \h </w:instrText>
+          <w:instrText xml:space="preserve"> PAGEREF _Toc120516502 \h </w:instrText>
         </w:r>
         <w:r>
           <w:rPr>
@@ -759,7 +1210,7 @@
           <w:rPr>
             <w:webHidden/>
           </w:rPr>
-          <w:t>4</w:t>
+          <w:t>9</w:t>
         </w:r>
         <w:r>
           <w:rPr>
@@ -779,7 +1230,7 @@
           <w:lang w:val="fr-CH" w:eastAsia="fr-CH"/>
         </w:rPr>
       </w:pPr>
-      <w:hyperlink w:anchor="_Toc114999702" w:history="1">
+      <w:hyperlink w:anchor="_Toc120516503" w:history="1">
         <w:r>
           <w:rPr>
             <w:rStyle w:val="Lienhypertexte"/>
@@ -817,7 +1268,7 @@
           <w:rPr>
             <w:webHidden/>
           </w:rPr>
-          <w:instrText xml:space="preserve"> PAGEREF _Toc114999702 \h </w:instrText>
+          <w:instrText xml:space="preserve"> PAGEREF _Toc120516503 \h </w:instrText>
         </w:r>
         <w:r>
           <w:rPr>
@@ -834,7 +1285,7 @@
           <w:rPr>
             <w:webHidden/>
           </w:rPr>
-          <w:t>4</w:t>
+          <w:t>9</w:t>
         </w:r>
         <w:r>
           <w:rPr>
@@ -854,7 +1305,7 @@
           <w:lang w:val="fr-CH" w:eastAsia="fr-CH"/>
         </w:rPr>
       </w:pPr>
-      <w:hyperlink w:anchor="_Toc114999703" w:history="1">
+      <w:hyperlink w:anchor="_Toc120516504" w:history="1">
         <w:r>
           <w:rPr>
             <w:rStyle w:val="Lienhypertexte"/>
@@ -892,7 +1343,7 @@
           <w:rPr>
             <w:webHidden/>
           </w:rPr>
-          <w:instrText xml:space="preserve"> PAGEREF _Toc114999703 \h </w:instrText>
+          <w:instrText xml:space="preserve"> PAGEREF _Toc120516504 \h </w:instrText>
         </w:r>
         <w:r>
           <w:rPr>
@@ -909,7 +1360,7 @@
           <w:rPr>
             <w:webHidden/>
           </w:rPr>
-          <w:t>4</w:t>
+          <w:t>10</w:t>
         </w:r>
         <w:r>
           <w:rPr>
@@ -995,7 +1446,7 @@
       <w:pPr>
         <w:pStyle w:val="Titre1"/>
       </w:pPr>
-      <w:bookmarkStart w:id="0" w:name="_Toc114999694"/>
+      <w:bookmarkStart w:id="0" w:name="_Toc120516490"/>
       <w:r>
         <w:lastRenderedPageBreak/>
         <w:t>Introduction</w:t>
@@ -1035,7 +1486,7 @@
       <w:pPr>
         <w:pStyle w:val="Titre1"/>
       </w:pPr>
-      <w:bookmarkStart w:id="1" w:name="_Toc114999695"/>
+      <w:bookmarkStart w:id="1" w:name="_Toc120516491"/>
       <w:r>
         <w:t>Objectifs</w:t>
       </w:r>
@@ -1067,7 +1518,7 @@
       <w:pPr>
         <w:pStyle w:val="Titre1"/>
       </w:pPr>
-      <w:bookmarkStart w:id="2" w:name="_Toc114999696"/>
+      <w:bookmarkStart w:id="2" w:name="_Toc120516492"/>
       <w:r>
         <w:t>Analyse</w:t>
       </w:r>
@@ -1083,9 +1534,11 @@
       <w:pPr>
         <w:pStyle w:val="Titre2"/>
       </w:pPr>
+      <w:bookmarkStart w:id="3" w:name="_Toc120516493"/>
       <w:r>
         <w:t>Lancement du jeu</w:t>
       </w:r>
+      <w:bookmarkEnd w:id="3"/>
     </w:p>
     <w:p/>
     <w:p>
@@ -1354,9 +1807,11 @@
       <w:pPr>
         <w:pStyle w:val="Titre2"/>
       </w:pPr>
+      <w:bookmarkStart w:id="4" w:name="_Toc120516494"/>
       <w:r>
         <w:t>Menu principale</w:t>
       </w:r>
+      <w:bookmarkEnd w:id="4"/>
     </w:p>
     <w:p/>
     <w:p>
@@ -1671,9 +2126,11 @@
       <w:pPr>
         <w:pStyle w:val="Titre2"/>
       </w:pPr>
+      <w:bookmarkStart w:id="5" w:name="_Toc120516495"/>
       <w:r>
         <w:t>Menu option</w:t>
       </w:r>
+      <w:bookmarkEnd w:id="5"/>
     </w:p>
     <w:p/>
     <w:p>
@@ -2064,7 +2521,6 @@
           <w:lang w:val="fr-CH" w:eastAsia="fr-CH"/>
         </w:rPr>
       </w:pPr>
-      <w:bookmarkStart w:id="3" w:name="_Toc114999697"/>
     </w:p>
     <w:p>
       <w:pPr>
@@ -2110,9 +2566,11 @@
       <w:pPr>
         <w:pStyle w:val="Titre2"/>
       </w:pPr>
+      <w:bookmarkStart w:id="6" w:name="_Toc120516496"/>
       <w:r>
         <w:t>Pseudo avant de jouer</w:t>
       </w:r>
+      <w:bookmarkEnd w:id="6"/>
     </w:p>
     <w:p/>
     <w:p>
@@ -2369,9 +2827,11 @@
       <w:pPr>
         <w:pStyle w:val="Titre2"/>
       </w:pPr>
+      <w:bookmarkStart w:id="7" w:name="_Toc120516497"/>
       <w:r>
         <w:t>Lancement de la partie</w:t>
       </w:r>
+      <w:bookmarkEnd w:id="7"/>
     </w:p>
     <w:p/>
     <w:p>
@@ -2700,6 +3160,1009 @@
     </w:p>
     <w:p>
       <w:pPr>
+        <w:pStyle w:val="Titre2"/>
+      </w:pPr>
+      <w:r>
+        <w:t>Compteur de vie</w:t>
+      </w:r>
+    </w:p>
+    <w:p>
+      <w:pPr>
+        <w:rPr>
+          <w:b/>
+          <w:bCs/>
+        </w:rPr>
+      </w:pPr>
+      <w:r>
+        <w:rPr>
+          <w:b/>
+          <w:bCs/>
+        </w:rPr>
+        <w:t>Description</w:t>
+      </w:r>
+      <w:r>
+        <w:rPr>
+          <w:b/>
+          <w:bCs/>
+        </w:rPr>
+        <w:t xml:space="preserve"> : </w:t>
+      </w:r>
+    </w:p>
+    <w:p>
+      <w:pPr>
+        <w:ind w:left="1416"/>
+        <w:rPr>
+          <w:rFonts w:ascii="Calibri" w:hAnsi="Calibri" w:cs="Calibri"/>
+          <w:color w:val="000000"/>
+          <w:szCs w:val="24"/>
+          <w:lang w:val="fr-CH" w:eastAsia="fr-CH"/>
+        </w:rPr>
+      </w:pPr>
+      <w:r>
+        <w:rPr>
+          <w:rFonts w:ascii="Calibri" w:hAnsi="Calibri" w:cs="Calibri"/>
+          <w:color w:val="000000"/>
+          <w:szCs w:val="24"/>
+          <w:lang w:val="fr-CH" w:eastAsia="fr-CH"/>
+        </w:rPr>
+        <w:t>En tant que joueur,</w:t>
+      </w:r>
+      <w:r>
+        <w:rPr>
+          <w:rFonts w:ascii="Calibri" w:hAnsi="Calibri" w:cs="Calibri"/>
+          <w:color w:val="000000"/>
+          <w:szCs w:val="24"/>
+          <w:lang w:val="fr-CH" w:eastAsia="fr-CH"/>
+        </w:rPr>
+        <w:br/>
+        <w:t xml:space="preserve">Je veux </w:t>
+      </w:r>
+      <w:r>
+        <w:rPr>
+          <w:rFonts w:ascii="Calibri" w:hAnsi="Calibri" w:cs="Calibri"/>
+          <w:color w:val="000000"/>
+          <w:szCs w:val="24"/>
+          <w:lang w:val="fr-CH" w:eastAsia="fr-CH"/>
+        </w:rPr>
+        <w:t>avoir un compteur de vie (3)</w:t>
+      </w:r>
+    </w:p>
+    <w:p>
+      <w:pPr>
+        <w:ind w:left="1416"/>
+        <w:rPr>
+          <w:rFonts w:ascii="Calibri" w:hAnsi="Calibri" w:cs="Calibri"/>
+          <w:color w:val="000000"/>
+          <w:szCs w:val="24"/>
+          <w:lang w:val="fr-CH" w:eastAsia="fr-CH"/>
+        </w:rPr>
+      </w:pPr>
+      <w:r>
+        <w:rPr>
+          <w:rFonts w:ascii="Calibri" w:hAnsi="Calibri" w:cs="Calibri"/>
+          <w:color w:val="000000"/>
+          <w:szCs w:val="24"/>
+          <w:lang w:val="fr-CH" w:eastAsia="fr-CH"/>
+        </w:rPr>
+        <w:t>Pour</w:t>
+      </w:r>
+      <w:r>
+        <w:rPr>
+          <w:rFonts w:ascii="Calibri" w:hAnsi="Calibri" w:cs="Calibri"/>
+          <w:color w:val="000000"/>
+          <w:szCs w:val="24"/>
+          <w:lang w:val="fr-CH" w:eastAsia="fr-CH"/>
+        </w:rPr>
+        <w:t xml:space="preserve"> savoir combien de fois j’ai encore droit à l’erreur</w:t>
+      </w:r>
+    </w:p>
+    <w:p>
+      <w:pPr>
+        <w:rPr>
+          <w:rFonts w:ascii="Calibri" w:hAnsi="Calibri" w:cs="Calibri"/>
+          <w:b/>
+          <w:bCs/>
+          <w:color w:val="000000"/>
+          <w:szCs w:val="24"/>
+          <w:lang w:val="fr-CH" w:eastAsia="fr-CH"/>
+        </w:rPr>
+      </w:pPr>
+      <w:r>
+        <w:rPr>
+          <w:rFonts w:cs="Arial"/>
+          <w:b/>
+          <w:bCs/>
+          <w:color w:val="000000"/>
+          <w:szCs w:val="24"/>
+          <w:lang w:val="fr-CH" w:eastAsia="fr-CH"/>
+        </w:rPr>
+        <w:t>Tests</w:t>
+      </w:r>
+      <w:r>
+        <w:rPr>
+          <w:rFonts w:ascii="Calibri" w:hAnsi="Calibri" w:cs="Calibri"/>
+          <w:b/>
+          <w:bCs/>
+          <w:color w:val="000000"/>
+          <w:szCs w:val="24"/>
+          <w:lang w:val="fr-CH" w:eastAsia="fr-CH"/>
+        </w:rPr>
+        <w:t> :</w:t>
+      </w:r>
+    </w:p>
+    <w:p>
+      <w:pPr>
+        <w:ind w:left="1416"/>
+        <w:rPr>
+          <w:rFonts w:ascii="Calibri" w:hAnsi="Calibri" w:cs="Calibri"/>
+          <w:color w:val="000000"/>
+          <w:szCs w:val="24"/>
+          <w:lang w:val="fr-CH" w:eastAsia="fr-CH"/>
+        </w:rPr>
+      </w:pPr>
+      <w:r>
+        <w:rPr>
+          <w:rFonts w:ascii="Calibri" w:hAnsi="Calibri" w:cs="Calibri"/>
+          <w:color w:val="000000"/>
+          <w:szCs w:val="24"/>
+          <w:lang w:val="fr-CH" w:eastAsia="fr-CH"/>
+        </w:rPr>
+        <w:t>Un tir alien touche le vaisseau du joueur</w:t>
+      </w:r>
+    </w:p>
+    <w:p>
+      <w:pPr>
+        <w:ind w:left="1416"/>
+        <w:rPr>
+          <w:rFonts w:ascii="Calibri" w:hAnsi="Calibri" w:cs="Calibri"/>
+          <w:color w:val="000000"/>
+          <w:szCs w:val="24"/>
+          <w:lang w:val="fr-CH" w:eastAsia="fr-CH"/>
+        </w:rPr>
+      </w:pPr>
+      <w:r>
+        <w:rPr>
+          <w:rFonts w:ascii="Calibri" w:hAnsi="Calibri" w:cs="Calibri"/>
+          <w:color w:val="000000"/>
+          <w:szCs w:val="24"/>
+          <w:lang w:val="fr-CH" w:eastAsia="fr-CH"/>
+        </w:rPr>
+        <w:t xml:space="preserve">Le compteur </w:t>
+      </w:r>
+      <w:r>
+        <w:rPr>
+          <w:rFonts w:ascii="Calibri" w:hAnsi="Calibri" w:cs="Calibri"/>
+          <w:color w:val="000000"/>
+          <w:szCs w:val="24"/>
+          <w:lang w:val="fr-CH" w:eastAsia="fr-CH"/>
+        </w:rPr>
+        <w:t>fait disparaitre une vie</w:t>
+      </w:r>
+    </w:p>
+    <w:p>
+      <w:pPr>
+        <w:pStyle w:val="Titre2"/>
+        <w:rPr>
+          <w:bCs/>
+        </w:rPr>
+      </w:pPr>
+      <w:r>
+        <w:t xml:space="preserve">Score en temps réel </w:t>
+      </w:r>
+    </w:p>
+    <w:p>
+      <w:pPr>
+        <w:rPr>
+          <w:b/>
+          <w:bCs/>
+        </w:rPr>
+      </w:pPr>
+      <w:r>
+        <w:rPr>
+          <w:b/>
+          <w:bCs/>
+        </w:rPr>
+        <w:t>Description</w:t>
+      </w:r>
+      <w:r>
+        <w:rPr>
+          <w:b/>
+          <w:bCs/>
+        </w:rPr>
+        <w:t xml:space="preserve"> : </w:t>
+      </w:r>
+    </w:p>
+    <w:p>
+      <w:pPr>
+        <w:ind w:left="1416"/>
+        <w:rPr>
+          <w:rFonts w:ascii="Calibri" w:hAnsi="Calibri" w:cs="Calibri"/>
+          <w:color w:val="000000"/>
+          <w:szCs w:val="24"/>
+          <w:lang w:val="fr-CH" w:eastAsia="fr-CH"/>
+        </w:rPr>
+      </w:pPr>
+      <w:r>
+        <w:rPr>
+          <w:rFonts w:ascii="Calibri" w:hAnsi="Calibri" w:cs="Calibri"/>
+          <w:color w:val="000000"/>
+          <w:szCs w:val="24"/>
+          <w:lang w:val="fr-CH" w:eastAsia="fr-CH"/>
+        </w:rPr>
+        <w:t>En tant que joueur,</w:t>
+      </w:r>
+      <w:r>
+        <w:rPr>
+          <w:rFonts w:ascii="Calibri" w:hAnsi="Calibri" w:cs="Calibri"/>
+          <w:color w:val="000000"/>
+          <w:szCs w:val="24"/>
+          <w:lang w:val="fr-CH" w:eastAsia="fr-CH"/>
+        </w:rPr>
+        <w:br/>
+        <w:t>Je veux</w:t>
+      </w:r>
+      <w:r>
+        <w:rPr>
+          <w:rFonts w:ascii="Calibri" w:hAnsi="Calibri" w:cs="Calibri"/>
+          <w:color w:val="000000"/>
+          <w:szCs w:val="24"/>
+          <w:lang w:val="fr-CH" w:eastAsia="fr-CH"/>
+        </w:rPr>
+        <w:t xml:space="preserve"> que chaque alien détruit me rapporte des points</w:t>
+      </w:r>
+    </w:p>
+    <w:p>
+      <w:pPr>
+        <w:ind w:left="708" w:firstLine="708"/>
+        <w:rPr>
+          <w:rFonts w:ascii="Calibri" w:hAnsi="Calibri" w:cs="Calibri"/>
+          <w:color w:val="000000"/>
+          <w:szCs w:val="24"/>
+          <w:lang w:val="fr-CH" w:eastAsia="fr-CH"/>
+        </w:rPr>
+      </w:pPr>
+      <w:r>
+        <w:rPr>
+          <w:rFonts w:ascii="Calibri" w:hAnsi="Calibri" w:cs="Calibri"/>
+          <w:color w:val="000000"/>
+          <w:szCs w:val="24"/>
+          <w:lang w:val="fr-CH" w:eastAsia="fr-CH"/>
+        </w:rPr>
+        <w:t>Afin de battre mon highscore</w:t>
+      </w:r>
+    </w:p>
+    <w:p>
+      <w:pPr>
+        <w:rPr>
+          <w:rFonts w:ascii="Calibri" w:hAnsi="Calibri" w:cs="Calibri"/>
+          <w:b/>
+          <w:bCs/>
+          <w:color w:val="000000"/>
+          <w:szCs w:val="24"/>
+          <w:lang w:val="fr-CH" w:eastAsia="fr-CH"/>
+        </w:rPr>
+      </w:pPr>
+      <w:r>
+        <w:rPr>
+          <w:rFonts w:cs="Arial"/>
+          <w:b/>
+          <w:bCs/>
+          <w:color w:val="000000"/>
+          <w:szCs w:val="24"/>
+          <w:lang w:val="fr-CH" w:eastAsia="fr-CH"/>
+        </w:rPr>
+        <w:t>Tests</w:t>
+      </w:r>
+      <w:r>
+        <w:rPr>
+          <w:rFonts w:ascii="Calibri" w:hAnsi="Calibri" w:cs="Calibri"/>
+          <w:b/>
+          <w:bCs/>
+          <w:color w:val="000000"/>
+          <w:szCs w:val="24"/>
+          <w:lang w:val="fr-CH" w:eastAsia="fr-CH"/>
+        </w:rPr>
+        <w:t> :</w:t>
+      </w:r>
+    </w:p>
+    <w:p>
+      <w:pPr>
+        <w:ind w:left="1416"/>
+        <w:rPr>
+          <w:rFonts w:ascii="Calibri" w:hAnsi="Calibri" w:cs="Calibri"/>
+          <w:color w:val="000000"/>
+          <w:szCs w:val="24"/>
+          <w:lang w:val="fr-CH" w:eastAsia="fr-CH"/>
+        </w:rPr>
+      </w:pPr>
+      <w:r>
+        <w:rPr>
+          <w:rFonts w:ascii="Calibri" w:hAnsi="Calibri" w:cs="Calibri"/>
+          <w:color w:val="000000"/>
+          <w:szCs w:val="24"/>
+          <w:lang w:val="fr-CH" w:eastAsia="fr-CH"/>
+        </w:rPr>
+        <w:t>Le vaisseau du joueur est touché</w:t>
+      </w:r>
+    </w:p>
+    <w:p>
+      <w:pPr>
+        <w:ind w:left="1416"/>
+        <w:rPr>
+          <w:rFonts w:ascii="Calibri" w:hAnsi="Calibri" w:cs="Calibri"/>
+          <w:color w:val="000000"/>
+          <w:szCs w:val="24"/>
+          <w:lang w:val="fr-CH" w:eastAsia="fr-CH"/>
+        </w:rPr>
+      </w:pPr>
+      <w:r>
+        <w:rPr>
+          <w:rFonts w:ascii="Calibri" w:hAnsi="Calibri" w:cs="Calibri"/>
+          <w:color w:val="000000"/>
+          <w:szCs w:val="24"/>
+          <w:lang w:val="fr-CH" w:eastAsia="fr-CH"/>
+        </w:rPr>
+        <w:t>Le joueur perd des points (100)</w:t>
+      </w:r>
+    </w:p>
+    <w:p>
+      <w:pPr>
+        <w:ind w:left="1416"/>
+        <w:rPr>
+          <w:rFonts w:ascii="Calibri" w:hAnsi="Calibri" w:cs="Calibri"/>
+          <w:color w:val="000000"/>
+          <w:szCs w:val="24"/>
+          <w:lang w:val="fr-CH" w:eastAsia="fr-CH"/>
+        </w:rPr>
+      </w:pPr>
+    </w:p>
+    <w:p>
+      <w:pPr>
+        <w:ind w:left="1416"/>
+        <w:rPr>
+          <w:rFonts w:ascii="Calibri" w:hAnsi="Calibri" w:cs="Calibri"/>
+          <w:color w:val="000000"/>
+          <w:szCs w:val="24"/>
+          <w:lang w:val="fr-CH" w:eastAsia="fr-CH"/>
+        </w:rPr>
+      </w:pPr>
+      <w:r>
+        <w:rPr>
+          <w:rFonts w:ascii="Calibri" w:hAnsi="Calibri" w:cs="Calibri"/>
+          <w:color w:val="000000"/>
+          <w:szCs w:val="24"/>
+          <w:lang w:val="fr-CH" w:eastAsia="fr-CH"/>
+        </w:rPr>
+        <w:t>Un alien de type A est détruit</w:t>
+      </w:r>
+    </w:p>
+    <w:p>
+      <w:pPr>
+        <w:ind w:left="1416"/>
+        <w:rPr>
+          <w:rFonts w:ascii="Calibri" w:hAnsi="Calibri" w:cs="Calibri"/>
+          <w:color w:val="000000"/>
+          <w:szCs w:val="24"/>
+          <w:lang w:val="fr-CH" w:eastAsia="fr-CH"/>
+        </w:rPr>
+      </w:pPr>
+      <w:r>
+        <w:rPr>
+          <w:rFonts w:ascii="Calibri" w:hAnsi="Calibri" w:cs="Calibri"/>
+          <w:color w:val="000000"/>
+          <w:szCs w:val="24"/>
+          <w:lang w:val="fr-CH" w:eastAsia="fr-CH"/>
+        </w:rPr>
+        <w:lastRenderedPageBreak/>
+        <w:t>Le score augmente de 10 points</w:t>
+      </w:r>
+    </w:p>
+    <w:p>
+      <w:pPr>
+        <w:ind w:left="1416"/>
+        <w:rPr>
+          <w:rFonts w:ascii="Calibri" w:hAnsi="Calibri" w:cs="Calibri"/>
+          <w:color w:val="000000"/>
+          <w:szCs w:val="24"/>
+          <w:lang w:val="fr-CH" w:eastAsia="fr-CH"/>
+        </w:rPr>
+      </w:pPr>
+    </w:p>
+    <w:p>
+      <w:pPr>
+        <w:ind w:left="1416"/>
+        <w:rPr>
+          <w:rFonts w:ascii="Calibri" w:hAnsi="Calibri" w:cs="Calibri"/>
+          <w:color w:val="000000"/>
+          <w:szCs w:val="24"/>
+          <w:lang w:val="fr-CH" w:eastAsia="fr-CH"/>
+        </w:rPr>
+      </w:pPr>
+      <w:r>
+        <w:rPr>
+          <w:rFonts w:ascii="Calibri" w:hAnsi="Calibri" w:cs="Calibri"/>
+          <w:color w:val="000000"/>
+          <w:szCs w:val="24"/>
+          <w:lang w:val="fr-CH" w:eastAsia="fr-CH"/>
+        </w:rPr>
+        <w:t xml:space="preserve">Un alien de type </w:t>
+      </w:r>
+      <w:r>
+        <w:rPr>
+          <w:rFonts w:ascii="Calibri" w:hAnsi="Calibri" w:cs="Calibri"/>
+          <w:color w:val="000000"/>
+          <w:szCs w:val="24"/>
+          <w:lang w:val="fr-CH" w:eastAsia="fr-CH"/>
+        </w:rPr>
+        <w:t>B</w:t>
+      </w:r>
+      <w:r>
+        <w:rPr>
+          <w:rFonts w:ascii="Calibri" w:hAnsi="Calibri" w:cs="Calibri"/>
+          <w:color w:val="000000"/>
+          <w:szCs w:val="24"/>
+          <w:lang w:val="fr-CH" w:eastAsia="fr-CH"/>
+        </w:rPr>
+        <w:t xml:space="preserve"> est détruit</w:t>
+      </w:r>
+    </w:p>
+    <w:p>
+      <w:pPr>
+        <w:ind w:left="1416"/>
+        <w:rPr>
+          <w:rFonts w:ascii="Calibri" w:hAnsi="Calibri" w:cs="Calibri"/>
+          <w:color w:val="000000"/>
+          <w:szCs w:val="24"/>
+          <w:lang w:val="fr-CH" w:eastAsia="fr-CH"/>
+        </w:rPr>
+      </w:pPr>
+      <w:r>
+        <w:rPr>
+          <w:rFonts w:ascii="Calibri" w:hAnsi="Calibri" w:cs="Calibri"/>
+          <w:color w:val="000000"/>
+          <w:szCs w:val="24"/>
+          <w:lang w:val="fr-CH" w:eastAsia="fr-CH"/>
+        </w:rPr>
+        <w:t xml:space="preserve">Le score augmente de </w:t>
+      </w:r>
+      <w:r>
+        <w:rPr>
+          <w:rFonts w:ascii="Calibri" w:hAnsi="Calibri" w:cs="Calibri"/>
+          <w:color w:val="000000"/>
+          <w:szCs w:val="24"/>
+          <w:lang w:val="fr-CH" w:eastAsia="fr-CH"/>
+        </w:rPr>
+        <w:t>2</w:t>
+      </w:r>
+      <w:r>
+        <w:rPr>
+          <w:rFonts w:ascii="Calibri" w:hAnsi="Calibri" w:cs="Calibri"/>
+          <w:color w:val="000000"/>
+          <w:szCs w:val="24"/>
+          <w:lang w:val="fr-CH" w:eastAsia="fr-CH"/>
+        </w:rPr>
+        <w:t>0 points</w:t>
+      </w:r>
+    </w:p>
+    <w:p>
+      <w:pPr>
+        <w:ind w:left="1416"/>
+        <w:rPr>
+          <w:rFonts w:ascii="Calibri" w:hAnsi="Calibri" w:cs="Calibri"/>
+          <w:color w:val="000000"/>
+          <w:szCs w:val="24"/>
+          <w:lang w:val="fr-CH" w:eastAsia="fr-CH"/>
+        </w:rPr>
+      </w:pPr>
+    </w:p>
+    <w:p>
+      <w:pPr>
+        <w:ind w:left="1416"/>
+        <w:rPr>
+          <w:rFonts w:ascii="Calibri" w:hAnsi="Calibri" w:cs="Calibri"/>
+          <w:color w:val="000000"/>
+          <w:szCs w:val="24"/>
+          <w:lang w:val="fr-CH" w:eastAsia="fr-CH"/>
+        </w:rPr>
+      </w:pPr>
+      <w:r>
+        <w:rPr>
+          <w:rFonts w:ascii="Calibri" w:hAnsi="Calibri" w:cs="Calibri"/>
+          <w:color w:val="000000"/>
+          <w:szCs w:val="24"/>
+          <w:lang w:val="fr-CH" w:eastAsia="fr-CH"/>
+        </w:rPr>
+        <w:t xml:space="preserve">Un alien de type </w:t>
+      </w:r>
+      <w:r>
+        <w:rPr>
+          <w:rFonts w:ascii="Calibri" w:hAnsi="Calibri" w:cs="Calibri"/>
+          <w:color w:val="000000"/>
+          <w:szCs w:val="24"/>
+          <w:lang w:val="fr-CH" w:eastAsia="fr-CH"/>
+        </w:rPr>
+        <w:t>C</w:t>
+      </w:r>
+      <w:r>
+        <w:rPr>
+          <w:rFonts w:ascii="Calibri" w:hAnsi="Calibri" w:cs="Calibri"/>
+          <w:color w:val="000000"/>
+          <w:szCs w:val="24"/>
+          <w:lang w:val="fr-CH" w:eastAsia="fr-CH"/>
+        </w:rPr>
+        <w:t xml:space="preserve"> est détruit</w:t>
+      </w:r>
+    </w:p>
+    <w:p>
+      <w:pPr>
+        <w:ind w:left="1416"/>
+        <w:rPr>
+          <w:rFonts w:ascii="Calibri" w:hAnsi="Calibri" w:cs="Calibri"/>
+          <w:color w:val="000000"/>
+          <w:szCs w:val="24"/>
+          <w:lang w:val="fr-CH" w:eastAsia="fr-CH"/>
+        </w:rPr>
+      </w:pPr>
+      <w:r>
+        <w:rPr>
+          <w:rFonts w:ascii="Calibri" w:hAnsi="Calibri" w:cs="Calibri"/>
+          <w:color w:val="000000"/>
+          <w:szCs w:val="24"/>
+          <w:lang w:val="fr-CH" w:eastAsia="fr-CH"/>
+        </w:rPr>
+        <w:t xml:space="preserve">Le score augmente de </w:t>
+      </w:r>
+      <w:r>
+        <w:rPr>
+          <w:rFonts w:ascii="Calibri" w:hAnsi="Calibri" w:cs="Calibri"/>
+          <w:color w:val="000000"/>
+          <w:szCs w:val="24"/>
+          <w:lang w:val="fr-CH" w:eastAsia="fr-CH"/>
+        </w:rPr>
+        <w:t>3</w:t>
+      </w:r>
+      <w:r>
+        <w:rPr>
+          <w:rFonts w:ascii="Calibri" w:hAnsi="Calibri" w:cs="Calibri"/>
+          <w:color w:val="000000"/>
+          <w:szCs w:val="24"/>
+          <w:lang w:val="fr-CH" w:eastAsia="fr-CH"/>
+        </w:rPr>
+        <w:t>0 points</w:t>
+      </w:r>
+    </w:p>
+    <w:p>
+      <w:pPr>
+        <w:pStyle w:val="Titre2"/>
+      </w:pPr>
+      <w:r>
+        <w:t>Déplacement du vaisseau du joueur</w:t>
+      </w:r>
+    </w:p>
+    <w:p>
+      <w:pPr>
+        <w:rPr>
+          <w:b/>
+          <w:bCs/>
+        </w:rPr>
+      </w:pPr>
+      <w:r>
+        <w:rPr>
+          <w:b/>
+          <w:bCs/>
+        </w:rPr>
+        <w:t>Description</w:t>
+      </w:r>
+      <w:r>
+        <w:rPr>
+          <w:b/>
+          <w:bCs/>
+        </w:rPr>
+        <w:t xml:space="preserve"> : </w:t>
+      </w:r>
+    </w:p>
+    <w:p>
+      <w:pPr>
+        <w:ind w:left="1416"/>
+        <w:rPr>
+          <w:rFonts w:ascii="Calibri" w:hAnsi="Calibri" w:cs="Calibri"/>
+          <w:color w:val="000000"/>
+          <w:szCs w:val="24"/>
+          <w:lang w:val="fr-CH" w:eastAsia="fr-CH"/>
+        </w:rPr>
+      </w:pPr>
+      <w:r>
+        <w:rPr>
+          <w:rFonts w:ascii="Calibri" w:hAnsi="Calibri" w:cs="Calibri"/>
+          <w:color w:val="000000"/>
+          <w:szCs w:val="24"/>
+          <w:lang w:val="fr-CH" w:eastAsia="fr-CH"/>
+        </w:rPr>
+        <w:t>En tant que joueur,</w:t>
+      </w:r>
+      <w:r>
+        <w:rPr>
+          <w:rFonts w:ascii="Calibri" w:hAnsi="Calibri" w:cs="Calibri"/>
+          <w:color w:val="000000"/>
+          <w:szCs w:val="24"/>
+          <w:lang w:val="fr-CH" w:eastAsia="fr-CH"/>
+        </w:rPr>
+        <w:br/>
+        <w:t xml:space="preserve">Je veux </w:t>
+      </w:r>
+      <w:r>
+        <w:rPr>
+          <w:rFonts w:ascii="Calibri" w:hAnsi="Calibri" w:cs="Calibri"/>
+          <w:color w:val="000000"/>
+          <w:szCs w:val="24"/>
+          <w:lang w:val="fr-CH" w:eastAsia="fr-CH"/>
+        </w:rPr>
+        <w:t>pouvoir déplacer mon vaisseau de manière horizontal</w:t>
+      </w:r>
+      <w:r>
+        <w:rPr>
+          <w:rFonts w:ascii="Calibri" w:hAnsi="Calibri" w:cs="Calibri"/>
+          <w:color w:val="000000"/>
+          <w:szCs w:val="24"/>
+          <w:lang w:val="fr-CH" w:eastAsia="fr-CH"/>
+        </w:rPr>
+        <w:br/>
+      </w:r>
+      <w:r>
+        <w:rPr>
+          <w:rFonts w:ascii="Calibri" w:hAnsi="Calibri" w:cs="Calibri"/>
+          <w:color w:val="000000"/>
+          <w:szCs w:val="24"/>
+          <w:lang w:val="fr-CH" w:eastAsia="fr-CH"/>
+        </w:rPr>
+        <w:t xml:space="preserve">Pour </w:t>
+      </w:r>
+      <w:r>
+        <w:rPr>
+          <w:rFonts w:ascii="Calibri" w:hAnsi="Calibri" w:cs="Calibri"/>
+          <w:color w:val="000000"/>
+          <w:szCs w:val="24"/>
+          <w:lang w:val="fr-CH" w:eastAsia="fr-CH"/>
+        </w:rPr>
+        <w:t>pouvoir esquiver les tirs ennemis et me positionné pour tirer sur les ennemis</w:t>
+      </w:r>
+    </w:p>
+    <w:p>
+      <w:pPr>
+        <w:rPr>
+          <w:rFonts w:ascii="Calibri" w:hAnsi="Calibri" w:cs="Calibri"/>
+          <w:b/>
+          <w:bCs/>
+          <w:color w:val="000000"/>
+          <w:szCs w:val="24"/>
+          <w:lang w:val="fr-CH" w:eastAsia="fr-CH"/>
+        </w:rPr>
+      </w:pPr>
+      <w:r>
+        <w:rPr>
+          <w:rFonts w:cs="Arial"/>
+          <w:b/>
+          <w:bCs/>
+          <w:color w:val="000000"/>
+          <w:szCs w:val="24"/>
+          <w:lang w:val="fr-CH" w:eastAsia="fr-CH"/>
+        </w:rPr>
+        <w:t>Tests</w:t>
+      </w:r>
+      <w:r>
+        <w:rPr>
+          <w:rFonts w:ascii="Calibri" w:hAnsi="Calibri" w:cs="Calibri"/>
+          <w:b/>
+          <w:bCs/>
+          <w:color w:val="000000"/>
+          <w:szCs w:val="24"/>
+          <w:lang w:val="fr-CH" w:eastAsia="fr-CH"/>
+        </w:rPr>
+        <w:t> :</w:t>
+      </w:r>
+    </w:p>
+    <w:p>
+      <w:pPr>
+        <w:ind w:left="1416"/>
+        <w:rPr>
+          <w:rFonts w:ascii="Calibri" w:hAnsi="Calibri" w:cs="Calibri"/>
+          <w:color w:val="000000"/>
+          <w:szCs w:val="24"/>
+          <w:lang w:val="fr-CH" w:eastAsia="fr-CH"/>
+        </w:rPr>
+      </w:pPr>
+      <w:r>
+        <w:rPr>
+          <w:rFonts w:ascii="Calibri" w:hAnsi="Calibri" w:cs="Calibri"/>
+          <w:color w:val="000000"/>
+          <w:szCs w:val="24"/>
+          <w:lang w:val="fr-CH" w:eastAsia="fr-CH"/>
+        </w:rPr>
+        <w:t>En jeu</w:t>
+      </w:r>
+    </w:p>
+    <w:p>
+      <w:pPr>
+        <w:ind w:left="1416"/>
+        <w:rPr>
+          <w:rFonts w:ascii="Calibri" w:hAnsi="Calibri" w:cs="Calibri"/>
+          <w:color w:val="000000"/>
+          <w:szCs w:val="24"/>
+          <w:lang w:val="fr-CH" w:eastAsia="fr-CH"/>
+        </w:rPr>
+      </w:pPr>
+      <w:r>
+        <w:rPr>
+          <w:rFonts w:ascii="Calibri" w:hAnsi="Calibri" w:cs="Calibri"/>
+          <w:color w:val="000000"/>
+          <w:szCs w:val="24"/>
+          <w:lang w:val="fr-CH" w:eastAsia="fr-CH"/>
+        </w:rPr>
+        <w:t xml:space="preserve">La flèche de droite est pressée </w:t>
+      </w:r>
+    </w:p>
+    <w:p>
+      <w:pPr>
+        <w:ind w:left="1416"/>
+        <w:rPr>
+          <w:rFonts w:ascii="Calibri" w:hAnsi="Calibri" w:cs="Calibri"/>
+          <w:color w:val="000000"/>
+          <w:szCs w:val="24"/>
+          <w:lang w:val="fr-CH" w:eastAsia="fr-CH"/>
+        </w:rPr>
+      </w:pPr>
+      <w:r>
+        <w:rPr>
+          <w:rFonts w:ascii="Calibri" w:hAnsi="Calibri" w:cs="Calibri"/>
+          <w:color w:val="000000"/>
+          <w:szCs w:val="24"/>
+          <w:lang w:val="fr-CH" w:eastAsia="fr-CH"/>
+        </w:rPr>
+        <w:t>Le vaisseau se déplace sur la droite</w:t>
+      </w:r>
+    </w:p>
+    <w:p>
+      <w:pPr>
+        <w:ind w:left="1416"/>
+        <w:rPr>
+          <w:rFonts w:ascii="Calibri" w:hAnsi="Calibri" w:cs="Calibri"/>
+          <w:color w:val="000000"/>
+          <w:szCs w:val="24"/>
+          <w:lang w:val="fr-CH" w:eastAsia="fr-CH"/>
+        </w:rPr>
+      </w:pPr>
+    </w:p>
+    <w:p>
+      <w:pPr>
+        <w:ind w:left="1416"/>
+        <w:rPr>
+          <w:rFonts w:ascii="Calibri" w:hAnsi="Calibri" w:cs="Calibri"/>
+          <w:color w:val="000000"/>
+          <w:szCs w:val="24"/>
+          <w:lang w:val="fr-CH" w:eastAsia="fr-CH"/>
+        </w:rPr>
+      </w:pPr>
+      <w:r>
+        <w:rPr>
+          <w:rFonts w:ascii="Calibri" w:hAnsi="Calibri" w:cs="Calibri"/>
+          <w:color w:val="000000"/>
+          <w:szCs w:val="24"/>
+          <w:lang w:val="fr-CH" w:eastAsia="fr-CH"/>
+        </w:rPr>
+        <w:t>En jeu</w:t>
+      </w:r>
+    </w:p>
+    <w:p>
+      <w:pPr>
+        <w:ind w:left="1416"/>
+        <w:rPr>
+          <w:rFonts w:ascii="Calibri" w:hAnsi="Calibri" w:cs="Calibri"/>
+          <w:color w:val="000000"/>
+          <w:szCs w:val="24"/>
+          <w:lang w:val="fr-CH" w:eastAsia="fr-CH"/>
+        </w:rPr>
+      </w:pPr>
+      <w:r>
+        <w:rPr>
+          <w:rFonts w:ascii="Calibri" w:hAnsi="Calibri" w:cs="Calibri"/>
+          <w:color w:val="000000"/>
+          <w:szCs w:val="24"/>
+          <w:lang w:val="fr-CH" w:eastAsia="fr-CH"/>
+        </w:rPr>
+        <w:t xml:space="preserve">La flèche de </w:t>
+      </w:r>
+      <w:r>
+        <w:rPr>
+          <w:rFonts w:ascii="Calibri" w:hAnsi="Calibri" w:cs="Calibri"/>
+          <w:color w:val="000000"/>
+          <w:szCs w:val="24"/>
+          <w:lang w:val="fr-CH" w:eastAsia="fr-CH"/>
+        </w:rPr>
+        <w:t>gauche</w:t>
+      </w:r>
+      <w:r>
+        <w:rPr>
+          <w:rFonts w:ascii="Calibri" w:hAnsi="Calibri" w:cs="Calibri"/>
+          <w:color w:val="000000"/>
+          <w:szCs w:val="24"/>
+          <w:lang w:val="fr-CH" w:eastAsia="fr-CH"/>
+        </w:rPr>
+        <w:t xml:space="preserve"> est pressée </w:t>
+      </w:r>
+    </w:p>
+    <w:p>
+      <w:pPr>
+        <w:ind w:left="1416"/>
+        <w:rPr>
+          <w:rFonts w:ascii="Calibri" w:hAnsi="Calibri" w:cs="Calibri"/>
+          <w:color w:val="000000"/>
+          <w:szCs w:val="24"/>
+          <w:lang w:val="fr-CH" w:eastAsia="fr-CH"/>
+        </w:rPr>
+      </w:pPr>
+      <w:r>
+        <w:rPr>
+          <w:rFonts w:ascii="Calibri" w:hAnsi="Calibri" w:cs="Calibri"/>
+          <w:color w:val="000000"/>
+          <w:szCs w:val="24"/>
+          <w:lang w:val="fr-CH" w:eastAsia="fr-CH"/>
+        </w:rPr>
+        <w:t xml:space="preserve">Le vaisseau se déplace sur la </w:t>
+      </w:r>
+      <w:r>
+        <w:rPr>
+          <w:rFonts w:ascii="Calibri" w:hAnsi="Calibri" w:cs="Calibri"/>
+          <w:color w:val="000000"/>
+          <w:szCs w:val="24"/>
+          <w:lang w:val="fr-CH" w:eastAsia="fr-CH"/>
+        </w:rPr>
+        <w:t>gauche</w:t>
+      </w:r>
+    </w:p>
+    <w:p>
+      <w:pPr>
+        <w:ind w:left="1416"/>
+        <w:rPr>
+          <w:rFonts w:ascii="Calibri" w:hAnsi="Calibri" w:cs="Calibri"/>
+          <w:color w:val="000000"/>
+          <w:szCs w:val="24"/>
+          <w:lang w:val="fr-CH" w:eastAsia="fr-CH"/>
+        </w:rPr>
+      </w:pPr>
+    </w:p>
+    <w:p>
+      <w:pPr>
+        <w:ind w:left="1416"/>
+        <w:rPr>
+          <w:rFonts w:ascii="Calibri" w:hAnsi="Calibri" w:cs="Calibri"/>
+          <w:color w:val="000000"/>
+          <w:szCs w:val="24"/>
+          <w:lang w:val="fr-CH" w:eastAsia="fr-CH"/>
+        </w:rPr>
+      </w:pPr>
+      <w:r>
+        <w:rPr>
+          <w:rFonts w:ascii="Calibri" w:hAnsi="Calibri" w:cs="Calibri"/>
+          <w:color w:val="000000"/>
+          <w:szCs w:val="24"/>
+          <w:lang w:val="fr-CH" w:eastAsia="fr-CH"/>
+        </w:rPr>
+        <w:t xml:space="preserve">En jeu </w:t>
+      </w:r>
+    </w:p>
+    <w:p>
+      <w:pPr>
+        <w:ind w:left="1416"/>
+        <w:rPr>
+          <w:rFonts w:ascii="Calibri" w:hAnsi="Calibri" w:cs="Calibri"/>
+          <w:color w:val="000000"/>
+          <w:szCs w:val="24"/>
+          <w:lang w:val="fr-CH" w:eastAsia="fr-CH"/>
+        </w:rPr>
+      </w:pPr>
+      <w:r>
+        <w:rPr>
+          <w:rFonts w:ascii="Calibri" w:hAnsi="Calibri" w:cs="Calibri"/>
+          <w:color w:val="000000"/>
+          <w:szCs w:val="24"/>
+          <w:lang w:val="fr-CH" w:eastAsia="fr-CH"/>
+        </w:rPr>
+        <w:t>Quand la flèche directionnel est appuyée longuement</w:t>
+      </w:r>
+    </w:p>
+    <w:p>
+      <w:pPr>
+        <w:ind w:left="1416"/>
+        <w:rPr>
+          <w:rFonts w:ascii="Calibri" w:hAnsi="Calibri" w:cs="Calibri"/>
+          <w:color w:val="000000"/>
+          <w:szCs w:val="24"/>
+          <w:lang w:val="fr-CH" w:eastAsia="fr-CH"/>
+        </w:rPr>
+      </w:pPr>
+      <w:r>
+        <w:rPr>
+          <w:rFonts w:ascii="Calibri" w:hAnsi="Calibri" w:cs="Calibri"/>
+          <w:color w:val="000000"/>
+          <w:szCs w:val="24"/>
+          <w:lang w:val="fr-CH" w:eastAsia="fr-CH"/>
+        </w:rPr>
+        <w:t>Le vaisseau se déplace de manière continue dans la direction sélectionnée</w:t>
+      </w:r>
+    </w:p>
+    <w:p>
+      <w:pPr>
+        <w:ind w:left="1416"/>
+        <w:rPr>
+          <w:rFonts w:ascii="Calibri" w:hAnsi="Calibri" w:cs="Calibri"/>
+          <w:color w:val="000000"/>
+          <w:szCs w:val="24"/>
+          <w:lang w:val="fr-CH" w:eastAsia="fr-CH"/>
+        </w:rPr>
+      </w:pPr>
+    </w:p>
+    <w:p>
+      <w:pPr>
+        <w:ind w:left="1416"/>
+        <w:rPr>
+          <w:rFonts w:ascii="Calibri" w:hAnsi="Calibri" w:cs="Calibri"/>
+          <w:color w:val="000000"/>
+          <w:szCs w:val="24"/>
+          <w:lang w:val="fr-CH" w:eastAsia="fr-CH"/>
+        </w:rPr>
+      </w:pPr>
+      <w:r>
+        <w:rPr>
+          <w:rFonts w:ascii="Calibri" w:hAnsi="Calibri" w:cs="Calibri"/>
+          <w:color w:val="000000"/>
+          <w:szCs w:val="24"/>
+          <w:lang w:val="fr-CH" w:eastAsia="fr-CH"/>
+        </w:rPr>
+        <w:t>En jeu</w:t>
+      </w:r>
+    </w:p>
+    <w:p>
+      <w:pPr>
+        <w:ind w:left="1416"/>
+        <w:rPr>
+          <w:rFonts w:ascii="Calibri" w:hAnsi="Calibri" w:cs="Calibri"/>
+          <w:color w:val="000000"/>
+          <w:szCs w:val="24"/>
+          <w:lang w:val="fr-CH" w:eastAsia="fr-CH"/>
+        </w:rPr>
+      </w:pPr>
+      <w:r>
+        <w:rPr>
+          <w:rFonts w:ascii="Calibri" w:hAnsi="Calibri" w:cs="Calibri"/>
+          <w:color w:val="000000"/>
+          <w:szCs w:val="24"/>
+          <w:lang w:val="fr-CH" w:eastAsia="fr-CH"/>
+        </w:rPr>
+        <w:t>Le vaisseau arrive au bord de l’écran</w:t>
+      </w:r>
+    </w:p>
+    <w:p>
+      <w:pPr>
+        <w:ind w:left="1416"/>
+        <w:rPr>
+          <w:rFonts w:ascii="Calibri" w:hAnsi="Calibri" w:cs="Calibri"/>
+          <w:color w:val="000000"/>
+          <w:szCs w:val="24"/>
+          <w:lang w:val="fr-CH" w:eastAsia="fr-CH"/>
+        </w:rPr>
+      </w:pPr>
+      <w:r>
+        <w:rPr>
+          <w:rFonts w:ascii="Calibri" w:hAnsi="Calibri" w:cs="Calibri"/>
+          <w:color w:val="000000"/>
+          <w:szCs w:val="24"/>
+          <w:lang w:val="fr-CH" w:eastAsia="fr-CH"/>
+        </w:rPr>
+        <w:t>Le vaisseau ne peut plus se déplacer vers le côté ou il est déjà collé au bord</w:t>
+      </w:r>
+    </w:p>
+    <w:p>
+      <w:pPr>
         <w:rPr>
           <w:rFonts w:ascii="Calibri" w:hAnsi="Calibri" w:cs="Calibri"/>
           <w:color w:val="000000"/>
@@ -2731,6 +4194,7 @@
       <w:pPr>
         <w:pStyle w:val="Titre1"/>
       </w:pPr>
+      <w:bookmarkStart w:id="8" w:name="_Toc120516498"/>
       <w:r>
         <w:lastRenderedPageBreak/>
         <w:t>Planification</w:t>
@@ -2738,7 +4202,7 @@
       <w:r>
         <w:t xml:space="preserve"> initiale</w:t>
       </w:r>
-      <w:bookmarkEnd w:id="3"/>
+      <w:bookmarkEnd w:id="8"/>
     </w:p>
     <w:p>
       <w:r>
@@ -2980,12 +4444,12 @@
       <w:pPr>
         <w:pStyle w:val="Titre1"/>
       </w:pPr>
-      <w:bookmarkStart w:id="4" w:name="_Toc114999698"/>
+      <w:bookmarkStart w:id="9" w:name="_Toc120516499"/>
       <w:r>
         <w:lastRenderedPageBreak/>
         <w:t>Analyse Technique</w:t>
       </w:r>
-      <w:bookmarkEnd w:id="4"/>
+      <w:bookmarkEnd w:id="9"/>
     </w:p>
     <w:p>
       <w:r>
@@ -2998,7 +4462,7 @@
           <w:noProof/>
         </w:rPr>
         <w:drawing>
-          <wp:inline distT="0" distB="0" distL="0" distR="0">
+          <wp:inline distT="0" distB="0" distL="0" distR="0" wp14:anchorId="357767E4" wp14:editId="40D9578A">
             <wp:extent cx="5759450" cy="5496560"/>
             <wp:effectExtent l="0" t="0" r="0" b="8890"/>
             <wp:docPr id="1" name="Image 1"/>
@@ -3016,7 +4480,7 @@
                     <a:blip r:embed="rId11" cstate="print">
                       <a:extLst>
                         <a:ext uri="{28A0092B-C50C-407E-A947-70E740481C1C}">
-                          <a14:useLocalDpi xmlns:a14="http://schemas.microsoft.com/office/drawing/2010/main" xmlns:wps="http://schemas.microsoft.com/office/word/2010/wordprocessingShape" xmlns:wpi="http://schemas.microsoft.com/office/word/2010/wordprocessingInk" xmlns:wpg="http://schemas.microsoft.com/office/word/2010/wordprocessingGroup" xmlns:w16se="http://schemas.microsoft.com/office/word/2015/wordml/symex" xmlns:w16="http://schemas.microsoft.com/office/word/2018/wordml" xmlns:w16cid="http://schemas.microsoft.com/office/word/2016/wordml/cid" xmlns:w16cex="http://schemas.microsoft.com/office/word/2018/wordml/cex" xmlns:w15="http://schemas.microsoft.com/office/word/2012/wordml" xmlns:w14="http://schemas.microsoft.com/office/word/2010/wordml" xmlns:w="http://schemas.openxmlformats.org/wordprocessingml/2006/main" xmlns:w10="urn:schemas-microsoft-com:office:word" xmlns:wp14="http://schemas.microsoft.com/office/word/2010/wordprocessingDrawing" xmlns:v="urn:schemas-microsoft-com:vml" xmlns:o="urn:schemas-microsoft-com:office:office" xmlns:am3d="http://schemas.microsoft.com/office/drawing/2017/model3d" xmlns:aink="http://schemas.microsoft.com/office/drawing/2016/ink" xmlns:mc="http://schemas.openxmlformats.org/markup-compatibility/2006" xmlns:cx8="http://schemas.microsoft.com/office/drawing/2016/5/14/chartex" xmlns:cx7="http://schemas.microsoft.com/office/drawing/2016/5/13/chartex" xmlns:cx6="http://schemas.microsoft.com/office/drawing/2016/5/12/chartex" xmlns:cx5="http://schemas.microsoft.com/office/drawing/2016/5/11/chartex" xmlns:cx4="http://schemas.microsoft.com/office/drawing/2016/5/10/chartex" xmlns:cx3="http://schemas.microsoft.com/office/drawing/2016/5/9/chartex" xmlns:cx2="http://schemas.microsoft.com/office/drawing/2015/10/21/chartex" xmlns:cx1="http://schemas.microsoft.com/office/drawing/2015/9/8/chartex" xmlns:cx="http://schemas.microsoft.com/office/drawing/2014/chartex" xmlns:wpc="http://schemas.microsoft.com/office/word/2010/wordprocessingCanvas" xmlns="" val="0"/>
+                          <a14:useLocalDpi xmlns:a14="http://schemas.microsoft.com/office/drawing/2010/main" val="0"/>
                         </a:ext>
                       </a:extLst>
                     </a:blip>
@@ -3058,7 +4522,7 @@
           <w:noProof/>
         </w:rPr>
         <w:drawing>
-          <wp:inline distT="0" distB="0" distL="0" distR="0">
+          <wp:inline distT="0" distB="0" distL="0" distR="0" wp14:anchorId="6D002E6F" wp14:editId="3B024858">
             <wp:extent cx="3667125" cy="3543300"/>
             <wp:effectExtent l="0" t="0" r="9525" b="0"/>
             <wp:docPr id="3" name="Image 3"/>
@@ -3076,7 +4540,7 @@
                     <a:blip r:embed="rId12" cstate="print">
                       <a:extLst>
                         <a:ext uri="{28A0092B-C50C-407E-A947-70E740481C1C}">
-                          <a14:useLocalDpi xmlns:a14="http://schemas.microsoft.com/office/drawing/2010/main" xmlns:wps="http://schemas.microsoft.com/office/word/2010/wordprocessingShape" xmlns:wpi="http://schemas.microsoft.com/office/word/2010/wordprocessingInk" xmlns:wpg="http://schemas.microsoft.com/office/word/2010/wordprocessingGroup" xmlns:w16se="http://schemas.microsoft.com/office/word/2015/wordml/symex" xmlns:w16="http://schemas.microsoft.com/office/word/2018/wordml" xmlns:w16cid="http://schemas.microsoft.com/office/word/2016/wordml/cid" xmlns:w16cex="http://schemas.microsoft.com/office/word/2018/wordml/cex" xmlns:w15="http://schemas.microsoft.com/office/word/2012/wordml" xmlns:w14="http://schemas.microsoft.com/office/word/2010/wordml" xmlns:w="http://schemas.openxmlformats.org/wordprocessingml/2006/main" xmlns:w10="urn:schemas-microsoft-com:office:word" xmlns:wp14="http://schemas.microsoft.com/office/word/2010/wordprocessingDrawing" xmlns:v="urn:schemas-microsoft-com:vml" xmlns:o="urn:schemas-microsoft-com:office:office" xmlns:am3d="http://schemas.microsoft.com/office/drawing/2017/model3d" xmlns:aink="http://schemas.microsoft.com/office/drawing/2016/ink" xmlns:mc="http://schemas.openxmlformats.org/markup-compatibility/2006" xmlns:cx8="http://schemas.microsoft.com/office/drawing/2016/5/14/chartex" xmlns:cx7="http://schemas.microsoft.com/office/drawing/2016/5/13/chartex" xmlns:cx6="http://schemas.microsoft.com/office/drawing/2016/5/12/chartex" xmlns:cx5="http://schemas.microsoft.com/office/drawing/2016/5/11/chartex" xmlns:cx4="http://schemas.microsoft.com/office/drawing/2016/5/10/chartex" xmlns:cx3="http://schemas.microsoft.com/office/drawing/2016/5/9/chartex" xmlns:cx2="http://schemas.microsoft.com/office/drawing/2015/10/21/chartex" xmlns:cx1="http://schemas.microsoft.com/office/drawing/2015/9/8/chartex" xmlns:cx="http://schemas.microsoft.com/office/drawing/2014/chartex" xmlns:wpc="http://schemas.microsoft.com/office/word/2010/wordprocessingCanvas" xmlns="" val="0"/>
+                          <a14:useLocalDpi xmlns:a14="http://schemas.microsoft.com/office/drawing/2010/main" val="0"/>
                         </a:ext>
                       </a:extLst>
                     </a:blip>
@@ -3107,7 +4571,7 @@
           <w:noProof/>
         </w:rPr>
         <w:drawing>
-          <wp:inline distT="0" distB="0" distL="0" distR="0">
+          <wp:inline distT="0" distB="0" distL="0" distR="0" wp14:anchorId="619E20B9" wp14:editId="0A5A415C">
             <wp:extent cx="5000625" cy="3543300"/>
             <wp:effectExtent l="0" t="0" r="9525" b="0"/>
             <wp:docPr id="4" name="Image 4"/>
@@ -3125,7 +4589,7 @@
                     <a:blip r:embed="rId13" cstate="print">
                       <a:extLst>
                         <a:ext uri="{28A0092B-C50C-407E-A947-70E740481C1C}">
-                          <a14:useLocalDpi xmlns:a14="http://schemas.microsoft.com/office/drawing/2010/main" xmlns:wps="http://schemas.microsoft.com/office/word/2010/wordprocessingShape" xmlns:wpi="http://schemas.microsoft.com/office/word/2010/wordprocessingInk" xmlns:wpg="http://schemas.microsoft.com/office/word/2010/wordprocessingGroup" xmlns:w16se="http://schemas.microsoft.com/office/word/2015/wordml/symex" xmlns:w16="http://schemas.microsoft.com/office/word/2018/wordml" xmlns:w16cid="http://schemas.microsoft.com/office/word/2016/wordml/cid" xmlns:w16cex="http://schemas.microsoft.com/office/word/2018/wordml/cex" xmlns:w15="http://schemas.microsoft.com/office/word/2012/wordml" xmlns:w14="http://schemas.microsoft.com/office/word/2010/wordml" xmlns:w="http://schemas.openxmlformats.org/wordprocessingml/2006/main" xmlns:w10="urn:schemas-microsoft-com:office:word" xmlns:wp14="http://schemas.microsoft.com/office/word/2010/wordprocessingDrawing" xmlns:v="urn:schemas-microsoft-com:vml" xmlns:o="urn:schemas-microsoft-com:office:office" xmlns:am3d="http://schemas.microsoft.com/office/drawing/2017/model3d" xmlns:aink="http://schemas.microsoft.com/office/drawing/2016/ink" xmlns:mc="http://schemas.openxmlformats.org/markup-compatibility/2006" xmlns:cx8="http://schemas.microsoft.com/office/drawing/2016/5/14/chartex" xmlns:cx7="http://schemas.microsoft.com/office/drawing/2016/5/13/chartex" xmlns:cx6="http://schemas.microsoft.com/office/drawing/2016/5/12/chartex" xmlns:cx5="http://schemas.microsoft.com/office/drawing/2016/5/11/chartex" xmlns:cx4="http://schemas.microsoft.com/office/drawing/2016/5/10/chartex" xmlns:cx3="http://schemas.microsoft.com/office/drawing/2016/5/9/chartex" xmlns:cx2="http://schemas.microsoft.com/office/drawing/2015/10/21/chartex" xmlns:cx1="http://schemas.microsoft.com/office/drawing/2015/9/8/chartex" xmlns:cx="http://schemas.microsoft.com/office/drawing/2014/chartex" xmlns:wpc="http://schemas.microsoft.com/office/word/2010/wordprocessingCanvas" xmlns="" val="0"/>
+                          <a14:useLocalDpi xmlns:a14="http://schemas.microsoft.com/office/drawing/2010/main" val="0"/>
                         </a:ext>
                       </a:extLst>
                     </a:blip>
@@ -3153,11 +4617,11 @@
       <w:pPr>
         <w:pStyle w:val="Titre1"/>
       </w:pPr>
-      <w:bookmarkStart w:id="5" w:name="_Toc114999699"/>
+      <w:bookmarkStart w:id="10" w:name="_Toc120516500"/>
       <w:r>
         <w:t>Environnement de travail</w:t>
       </w:r>
-      <w:bookmarkEnd w:id="5"/>
+      <w:bookmarkEnd w:id="10"/>
     </w:p>
     <w:p>
       <w:pPr>
@@ -3340,18 +4804,18 @@
       <w:pPr>
         <w:pStyle w:val="Titre1"/>
       </w:pPr>
-      <w:bookmarkStart w:id="6" w:name="_Toc114999700"/>
+      <w:bookmarkStart w:id="11" w:name="_Toc120516501"/>
       <w:r>
         <w:t>Suivi du développement</w:t>
       </w:r>
-      <w:bookmarkEnd w:id="6"/>
+      <w:bookmarkEnd w:id="11"/>
     </w:p>
     <w:p/>
     <w:tbl>
       <w:tblPr>
         <w:tblStyle w:val="Grilledutableau"/>
         <w:tblW w:w="0" w:type="auto"/>
-        <w:tblLook w:val="04A0"/>
+        <w:tblLook w:val="04A0" w:firstRow="1" w:lastRow="0" w:firstColumn="1" w:lastColumn="0" w:noHBand="0" w:noVBand="1"/>
       </w:tblPr>
       <w:tblGrid>
         <w:gridCol w:w="3020"/>
@@ -3644,7 +5108,7 @@
           <w:noProof/>
         </w:rPr>
         <w:drawing>
-          <wp:inline distT="0" distB="0" distL="0" distR="0">
+          <wp:inline distT="0" distB="0" distL="0" distR="0" wp14:anchorId="438A2C55" wp14:editId="26D37E6A">
             <wp:extent cx="5759450" cy="2857500"/>
             <wp:effectExtent l="0" t="0" r="0" b="0"/>
             <wp:docPr id="5" name="Image 5"/>
@@ -3662,7 +5126,7 @@
                     <a:blip r:embed="rId14" cstate="print">
                       <a:extLst>
                         <a:ext uri="{28A0092B-C50C-407E-A947-70E740481C1C}">
-                          <a14:useLocalDpi xmlns:a14="http://schemas.microsoft.com/office/drawing/2010/main" xmlns:wps="http://schemas.microsoft.com/office/word/2010/wordprocessingShape" xmlns:wpi="http://schemas.microsoft.com/office/word/2010/wordprocessingInk" xmlns:wpg="http://schemas.microsoft.com/office/word/2010/wordprocessingGroup" xmlns:w16se="http://schemas.microsoft.com/office/word/2015/wordml/symex" xmlns:w16="http://schemas.microsoft.com/office/word/2018/wordml" xmlns:w16cid="http://schemas.microsoft.com/office/word/2016/wordml/cid" xmlns:w16cex="http://schemas.microsoft.com/office/word/2018/wordml/cex" xmlns:w15="http://schemas.microsoft.com/office/word/2012/wordml" xmlns:w14="http://schemas.microsoft.com/office/word/2010/wordml" xmlns:w="http://schemas.openxmlformats.org/wordprocessingml/2006/main" xmlns:w10="urn:schemas-microsoft-com:office:word" xmlns:wp14="http://schemas.microsoft.com/office/word/2010/wordprocessingDrawing" xmlns:v="urn:schemas-microsoft-com:vml" xmlns:o="urn:schemas-microsoft-com:office:office" xmlns:am3d="http://schemas.microsoft.com/office/drawing/2017/model3d" xmlns:aink="http://schemas.microsoft.com/office/drawing/2016/ink" xmlns:mc="http://schemas.openxmlformats.org/markup-compatibility/2006" xmlns:cx8="http://schemas.microsoft.com/office/drawing/2016/5/14/chartex" xmlns:cx7="http://schemas.microsoft.com/office/drawing/2016/5/13/chartex" xmlns:cx6="http://schemas.microsoft.com/office/drawing/2016/5/12/chartex" xmlns:cx5="http://schemas.microsoft.com/office/drawing/2016/5/11/chartex" xmlns:cx4="http://schemas.microsoft.com/office/drawing/2016/5/10/chartex" xmlns:cx3="http://schemas.microsoft.com/office/drawing/2016/5/9/chartex" xmlns:cx2="http://schemas.microsoft.com/office/drawing/2015/10/21/chartex" xmlns:cx1="http://schemas.microsoft.com/office/drawing/2015/9/8/chartex" xmlns:cx="http://schemas.microsoft.com/office/drawing/2014/chartex" xmlns:wpc="http://schemas.microsoft.com/office/word/2010/wordprocessingCanvas" xmlns="" val="0"/>
+                          <a14:useLocalDpi xmlns:a14="http://schemas.microsoft.com/office/drawing/2010/main" val="0"/>
                         </a:ext>
                       </a:extLst>
                     </a:blip>
@@ -3690,18 +5154,18 @@
       <w:pPr>
         <w:pStyle w:val="Titre1"/>
       </w:pPr>
-      <w:bookmarkStart w:id="7" w:name="_Toc25553322"/>
-      <w:bookmarkStart w:id="8" w:name="_Toc71691026"/>
-      <w:bookmarkStart w:id="9" w:name="_Toc114999701"/>
+      <w:bookmarkStart w:id="12" w:name="_Toc25553322"/>
+      <w:bookmarkStart w:id="13" w:name="_Toc71691026"/>
+      <w:bookmarkStart w:id="14" w:name="_Toc120516502"/>
       <w:r>
         <w:t xml:space="preserve">Erreurs </w:t>
       </w:r>
-      <w:bookmarkEnd w:id="7"/>
+      <w:bookmarkEnd w:id="12"/>
       <w:r>
         <w:t>restantes</w:t>
       </w:r>
-      <w:bookmarkEnd w:id="8"/>
-      <w:bookmarkEnd w:id="9"/>
+      <w:bookmarkEnd w:id="13"/>
+      <w:bookmarkEnd w:id="14"/>
       <w:r>
         <w:t xml:space="preserve">  </w:t>
       </w:r>
@@ -3713,7 +5177,7 @@
           <w:i/>
         </w:rPr>
       </w:pPr>
-      <w:bookmarkStart w:id="10" w:name="_Toc25553323"/>
+      <w:bookmarkStart w:id="15" w:name="_Toc25553323"/>
     </w:p>
     <w:p>
       <w:pPr>
@@ -3782,7 +5246,7 @@
         </w:rPr>
         <w:t>Conséquences sur l'utilisation du produit</w:t>
       </w:r>
-      <w:bookmarkEnd w:id="10"/>
+      <w:bookmarkEnd w:id="15"/>
     </w:p>
     <w:p>
       <w:pPr>
@@ -3817,18 +5281,18 @@
           <w:tab w:val="num" w:pos="360"/>
         </w:tabs>
       </w:pPr>
-      <w:bookmarkStart w:id="11" w:name="_Toc25553326"/>
-      <w:bookmarkStart w:id="12" w:name="_Toc71691029"/>
-      <w:bookmarkStart w:id="13" w:name="_Toc114999702"/>
+      <w:bookmarkStart w:id="16" w:name="_Toc25553326"/>
+      <w:bookmarkStart w:id="17" w:name="_Toc71691029"/>
+      <w:bookmarkStart w:id="18" w:name="_Toc120516503"/>
       <w:r>
         <w:t xml:space="preserve">Liste des </w:t>
       </w:r>
-      <w:bookmarkEnd w:id="11"/>
-      <w:bookmarkEnd w:id="12"/>
+      <w:bookmarkEnd w:id="16"/>
+      <w:bookmarkEnd w:id="17"/>
       <w:r>
         <w:t>livrables</w:t>
       </w:r>
-      <w:bookmarkEnd w:id="13"/>
+      <w:bookmarkEnd w:id="18"/>
     </w:p>
     <w:p>
       <w:pPr>
@@ -3870,18 +5334,18 @@
           <w:tab w:val="num" w:pos="360"/>
         </w:tabs>
       </w:pPr>
-      <w:bookmarkStart w:id="14" w:name="_Toc25553328"/>
-      <w:bookmarkStart w:id="15" w:name="_Toc71703263"/>
-      <w:bookmarkStart w:id="16" w:name="_Toc114999703"/>
+      <w:bookmarkStart w:id="19" w:name="_Toc25553328"/>
+      <w:bookmarkStart w:id="20" w:name="_Toc71703263"/>
+      <w:bookmarkStart w:id="21" w:name="_Toc120516504"/>
       <w:r>
         <w:t>C</w:t>
       </w:r>
-      <w:bookmarkEnd w:id="14"/>
-      <w:bookmarkEnd w:id="15"/>
+      <w:bookmarkEnd w:id="19"/>
+      <w:bookmarkEnd w:id="20"/>
       <w:r>
         <w:t>onclusions</w:t>
       </w:r>
-      <w:bookmarkEnd w:id="16"/>
+      <w:bookmarkEnd w:id="21"/>
     </w:p>
     <w:p>
       <w:pPr>
@@ -4016,7 +5480,7 @@
 </file>
 
 <file path=word/endnotes.xml><?xml version="1.0" encoding="utf-8"?>
-<w:endnotes xmlns:ve="http://schemas.openxmlformats.org/markup-compatibility/2006" xmlns:o="urn:schemas-microsoft-com:office:office" xmlns:r="http://schemas.openxmlformats.org/officeDocument/2006/relationships" xmlns:m="http://schemas.openxmlformats.org/officeDocument/2006/math" xmlns:v="urn:schemas-microsoft-com:vml" xmlns:wp="http://schemas.openxmlformats.org/drawingml/2006/wordprocessingDrawing" xmlns:w10="urn:schemas-microsoft-com:office:word" xmlns:w="http://schemas.openxmlformats.org/wordprocessingml/2006/main" xmlns:wne="http://schemas.microsoft.com/office/word/2006/wordml">
+<w:endnotes xmlns:wpc="http://schemas.microsoft.com/office/word/2010/wordprocessingCanvas" xmlns:cx="http://schemas.microsoft.com/office/drawing/2014/chartex" xmlns:cx1="http://schemas.microsoft.com/office/drawing/2015/9/8/chartex" xmlns:cx2="http://schemas.microsoft.com/office/drawing/2015/10/21/chartex" xmlns:cx3="http://schemas.microsoft.com/office/drawing/2016/5/9/chartex" xmlns:cx4="http://schemas.microsoft.com/office/drawing/2016/5/10/chartex" xmlns:cx5="http://schemas.microsoft.com/office/drawing/2016/5/11/chartex" xmlns:cx6="http://schemas.microsoft.com/office/drawing/2016/5/12/chartex" xmlns:cx7="http://schemas.microsoft.com/office/drawing/2016/5/13/chartex" xmlns:cx8="http://schemas.microsoft.com/office/drawing/2016/5/14/chartex" xmlns:mc="http://schemas.openxmlformats.org/markup-compatibility/2006" xmlns:aink="http://schemas.microsoft.com/office/drawing/2016/ink" xmlns:am3d="http://schemas.microsoft.com/office/drawing/2017/model3d" xmlns:o="urn:schemas-microsoft-com:office:office" xmlns:r="http://schemas.openxmlformats.org/officeDocument/2006/relationships" xmlns:m="http://schemas.openxmlformats.org/officeDocument/2006/math" xmlns:v="urn:schemas-microsoft-com:vml" xmlns:wp14="http://schemas.microsoft.com/office/word/2010/wordprocessingDrawing" xmlns:wp="http://schemas.openxmlformats.org/drawingml/2006/wordprocessingDrawing" xmlns:w10="urn:schemas-microsoft-com:office:word" xmlns:w="http://schemas.openxmlformats.org/wordprocessingml/2006/main" xmlns:w14="http://schemas.microsoft.com/office/word/2010/wordml" xmlns:w15="http://schemas.microsoft.com/office/word/2012/wordml" xmlns:w16cex="http://schemas.microsoft.com/office/word/2018/wordml/cex" xmlns:w16cid="http://schemas.microsoft.com/office/word/2016/wordml/cid" xmlns:w16="http://schemas.microsoft.com/office/word/2018/wordml" xmlns:w16se="http://schemas.microsoft.com/office/word/2015/wordml/symex" xmlns:wpg="http://schemas.microsoft.com/office/word/2010/wordprocessingGroup" xmlns:wpi="http://schemas.microsoft.com/office/word/2010/wordprocessingInk" xmlns:wne="http://schemas.microsoft.com/office/word/2006/wordml" xmlns:wps="http://schemas.microsoft.com/office/word/2010/wordprocessingShape" mc:Ignorable="w14 w15 w16se w16cid w16 w16cex wp14">
   <w:endnote w:type="separator" w:id="-1">
     <w:p>
       <w:r>
@@ -4035,7 +5499,7 @@
 </file>
 
 <file path=word/footer1.xml><?xml version="1.0" encoding="utf-8"?>
-<w:ftr xmlns:ve="http://schemas.openxmlformats.org/markup-compatibility/2006" xmlns:o="urn:schemas-microsoft-com:office:office" xmlns:r="http://schemas.openxmlformats.org/officeDocument/2006/relationships" xmlns:m="http://schemas.openxmlformats.org/officeDocument/2006/math" xmlns:v="urn:schemas-microsoft-com:vml" xmlns:wp="http://schemas.openxmlformats.org/drawingml/2006/wordprocessingDrawing" xmlns:w10="urn:schemas-microsoft-com:office:word" xmlns:w="http://schemas.openxmlformats.org/wordprocessingml/2006/main" xmlns:wne="http://schemas.microsoft.com/office/word/2006/wordml">
+<w:ftr xmlns:wpc="http://schemas.microsoft.com/office/word/2010/wordprocessingCanvas" xmlns:cx="http://schemas.microsoft.com/office/drawing/2014/chartex" xmlns:cx1="http://schemas.microsoft.com/office/drawing/2015/9/8/chartex" xmlns:cx2="http://schemas.microsoft.com/office/drawing/2015/10/21/chartex" xmlns:cx3="http://schemas.microsoft.com/office/drawing/2016/5/9/chartex" xmlns:cx4="http://schemas.microsoft.com/office/drawing/2016/5/10/chartex" xmlns:cx5="http://schemas.microsoft.com/office/drawing/2016/5/11/chartex" xmlns:cx6="http://schemas.microsoft.com/office/drawing/2016/5/12/chartex" xmlns:cx7="http://schemas.microsoft.com/office/drawing/2016/5/13/chartex" xmlns:cx8="http://schemas.microsoft.com/office/drawing/2016/5/14/chartex" xmlns:mc="http://schemas.openxmlformats.org/markup-compatibility/2006" xmlns:aink="http://schemas.microsoft.com/office/drawing/2016/ink" xmlns:am3d="http://schemas.microsoft.com/office/drawing/2017/model3d" xmlns:o="urn:schemas-microsoft-com:office:office" xmlns:r="http://schemas.openxmlformats.org/officeDocument/2006/relationships" xmlns:m="http://schemas.openxmlformats.org/officeDocument/2006/math" xmlns:v="urn:schemas-microsoft-com:vml" xmlns:wp14="http://schemas.microsoft.com/office/word/2010/wordprocessingDrawing" xmlns:wp="http://schemas.openxmlformats.org/drawingml/2006/wordprocessingDrawing" xmlns:w10="urn:schemas-microsoft-com:office:word" xmlns:w="http://schemas.openxmlformats.org/wordprocessingml/2006/main" xmlns:w14="http://schemas.microsoft.com/office/word/2010/wordml" xmlns:w15="http://schemas.microsoft.com/office/word/2012/wordml" xmlns:w16cex="http://schemas.microsoft.com/office/word/2018/wordml/cex" xmlns:w16cid="http://schemas.microsoft.com/office/word/2016/wordml/cid" xmlns:w16="http://schemas.microsoft.com/office/word/2018/wordml" xmlns:w16se="http://schemas.microsoft.com/office/word/2015/wordml/symex" xmlns:wpg="http://schemas.microsoft.com/office/word/2010/wordprocessingGroup" xmlns:wpi="http://schemas.microsoft.com/office/word/2010/wordprocessingInk" xmlns:wne="http://schemas.microsoft.com/office/word/2006/wordml" xmlns:wps="http://schemas.microsoft.com/office/word/2010/wordprocessingShape" mc:Ignorable="w14 w15 w16se w16cid w16 w16cex wp14">
   <w:p>
     <w:pPr>
       <w:pStyle w:val="Pieddepage"/>
@@ -4102,7 +5566,7 @@
 </file>
 
 <file path=word/footnotes.xml><?xml version="1.0" encoding="utf-8"?>
-<w:footnotes xmlns:ve="http://schemas.openxmlformats.org/markup-compatibility/2006" xmlns:o="urn:schemas-microsoft-com:office:office" xmlns:r="http://schemas.openxmlformats.org/officeDocument/2006/relationships" xmlns:m="http://schemas.openxmlformats.org/officeDocument/2006/math" xmlns:v="urn:schemas-microsoft-com:vml" xmlns:wp="http://schemas.openxmlformats.org/drawingml/2006/wordprocessingDrawing" xmlns:w10="urn:schemas-microsoft-com:office:word" xmlns:w="http://schemas.openxmlformats.org/wordprocessingml/2006/main" xmlns:wne="http://schemas.microsoft.com/office/word/2006/wordml">
+<w:footnotes xmlns:wpc="http://schemas.microsoft.com/office/word/2010/wordprocessingCanvas" xmlns:cx="http://schemas.microsoft.com/office/drawing/2014/chartex" xmlns:cx1="http://schemas.microsoft.com/office/drawing/2015/9/8/chartex" xmlns:cx2="http://schemas.microsoft.com/office/drawing/2015/10/21/chartex" xmlns:cx3="http://schemas.microsoft.com/office/drawing/2016/5/9/chartex" xmlns:cx4="http://schemas.microsoft.com/office/drawing/2016/5/10/chartex" xmlns:cx5="http://schemas.microsoft.com/office/drawing/2016/5/11/chartex" xmlns:cx6="http://schemas.microsoft.com/office/drawing/2016/5/12/chartex" xmlns:cx7="http://schemas.microsoft.com/office/drawing/2016/5/13/chartex" xmlns:cx8="http://schemas.microsoft.com/office/drawing/2016/5/14/chartex" xmlns:mc="http://schemas.openxmlformats.org/markup-compatibility/2006" xmlns:aink="http://schemas.microsoft.com/office/drawing/2016/ink" xmlns:am3d="http://schemas.microsoft.com/office/drawing/2017/model3d" xmlns:o="urn:schemas-microsoft-com:office:office" xmlns:r="http://schemas.openxmlformats.org/officeDocument/2006/relationships" xmlns:m="http://schemas.openxmlformats.org/officeDocument/2006/math" xmlns:v="urn:schemas-microsoft-com:vml" xmlns:wp14="http://schemas.microsoft.com/office/word/2010/wordprocessingDrawing" xmlns:wp="http://schemas.openxmlformats.org/drawingml/2006/wordprocessingDrawing" xmlns:w10="urn:schemas-microsoft-com:office:word" xmlns:w="http://schemas.openxmlformats.org/wordprocessingml/2006/main" xmlns:w14="http://schemas.microsoft.com/office/word/2010/wordml" xmlns:w15="http://schemas.microsoft.com/office/word/2012/wordml" xmlns:w16cex="http://schemas.microsoft.com/office/word/2018/wordml/cex" xmlns:w16cid="http://schemas.microsoft.com/office/word/2016/wordml/cid" xmlns:w16="http://schemas.microsoft.com/office/word/2018/wordml" xmlns:w16se="http://schemas.microsoft.com/office/word/2015/wordml/symex" xmlns:wpg="http://schemas.microsoft.com/office/word/2010/wordprocessingGroup" xmlns:wpi="http://schemas.microsoft.com/office/word/2010/wordprocessingInk" xmlns:wne="http://schemas.microsoft.com/office/word/2006/wordml" xmlns:wps="http://schemas.microsoft.com/office/word/2010/wordprocessingShape" mc:Ignorable="w14 w15 w16se w16cid w16 w16cex wp14">
   <w:footnote w:type="separator" w:id="-1">
     <w:p>
       <w:r>
@@ -4121,7 +5585,7 @@
 </file>
 
 <file path=word/header1.xml><?xml version="1.0" encoding="utf-8"?>
-<w:hdr xmlns:ve="http://schemas.openxmlformats.org/markup-compatibility/2006" xmlns:o="urn:schemas-microsoft-com:office:office" xmlns:r="http://schemas.openxmlformats.org/officeDocument/2006/relationships" xmlns:m="http://schemas.openxmlformats.org/officeDocument/2006/math" xmlns:v="urn:schemas-microsoft-com:vml" xmlns:wp="http://schemas.openxmlformats.org/drawingml/2006/wordprocessingDrawing" xmlns:w10="urn:schemas-microsoft-com:office:word" xmlns:w="http://schemas.openxmlformats.org/wordprocessingml/2006/main" xmlns:wne="http://schemas.microsoft.com/office/word/2006/wordml">
+<w:hdr xmlns:wpc="http://schemas.microsoft.com/office/word/2010/wordprocessingCanvas" xmlns:cx="http://schemas.microsoft.com/office/drawing/2014/chartex" xmlns:cx1="http://schemas.microsoft.com/office/drawing/2015/9/8/chartex" xmlns:cx2="http://schemas.microsoft.com/office/drawing/2015/10/21/chartex" xmlns:cx3="http://schemas.microsoft.com/office/drawing/2016/5/9/chartex" xmlns:cx4="http://schemas.microsoft.com/office/drawing/2016/5/10/chartex" xmlns:cx5="http://schemas.microsoft.com/office/drawing/2016/5/11/chartex" xmlns:cx6="http://schemas.microsoft.com/office/drawing/2016/5/12/chartex" xmlns:cx7="http://schemas.microsoft.com/office/drawing/2016/5/13/chartex" xmlns:cx8="http://schemas.microsoft.com/office/drawing/2016/5/14/chartex" xmlns:mc="http://schemas.openxmlformats.org/markup-compatibility/2006" xmlns:aink="http://schemas.microsoft.com/office/drawing/2016/ink" xmlns:am3d="http://schemas.microsoft.com/office/drawing/2017/model3d" xmlns:o="urn:schemas-microsoft-com:office:office" xmlns:r="http://schemas.openxmlformats.org/officeDocument/2006/relationships" xmlns:m="http://schemas.openxmlformats.org/officeDocument/2006/math" xmlns:v="urn:schemas-microsoft-com:vml" xmlns:wp14="http://schemas.microsoft.com/office/word/2010/wordprocessingDrawing" xmlns:wp="http://schemas.openxmlformats.org/drawingml/2006/wordprocessingDrawing" xmlns:w10="urn:schemas-microsoft-com:office:word" xmlns:w="http://schemas.openxmlformats.org/wordprocessingml/2006/main" xmlns:w14="http://schemas.microsoft.com/office/word/2010/wordml" xmlns:w15="http://schemas.microsoft.com/office/word/2012/wordml" xmlns:w16cex="http://schemas.microsoft.com/office/word/2018/wordml/cex" xmlns:w16cid="http://schemas.microsoft.com/office/word/2016/wordml/cid" xmlns:w16="http://schemas.microsoft.com/office/word/2018/wordml" xmlns:w16se="http://schemas.microsoft.com/office/word/2015/wordml/symex" xmlns:wpg="http://schemas.microsoft.com/office/word/2010/wordprocessingGroup" xmlns:wpi="http://schemas.microsoft.com/office/word/2010/wordprocessingInk" xmlns:wne="http://schemas.microsoft.com/office/word/2006/wordml" xmlns:wps="http://schemas.microsoft.com/office/word/2010/wordprocessingShape" mc:Ignorable="w14 w15 w16se w16cid w16 w16cex wp14">
   <w:p>
     <w:pPr>
       <w:pStyle w:val="En-tte"/>
@@ -4183,8 +5647,8 @@
 </file>
 
 <file path=word/numbering.xml><?xml version="1.0" encoding="utf-8"?>
-<w:numbering xmlns:ve="http://schemas.openxmlformats.org/markup-compatibility/2006" xmlns:o="urn:schemas-microsoft-com:office:office" xmlns:r="http://schemas.openxmlformats.org/officeDocument/2006/relationships" xmlns:m="http://schemas.openxmlformats.org/officeDocument/2006/math" xmlns:v="urn:schemas-microsoft-com:vml" xmlns:wp="http://schemas.openxmlformats.org/drawingml/2006/wordprocessingDrawing" xmlns:w10="urn:schemas-microsoft-com:office:word" xmlns:w="http://schemas.openxmlformats.org/wordprocessingml/2006/main" xmlns:wne="http://schemas.microsoft.com/office/word/2006/wordml">
-  <w:abstractNum w:abstractNumId="0">
+<w:numbering xmlns:wpc="http://schemas.microsoft.com/office/word/2010/wordprocessingCanvas" xmlns:cx="http://schemas.microsoft.com/office/drawing/2014/chartex" xmlns:cx1="http://schemas.microsoft.com/office/drawing/2015/9/8/chartex" xmlns:cx2="http://schemas.microsoft.com/office/drawing/2015/10/21/chartex" xmlns:cx3="http://schemas.microsoft.com/office/drawing/2016/5/9/chartex" xmlns:cx4="http://schemas.microsoft.com/office/drawing/2016/5/10/chartex" xmlns:cx5="http://schemas.microsoft.com/office/drawing/2016/5/11/chartex" xmlns:cx6="http://schemas.microsoft.com/office/drawing/2016/5/12/chartex" xmlns:cx7="http://schemas.microsoft.com/office/drawing/2016/5/13/chartex" xmlns:cx8="http://schemas.microsoft.com/office/drawing/2016/5/14/chartex" xmlns:mc="http://schemas.openxmlformats.org/markup-compatibility/2006" xmlns:aink="http://schemas.microsoft.com/office/drawing/2016/ink" xmlns:am3d="http://schemas.microsoft.com/office/drawing/2017/model3d" xmlns:o="urn:schemas-microsoft-com:office:office" xmlns:r="http://schemas.openxmlformats.org/officeDocument/2006/relationships" xmlns:m="http://schemas.openxmlformats.org/officeDocument/2006/math" xmlns:v="urn:schemas-microsoft-com:vml" xmlns:wp14="http://schemas.microsoft.com/office/word/2010/wordprocessingDrawing" xmlns:wp="http://schemas.openxmlformats.org/drawingml/2006/wordprocessingDrawing" xmlns:w10="urn:schemas-microsoft-com:office:word" xmlns:w="http://schemas.openxmlformats.org/wordprocessingml/2006/main" xmlns:w14="http://schemas.microsoft.com/office/word/2010/wordml" xmlns:w15="http://schemas.microsoft.com/office/word/2012/wordml" xmlns:w16cex="http://schemas.microsoft.com/office/word/2018/wordml/cex" xmlns:w16cid="http://schemas.microsoft.com/office/word/2016/wordml/cid" xmlns:w16="http://schemas.microsoft.com/office/word/2018/wordml" xmlns:w16se="http://schemas.microsoft.com/office/word/2015/wordml/symex" xmlns:wpg="http://schemas.microsoft.com/office/word/2010/wordprocessingGroup" xmlns:wpi="http://schemas.microsoft.com/office/word/2010/wordprocessingInk" xmlns:wne="http://schemas.microsoft.com/office/word/2006/wordml" xmlns:wps="http://schemas.microsoft.com/office/word/2010/wordprocessingShape" mc:Ignorable="w14 w15 w16se w16cid w16 w16cex wp14">
+  <w:abstractNum w:abstractNumId="0" w15:restartNumberingAfterBreak="0">
     <w:nsid w:val="0A7C7405"/>
     <w:multiLevelType w:val="singleLevel"/>
     <w:tmpl w:val="92869324"/>
@@ -4205,7 +5669,7 @@
       </w:rPr>
     </w:lvl>
   </w:abstractNum>
-  <w:abstractNum w:abstractNumId="1">
+  <w:abstractNum w:abstractNumId="1" w15:restartNumberingAfterBreak="0">
     <w:nsid w:val="16794E2B"/>
     <w:multiLevelType w:val="hybridMultilevel"/>
     <w:tmpl w:val="641AD2C2"/>
@@ -4345,7 +5809,7 @@
       </w:rPr>
     </w:lvl>
   </w:abstractNum>
-  <w:abstractNum w:abstractNumId="2">
+  <w:abstractNum w:abstractNumId="2" w15:restartNumberingAfterBreak="0">
     <w:nsid w:val="19FF01AE"/>
     <w:multiLevelType w:val="hybridMultilevel"/>
     <w:tmpl w:val="EC6A3956"/>
@@ -4485,7 +5949,7 @@
       </w:rPr>
     </w:lvl>
   </w:abstractNum>
-  <w:abstractNum w:abstractNumId="3">
+  <w:abstractNum w:abstractNumId="3" w15:restartNumberingAfterBreak="0">
     <w:nsid w:val="254C0EDE"/>
     <w:multiLevelType w:val="hybridMultilevel"/>
     <w:tmpl w:val="124C7148"/>
@@ -4598,7 +6062,7 @@
       </w:rPr>
     </w:lvl>
   </w:abstractNum>
-  <w:abstractNum w:abstractNumId="4">
+  <w:abstractNum w:abstractNumId="4" w15:restartNumberingAfterBreak="0">
     <w:nsid w:val="27A404D8"/>
     <w:multiLevelType w:val="hybridMultilevel"/>
     <w:tmpl w:val="E4483B56"/>
@@ -4738,7 +6202,7 @@
       </w:rPr>
     </w:lvl>
   </w:abstractNum>
-  <w:abstractNum w:abstractNumId="5">
+  <w:abstractNum w:abstractNumId="5" w15:restartNumberingAfterBreak="0">
     <w:nsid w:val="408C02FF"/>
     <w:multiLevelType w:val="hybridMultilevel"/>
     <w:tmpl w:val="1C925AC4"/>
@@ -4875,7 +6339,7 @@
       </w:rPr>
     </w:lvl>
   </w:abstractNum>
-  <w:abstractNum w:abstractNumId="6">
+  <w:abstractNum w:abstractNumId="6" w15:restartNumberingAfterBreak="0">
     <w:nsid w:val="42F31DAB"/>
     <w:multiLevelType w:val="hybridMultilevel"/>
     <w:tmpl w:val="A46C5D1C"/>
@@ -5015,7 +6479,7 @@
       </w:rPr>
     </w:lvl>
   </w:abstractNum>
-  <w:abstractNum w:abstractNumId="7">
+  <w:abstractNum w:abstractNumId="7" w15:restartNumberingAfterBreak="0">
     <w:nsid w:val="5082572C"/>
     <w:multiLevelType w:val="hybridMultilevel"/>
     <w:tmpl w:val="ED4ACFA4"/>
@@ -5155,7 +6619,7 @@
       </w:rPr>
     </w:lvl>
   </w:abstractNum>
-  <w:abstractNum w:abstractNumId="8">
+  <w:abstractNum w:abstractNumId="8" w15:restartNumberingAfterBreak="0">
     <w:nsid w:val="52B247CA"/>
     <w:multiLevelType w:val="hybridMultilevel"/>
     <w:tmpl w:val="B7D4D45A"/>
@@ -5295,7 +6759,7 @@
       </w:rPr>
     </w:lvl>
   </w:abstractNum>
-  <w:abstractNum w:abstractNumId="9">
+  <w:abstractNum w:abstractNumId="9" w15:restartNumberingAfterBreak="0">
     <w:nsid w:val="594C1361"/>
     <w:multiLevelType w:val="hybridMultilevel"/>
     <w:tmpl w:val="5C243628"/>
@@ -5435,7 +6899,7 @@
       </w:rPr>
     </w:lvl>
   </w:abstractNum>
-  <w:abstractNum w:abstractNumId="10">
+  <w:abstractNum w:abstractNumId="10" w15:restartNumberingAfterBreak="0">
     <w:nsid w:val="68142361"/>
     <w:multiLevelType w:val="hybridMultilevel"/>
     <w:tmpl w:val="D85A7B5A"/>
@@ -5548,7 +7012,7 @@
       </w:rPr>
     </w:lvl>
   </w:abstractNum>
-  <w:abstractNum w:abstractNumId="11">
+  <w:abstractNum w:abstractNumId="11" w15:restartNumberingAfterBreak="0">
     <w:nsid w:val="71E06583"/>
     <w:multiLevelType w:val="hybridMultilevel"/>
     <w:tmpl w:val="26C81FCE"/>
@@ -5688,7 +7152,7 @@
       </w:rPr>
     </w:lvl>
   </w:abstractNum>
-  <w:abstractNum w:abstractNumId="12">
+  <w:abstractNum w:abstractNumId="12" w15:restartNumberingAfterBreak="0">
     <w:nsid w:val="75A3529B"/>
     <w:multiLevelType w:val="hybridMultilevel"/>
     <w:tmpl w:val="819EEA64"/>
@@ -5828,7 +7292,7 @@
       </w:rPr>
     </w:lvl>
   </w:abstractNum>
-  <w:abstractNum w:abstractNumId="13">
+  <w:abstractNum w:abstractNumId="13" w15:restartNumberingAfterBreak="0">
     <w:nsid w:val="7B193736"/>
     <w:multiLevelType w:val="multilevel"/>
     <w:tmpl w:val="3E0A631E"/>
@@ -5950,7 +7414,7 @@
       </w:pPr>
     </w:lvl>
   </w:abstractNum>
-  <w:abstractNum w:abstractNumId="14">
+  <w:abstractNum w:abstractNumId="14" w15:restartNumberingAfterBreak="0">
     <w:nsid w:val="7DD245F2"/>
     <w:multiLevelType w:val="hybridMultilevel"/>
     <w:tmpl w:val="3100450C"/>
@@ -6170,7 +7634,7 @@
 </file>
 
 <file path=word/styles.xml><?xml version="1.0" encoding="utf-8"?>
-<w:styles xmlns:r="http://schemas.openxmlformats.org/officeDocument/2006/relationships" xmlns:w="http://schemas.openxmlformats.org/wordprocessingml/2006/main">
+<w:styles xmlns:mc="http://schemas.openxmlformats.org/markup-compatibility/2006" xmlns:r="http://schemas.openxmlformats.org/officeDocument/2006/relationships" xmlns:w="http://schemas.openxmlformats.org/wordprocessingml/2006/main" xmlns:w14="http://schemas.microsoft.com/office/word/2010/wordml" xmlns:w15="http://schemas.microsoft.com/office/word/2012/wordml" xmlns:w16cex="http://schemas.microsoft.com/office/word/2018/wordml/cex" xmlns:w16cid="http://schemas.microsoft.com/office/word/2016/wordml/cid" xmlns:w16="http://schemas.microsoft.com/office/word/2018/wordml" xmlns:w16se="http://schemas.microsoft.com/office/word/2015/wordml/symex" mc:Ignorable="w14 w15 w16se w16cid w16 w16cex">
   <w:docDefaults>
     <w:rPrDefault>
       <w:rPr>
@@ -6180,26 +7644,105 @@
     </w:rPrDefault>
     <w:pPrDefault/>
   </w:docDefaults>
-  <w:latentStyles w:defLockedState="0" w:defUIPriority="0" w:defSemiHidden="0" w:defUnhideWhenUsed="0" w:defQFormat="0" w:count="267">
+  <w:latentStyles w:defLockedState="0" w:defUIPriority="0" w:defSemiHidden="0" w:defUnhideWhenUsed="0" w:defQFormat="0" w:count="376">
     <w:lsdException w:name="Normal" w:qFormat="1"/>
     <w:lsdException w:name="heading 1" w:qFormat="1"/>
-    <w:lsdException w:name="heading 2" w:qFormat="1"/>
-    <w:lsdException w:name="heading 3" w:qFormat="1"/>
-    <w:lsdException w:name="heading 4" w:qFormat="1"/>
-    <w:lsdException w:name="heading 5" w:qFormat="1"/>
-    <w:lsdException w:name="heading 6" w:qFormat="1"/>
-    <w:lsdException w:name="heading 7" w:qFormat="1"/>
-    <w:lsdException w:name="heading 8" w:qFormat="1"/>
-    <w:lsdException w:name="heading 9" w:qFormat="1"/>
-    <w:lsdException w:name="toc 1" w:uiPriority="39"/>
-    <w:lsdException w:name="toc 2" w:uiPriority="39"/>
+    <w:lsdException w:name="heading 2" w:semiHidden="1" w:unhideWhenUsed="1" w:qFormat="1"/>
+    <w:lsdException w:name="heading 3" w:semiHidden="1" w:unhideWhenUsed="1" w:qFormat="1"/>
+    <w:lsdException w:name="heading 4" w:semiHidden="1" w:unhideWhenUsed="1" w:qFormat="1"/>
+    <w:lsdException w:name="heading 5" w:semiHidden="1" w:unhideWhenUsed="1" w:qFormat="1"/>
+    <w:lsdException w:name="heading 6" w:semiHidden="1" w:unhideWhenUsed="1" w:qFormat="1"/>
+    <w:lsdException w:name="heading 7" w:semiHidden="1" w:unhideWhenUsed="1" w:qFormat="1"/>
+    <w:lsdException w:name="heading 8" w:semiHidden="1" w:unhideWhenUsed="1" w:qFormat="1"/>
+    <w:lsdException w:name="heading 9" w:semiHidden="1" w:unhideWhenUsed="1" w:qFormat="1"/>
+    <w:lsdException w:name="index 1" w:semiHidden="1" w:unhideWhenUsed="1"/>
+    <w:lsdException w:name="index 2" w:semiHidden="1" w:unhideWhenUsed="1"/>
+    <w:lsdException w:name="index 3" w:semiHidden="1" w:unhideWhenUsed="1"/>
+    <w:lsdException w:name="index 4" w:semiHidden="1" w:unhideWhenUsed="1"/>
+    <w:lsdException w:name="index 5" w:semiHidden="1" w:unhideWhenUsed="1"/>
+    <w:lsdException w:name="index 6" w:semiHidden="1" w:unhideWhenUsed="1"/>
+    <w:lsdException w:name="index 7" w:semiHidden="1" w:unhideWhenUsed="1"/>
+    <w:lsdException w:name="index 8" w:semiHidden="1" w:unhideWhenUsed="1"/>
+    <w:lsdException w:name="index 9" w:semiHidden="1" w:unhideWhenUsed="1"/>
+    <w:lsdException w:name="toc 1" w:semiHidden="1" w:uiPriority="39" w:unhideWhenUsed="1"/>
+    <w:lsdException w:name="toc 2" w:semiHidden="1" w:uiPriority="39" w:unhideWhenUsed="1"/>
+    <w:lsdException w:name="toc 3" w:semiHidden="1" w:unhideWhenUsed="1"/>
+    <w:lsdException w:name="toc 4" w:semiHidden="1" w:unhideWhenUsed="1"/>
+    <w:lsdException w:name="toc 5" w:semiHidden="1" w:unhideWhenUsed="1"/>
+    <w:lsdException w:name="toc 6" w:semiHidden="1" w:unhideWhenUsed="1"/>
+    <w:lsdException w:name="toc 7" w:semiHidden="1" w:unhideWhenUsed="1"/>
+    <w:lsdException w:name="toc 8" w:semiHidden="1" w:unhideWhenUsed="1"/>
+    <w:lsdException w:name="toc 9" w:semiHidden="1" w:unhideWhenUsed="1"/>
+    <w:lsdException w:name="Normal Indent" w:semiHidden="1" w:unhideWhenUsed="1"/>
+    <w:lsdException w:name="footnote text" w:semiHidden="1" w:unhideWhenUsed="1"/>
+    <w:lsdException w:name="annotation text" w:semiHidden="1" w:unhideWhenUsed="1"/>
+    <w:lsdException w:name="header" w:semiHidden="1" w:unhideWhenUsed="1"/>
+    <w:lsdException w:name="footer" w:semiHidden="1" w:unhideWhenUsed="1"/>
+    <w:lsdException w:name="index heading" w:semiHidden="1" w:unhideWhenUsed="1"/>
     <w:lsdException w:name="caption" w:semiHidden="1" w:unhideWhenUsed="1" w:qFormat="1"/>
+    <w:lsdException w:name="table of figures" w:semiHidden="1" w:unhideWhenUsed="1"/>
+    <w:lsdException w:name="envelope address" w:semiHidden="1" w:unhideWhenUsed="1"/>
+    <w:lsdException w:name="envelope return" w:semiHidden="1" w:unhideWhenUsed="1"/>
+    <w:lsdException w:name="footnote reference" w:semiHidden="1" w:unhideWhenUsed="1"/>
+    <w:lsdException w:name="annotation reference" w:semiHidden="1" w:unhideWhenUsed="1"/>
+    <w:lsdException w:name="line number" w:semiHidden="1" w:unhideWhenUsed="1"/>
+    <w:lsdException w:name="page number" w:semiHidden="1" w:unhideWhenUsed="1"/>
+    <w:lsdException w:name="endnote reference" w:semiHidden="1" w:unhideWhenUsed="1"/>
+    <w:lsdException w:name="endnote text" w:semiHidden="1" w:unhideWhenUsed="1"/>
+    <w:lsdException w:name="macro" w:semiHidden="1" w:unhideWhenUsed="1"/>
+    <w:lsdException w:name="toa heading" w:semiHidden="1" w:unhideWhenUsed="1"/>
+    <w:lsdException w:name="List Number" w:semiHidden="1" w:unhideWhenUsed="1"/>
+    <w:lsdException w:name="List 2" w:semiHidden="1" w:unhideWhenUsed="1"/>
+    <w:lsdException w:name="List 3" w:semiHidden="1" w:unhideWhenUsed="1"/>
+    <w:lsdException w:name="List 4" w:semiHidden="1" w:unhideWhenUsed="1"/>
+    <w:lsdException w:name="List 5" w:semiHidden="1" w:unhideWhenUsed="1"/>
+    <w:lsdException w:name="List Bullet 2" w:semiHidden="1" w:unhideWhenUsed="1"/>
+    <w:lsdException w:name="List Bullet 3" w:semiHidden="1" w:unhideWhenUsed="1"/>
+    <w:lsdException w:name="List Bullet 4" w:semiHidden="1" w:unhideWhenUsed="1"/>
+    <w:lsdException w:name="List Bullet 5" w:semiHidden="1" w:unhideWhenUsed="1"/>
+    <w:lsdException w:name="List Number 2" w:semiHidden="1" w:unhideWhenUsed="1"/>
+    <w:lsdException w:name="List Number 3" w:semiHidden="1" w:unhideWhenUsed="1"/>
+    <w:lsdException w:name="List Number 4" w:semiHidden="1" w:unhideWhenUsed="1"/>
+    <w:lsdException w:name="List Number 5" w:semiHidden="1" w:unhideWhenUsed="1"/>
     <w:lsdException w:name="Title" w:qFormat="1"/>
+    <w:lsdException w:name="Closing" w:semiHidden="1" w:unhideWhenUsed="1"/>
+    <w:lsdException w:name="Signature" w:semiHidden="1" w:unhideWhenUsed="1"/>
+    <w:lsdException w:name="Default Paragraph Font" w:semiHidden="1" w:unhideWhenUsed="1"/>
+    <w:lsdException w:name="Body Text" w:semiHidden="1" w:unhideWhenUsed="1"/>
+    <w:lsdException w:name="Body Text Indent" w:semiHidden="1" w:unhideWhenUsed="1"/>
+    <w:lsdException w:name="List Continue" w:semiHidden="1" w:unhideWhenUsed="1"/>
+    <w:lsdException w:name="Message Header" w:semiHidden="1" w:unhideWhenUsed="1"/>
     <w:lsdException w:name="Subtitle" w:qFormat="1"/>
-    <w:lsdException w:name="Hyperlink" w:uiPriority="99"/>
+    <w:lsdException w:name="Salutation" w:semiHidden="1" w:unhideWhenUsed="1"/>
+    <w:lsdException w:name="Date" w:semiHidden="1" w:unhideWhenUsed="1"/>
+    <w:lsdException w:name="Body Text First Indent" w:semiHidden="1" w:unhideWhenUsed="1"/>
+    <w:lsdException w:name="Body Text First Indent 2" w:semiHidden="1" w:unhideWhenUsed="1"/>
+    <w:lsdException w:name="Note Heading" w:semiHidden="1" w:unhideWhenUsed="1"/>
+    <w:lsdException w:name="Body Text 2" w:semiHidden="1" w:unhideWhenUsed="1"/>
+    <w:lsdException w:name="Body Text 3" w:semiHidden="1" w:unhideWhenUsed="1"/>
+    <w:lsdException w:name="Body Text Indent 2" w:semiHidden="1" w:unhideWhenUsed="1"/>
+    <w:lsdException w:name="Body Text Indent 3" w:semiHidden="1" w:unhideWhenUsed="1"/>
+    <w:lsdException w:name="Block Text" w:semiHidden="1" w:unhideWhenUsed="1"/>
+    <w:lsdException w:name="Hyperlink" w:semiHidden="1" w:uiPriority="99" w:unhideWhenUsed="1"/>
+    <w:lsdException w:name="FollowedHyperlink" w:semiHidden="1" w:unhideWhenUsed="1"/>
     <w:lsdException w:name="Strong" w:qFormat="1"/>
     <w:lsdException w:name="Emphasis" w:qFormat="1"/>
+    <w:lsdException w:name="Document Map" w:semiHidden="1" w:unhideWhenUsed="1"/>
+    <w:lsdException w:name="Plain Text" w:semiHidden="1" w:unhideWhenUsed="1"/>
+    <w:lsdException w:name="E-mail Signature" w:semiHidden="1" w:unhideWhenUsed="1"/>
+    <w:lsdException w:name="HTML Top of Form" w:semiHidden="1" w:unhideWhenUsed="1"/>
+    <w:lsdException w:name="HTML Bottom of Form" w:semiHidden="1" w:unhideWhenUsed="1"/>
+    <w:lsdException w:name="Normal (Web)" w:semiHidden="1" w:unhideWhenUsed="1"/>
+    <w:lsdException w:name="HTML Acronym" w:semiHidden="1" w:unhideWhenUsed="1"/>
+    <w:lsdException w:name="HTML Address" w:semiHidden="1" w:unhideWhenUsed="1"/>
+    <w:lsdException w:name="HTML Cite" w:semiHidden="1" w:unhideWhenUsed="1"/>
+    <w:lsdException w:name="HTML Code" w:semiHidden="1" w:unhideWhenUsed="1"/>
+    <w:lsdException w:name="HTML Definition" w:semiHidden="1" w:unhideWhenUsed="1"/>
     <w:lsdException w:name="HTML Keyboard" w:semiHidden="1" w:unhideWhenUsed="1"/>
+    <w:lsdException w:name="HTML Preformatted" w:semiHidden="1" w:unhideWhenUsed="1"/>
+    <w:lsdException w:name="HTML Sample" w:semiHidden="1" w:unhideWhenUsed="1"/>
+    <w:lsdException w:name="HTML Typewriter" w:semiHidden="1" w:unhideWhenUsed="1"/>
+    <w:lsdException w:name="HTML Variable" w:semiHidden="1" w:unhideWhenUsed="1"/>
     <w:lsdException w:name="Normal Table" w:semiHidden="1" w:unhideWhenUsed="1"/>
     <w:lsdException w:name="annotation subject" w:semiHidden="1" w:unhideWhenUsed="1"/>
     <w:lsdException w:name="No List" w:semiHidden="1" w:unhideWhenUsed="1"/>
@@ -6246,10 +7789,7 @@
     <w:lsdException w:name="Table Subtle 1" w:semiHidden="1" w:unhideWhenUsed="1"/>
     <w:lsdException w:name="Table Subtle 2" w:semiHidden="1" w:unhideWhenUsed="1"/>
     <w:lsdException w:name="Table Web 1" w:semiHidden="1" w:unhideWhenUsed="1"/>
-    <w:lsdException w:name="Table Web 2" w:semiHidden="1" w:unhideWhenUsed="1"/>
-    <w:lsdException w:name="Table Web 3" w:semiHidden="1" w:unhideWhenUsed="1"/>
     <w:lsdException w:name="Balloon Text" w:semiHidden="1" w:unhideWhenUsed="1"/>
-    <w:lsdException w:name="Table Theme" w:semiHidden="1" w:unhideWhenUsed="1"/>
     <w:lsdException w:name="Placeholder Text" w:semiHidden="1" w:uiPriority="99"/>
     <w:lsdException w:name="No Spacing" w:uiPriority="1" w:qFormat="1"/>
     <w:lsdException w:name="Light Shading" w:uiPriority="60"/>
@@ -6361,6 +7901,115 @@
     <w:lsdException w:name="Book Title" w:uiPriority="33" w:qFormat="1"/>
     <w:lsdException w:name="Bibliography" w:semiHidden="1" w:uiPriority="37" w:unhideWhenUsed="1"/>
     <w:lsdException w:name="TOC Heading" w:semiHidden="1" w:uiPriority="39" w:unhideWhenUsed="1" w:qFormat="1"/>
+    <w:lsdException w:name="Plain Table 1" w:uiPriority="41"/>
+    <w:lsdException w:name="Plain Table 2" w:uiPriority="42"/>
+    <w:lsdException w:name="Plain Table 3" w:uiPriority="43"/>
+    <w:lsdException w:name="Plain Table 4" w:uiPriority="44"/>
+    <w:lsdException w:name="Plain Table 5" w:uiPriority="45"/>
+    <w:lsdException w:name="Grid Table Light" w:uiPriority="40"/>
+    <w:lsdException w:name="Grid Table 1 Light" w:uiPriority="46"/>
+    <w:lsdException w:name="Grid Table 2" w:uiPriority="47"/>
+    <w:lsdException w:name="Grid Table 3" w:uiPriority="48"/>
+    <w:lsdException w:name="Grid Table 4" w:uiPriority="49"/>
+    <w:lsdException w:name="Grid Table 5 Dark" w:uiPriority="50"/>
+    <w:lsdException w:name="Grid Table 6 Colorful" w:uiPriority="51"/>
+    <w:lsdException w:name="Grid Table 7 Colorful" w:uiPriority="52"/>
+    <w:lsdException w:name="Grid Table 1 Light Accent 1" w:uiPriority="46"/>
+    <w:lsdException w:name="Grid Table 2 Accent 1" w:uiPriority="47"/>
+    <w:lsdException w:name="Grid Table 3 Accent 1" w:uiPriority="48"/>
+    <w:lsdException w:name="Grid Table 4 Accent 1" w:uiPriority="49"/>
+    <w:lsdException w:name="Grid Table 5 Dark Accent 1" w:uiPriority="50"/>
+    <w:lsdException w:name="Grid Table 6 Colorful Accent 1" w:uiPriority="51"/>
+    <w:lsdException w:name="Grid Table 7 Colorful Accent 1" w:uiPriority="52"/>
+    <w:lsdException w:name="Grid Table 1 Light Accent 2" w:uiPriority="46"/>
+    <w:lsdException w:name="Grid Table 2 Accent 2" w:uiPriority="47"/>
+    <w:lsdException w:name="Grid Table 3 Accent 2" w:uiPriority="48"/>
+    <w:lsdException w:name="Grid Table 4 Accent 2" w:uiPriority="49"/>
+    <w:lsdException w:name="Grid Table 5 Dark Accent 2" w:uiPriority="50"/>
+    <w:lsdException w:name="Grid Table 6 Colorful Accent 2" w:uiPriority="51"/>
+    <w:lsdException w:name="Grid Table 7 Colorful Accent 2" w:uiPriority="52"/>
+    <w:lsdException w:name="Grid Table 1 Light Accent 3" w:uiPriority="46"/>
+    <w:lsdException w:name="Grid Table 2 Accent 3" w:uiPriority="47"/>
+    <w:lsdException w:name="Grid Table 3 Accent 3" w:uiPriority="48"/>
+    <w:lsdException w:name="Grid Table 4 Accent 3" w:uiPriority="49"/>
+    <w:lsdException w:name="Grid Table 5 Dark Accent 3" w:uiPriority="50"/>
+    <w:lsdException w:name="Grid Table 6 Colorful Accent 3" w:uiPriority="51"/>
+    <w:lsdException w:name="Grid Table 7 Colorful Accent 3" w:uiPriority="52"/>
+    <w:lsdException w:name="Grid Table 1 Light Accent 4" w:uiPriority="46"/>
+    <w:lsdException w:name="Grid Table 2 Accent 4" w:uiPriority="47"/>
+    <w:lsdException w:name="Grid Table 3 Accent 4" w:uiPriority="48"/>
+    <w:lsdException w:name="Grid Table 4 Accent 4" w:uiPriority="49"/>
+    <w:lsdException w:name="Grid Table 5 Dark Accent 4" w:uiPriority="50"/>
+    <w:lsdException w:name="Grid Table 6 Colorful Accent 4" w:uiPriority="51"/>
+    <w:lsdException w:name="Grid Table 7 Colorful Accent 4" w:uiPriority="52"/>
+    <w:lsdException w:name="Grid Table 1 Light Accent 5" w:uiPriority="46"/>
+    <w:lsdException w:name="Grid Table 2 Accent 5" w:uiPriority="47"/>
+    <w:lsdException w:name="Grid Table 3 Accent 5" w:uiPriority="48"/>
+    <w:lsdException w:name="Grid Table 4 Accent 5" w:uiPriority="49"/>
+    <w:lsdException w:name="Grid Table 5 Dark Accent 5" w:uiPriority="50"/>
+    <w:lsdException w:name="Grid Table 6 Colorful Accent 5" w:uiPriority="51"/>
+    <w:lsdException w:name="Grid Table 7 Colorful Accent 5" w:uiPriority="52"/>
+    <w:lsdException w:name="Grid Table 1 Light Accent 6" w:uiPriority="46"/>
+    <w:lsdException w:name="Grid Table 2 Accent 6" w:uiPriority="47"/>
+    <w:lsdException w:name="Grid Table 3 Accent 6" w:uiPriority="48"/>
+    <w:lsdException w:name="Grid Table 4 Accent 6" w:uiPriority="49"/>
+    <w:lsdException w:name="Grid Table 5 Dark Accent 6" w:uiPriority="50"/>
+    <w:lsdException w:name="Grid Table 6 Colorful Accent 6" w:uiPriority="51"/>
+    <w:lsdException w:name="Grid Table 7 Colorful Accent 6" w:uiPriority="52"/>
+    <w:lsdException w:name="List Table 1 Light" w:uiPriority="46"/>
+    <w:lsdException w:name="List Table 2" w:uiPriority="47"/>
+    <w:lsdException w:name="List Table 3" w:uiPriority="48"/>
+    <w:lsdException w:name="List Table 4" w:uiPriority="49"/>
+    <w:lsdException w:name="List Table 5 Dark" w:uiPriority="50"/>
+    <w:lsdException w:name="List Table 6 Colorful" w:uiPriority="51"/>
+    <w:lsdException w:name="List Table 7 Colorful" w:uiPriority="52"/>
+    <w:lsdException w:name="List Table 1 Light Accent 1" w:uiPriority="46"/>
+    <w:lsdException w:name="List Table 2 Accent 1" w:uiPriority="47"/>
+    <w:lsdException w:name="List Table 3 Accent 1" w:uiPriority="48"/>
+    <w:lsdException w:name="List Table 4 Accent 1" w:uiPriority="49"/>
+    <w:lsdException w:name="List Table 5 Dark Accent 1" w:uiPriority="50"/>
+    <w:lsdException w:name="List Table 6 Colorful Accent 1" w:uiPriority="51"/>
+    <w:lsdException w:name="List Table 7 Colorful Accent 1" w:uiPriority="52"/>
+    <w:lsdException w:name="List Table 1 Light Accent 2" w:uiPriority="46"/>
+    <w:lsdException w:name="List Table 2 Accent 2" w:uiPriority="47"/>
+    <w:lsdException w:name="List Table 3 Accent 2" w:uiPriority="48"/>
+    <w:lsdException w:name="List Table 4 Accent 2" w:uiPriority="49"/>
+    <w:lsdException w:name="List Table 5 Dark Accent 2" w:uiPriority="50"/>
+    <w:lsdException w:name="List Table 6 Colorful Accent 2" w:uiPriority="51"/>
+    <w:lsdException w:name="List Table 7 Colorful Accent 2" w:uiPriority="52"/>
+    <w:lsdException w:name="List Table 1 Light Accent 3" w:uiPriority="46"/>
+    <w:lsdException w:name="List Table 2 Accent 3" w:uiPriority="47"/>
+    <w:lsdException w:name="List Table 3 Accent 3" w:uiPriority="48"/>
+    <w:lsdException w:name="List Table 4 Accent 3" w:uiPriority="49"/>
+    <w:lsdException w:name="List Table 5 Dark Accent 3" w:uiPriority="50"/>
+    <w:lsdException w:name="List Table 6 Colorful Accent 3" w:uiPriority="51"/>
+    <w:lsdException w:name="List Table 7 Colorful Accent 3" w:uiPriority="52"/>
+    <w:lsdException w:name="List Table 1 Light Accent 4" w:uiPriority="46"/>
+    <w:lsdException w:name="List Table 2 Accent 4" w:uiPriority="47"/>
+    <w:lsdException w:name="List Table 3 Accent 4" w:uiPriority="48"/>
+    <w:lsdException w:name="List Table 4 Accent 4" w:uiPriority="49"/>
+    <w:lsdException w:name="List Table 5 Dark Accent 4" w:uiPriority="50"/>
+    <w:lsdException w:name="List Table 6 Colorful Accent 4" w:uiPriority="51"/>
+    <w:lsdException w:name="List Table 7 Colorful Accent 4" w:uiPriority="52"/>
+    <w:lsdException w:name="List Table 1 Light Accent 5" w:uiPriority="46"/>
+    <w:lsdException w:name="List Table 2 Accent 5" w:uiPriority="47"/>
+    <w:lsdException w:name="List Table 3 Accent 5" w:uiPriority="48"/>
+    <w:lsdException w:name="List Table 4 Accent 5" w:uiPriority="49"/>
+    <w:lsdException w:name="List Table 5 Dark Accent 5" w:uiPriority="50"/>
+    <w:lsdException w:name="List Table 6 Colorful Accent 5" w:uiPriority="51"/>
+    <w:lsdException w:name="List Table 7 Colorful Accent 5" w:uiPriority="52"/>
+    <w:lsdException w:name="List Table 1 Light Accent 6" w:uiPriority="46"/>
+    <w:lsdException w:name="List Table 2 Accent 6" w:uiPriority="47"/>
+    <w:lsdException w:name="List Table 3 Accent 6" w:uiPriority="48"/>
+    <w:lsdException w:name="List Table 4 Accent 6" w:uiPriority="49"/>
+    <w:lsdException w:name="List Table 5 Dark Accent 6" w:uiPriority="50"/>
+    <w:lsdException w:name="List Table 6 Colorful Accent 6" w:uiPriority="51"/>
+    <w:lsdException w:name="List Table 7 Colorful Accent 6" w:uiPriority="52"/>
+    <w:lsdException w:name="Mention" w:semiHidden="1" w:uiPriority="99" w:unhideWhenUsed="1"/>
+    <w:lsdException w:name="Smart Hyperlink" w:semiHidden="1" w:uiPriority="99" w:unhideWhenUsed="1"/>
+    <w:lsdException w:name="Hashtag" w:semiHidden="1" w:uiPriority="99" w:unhideWhenUsed="1"/>
+    <w:lsdException w:name="Unresolved Mention" w:semiHidden="1" w:uiPriority="99" w:unhideWhenUsed="1"/>
+    <w:lsdException w:name="Smart Link" w:semiHidden="1" w:uiPriority="99" w:unhideWhenUsed="1"/>
   </w:latentStyles>
   <w:style w:type="paragraph" w:default="1" w:styleId="Normal">
     <w:name w:val="Normal"/>
@@ -6556,7 +8205,6 @@
     <w:uiPriority w:val="99"/>
     <w:semiHidden/>
     <w:unhideWhenUsed/>
-    <w:qFormat/>
     <w:tblPr>
       <w:tblInd w:w="0" w:type="dxa"/>
       <w:tblCellMar>
@@ -6874,7 +8522,6 @@
     <w:basedOn w:val="TableauNormal"/>
     <w:rsid w:val="007C53D3"/>
     <w:tblPr>
-      <w:tblInd w:w="0" w:type="dxa"/>
       <w:tblBorders>
         <w:top w:val="single" w:sz="4" w:space="0" w:color="auto"/>
         <w:left w:val="single" w:sz="4" w:space="0" w:color="auto"/>
@@ -6883,12 +8530,6 @@
         <w:insideH w:val="single" w:sz="4" w:space="0" w:color="auto"/>
         <w:insideV w:val="single" w:sz="4" w:space="0" w:color="auto"/>
       </w:tblBorders>
-      <w:tblCellMar>
-        <w:top w:w="0" w:type="dxa"/>
-        <w:left w:w="108" w:type="dxa"/>
-        <w:bottom w:w="0" w:type="dxa"/>
-        <w:right w:w="108" w:type="dxa"/>
-      </w:tblCellMar>
     </w:tblPr>
   </w:style>
   <w:style w:type="paragraph" w:customStyle="1" w:styleId="Retraitnormal1">
@@ -7222,33 +8863,13 @@
   <a:extraClrSchemeLst/>
   <a:extLst>
     <a:ext uri="{05A4C25C-085E-4340-85A3-A5531E510DB2}">
-      <thm15:themeFamily xmlns:thm15="http://schemas.microsoft.com/office/thememl/2012/main" xmlns="" name="Office Theme" id="{62F939B6-93AF-4DB8-9C6B-D6C7DFDC589F}" vid="{4A3C46E8-61CC-4603-A589-7422A47A8E4A}"/>
+      <thm15:themeFamily xmlns:thm15="http://schemas.microsoft.com/office/thememl/2012/main" name="Office Theme" id="{62F939B6-93AF-4DB8-9C6B-D6C7DFDC589F}" vid="{4A3C46E8-61CC-4603-A589-7422A47A8E4A}"/>
     </a:ext>
   </a:extLst>
 </a:theme>
 </file>
 
 <file path=customXml/item1.xml><?xml version="1.0" encoding="utf-8"?>
-<?mso-contentType ?>
-<FormTemplates xmlns="http://schemas.microsoft.com/sharepoint/v3/contenttype/forms">
-  <Display>DocumentLibraryForm</Display>
-  <Edit>DocumentLibraryForm</Edit>
-  <New>DocumentLibraryForm</New>
-</FormTemplates>
-</file>
-
-<file path=customXml/item2.xml><?xml version="1.0" encoding="utf-8"?>
-<p:properties xmlns:p="http://schemas.microsoft.com/office/2006/metadata/properties" xmlns:xsi="http://www.w3.org/2001/XMLSchema-instance" xmlns:pc="http://schemas.microsoft.com/office/infopath/2007/PartnerControls">
-  <documentManagement>
-    <lcf76f155ced4ddcb4097134ff3c332f xmlns="98d92101-24da-4498-9971-a24673344bd8">
-      <Terms xmlns="http://schemas.microsoft.com/office/infopath/2007/PartnerControls"/>
-    </lcf76f155ced4ddcb4097134ff3c332f>
-    <TaxCatchAll xmlns="dfa80de1-e9bb-4cf2-893d-d06220b3971a" xsi:nil="true"/>
-  </documentManagement>
-</p:properties>
-</file>
-
-<file path=customXml/item3.xml><?xml version="1.0" encoding="utf-8"?>
 <ct:contentTypeSchema xmlns:ct="http://schemas.microsoft.com/office/2006/metadata/contentType" xmlns:ma="http://schemas.microsoft.com/office/2006/metadata/properties/metaAttributes" ct:_="" ma:_="" ma:contentTypeName="Document" ma:contentTypeID="0x010100E529CC47EA4E614CBF50FAFAB9B8F32B" ma:contentTypeVersion="9" ma:contentTypeDescription="Crée un document." ma:contentTypeScope="" ma:versionID="026f4ebce0e5277e37b90ae8b1b1c0d3">
   <xsd:schema xmlns:xsd="http://www.w3.org/2001/XMLSchema" xmlns:xs="http://www.w3.org/2001/XMLSchema" xmlns:p="http://schemas.microsoft.com/office/2006/metadata/properties" xmlns:ns2="dfa80de1-e9bb-4cf2-893d-d06220b3971a" xmlns:ns3="98d92101-24da-4498-9971-a24673344bd8" targetNamespace="http://schemas.microsoft.com/office/2006/metadata/properties" ma:root="true" ma:fieldsID="b9cb9f8533022950c644fef603f80954" ns2:_="" ns3:_="">
     <xsd:import namespace="dfa80de1-e9bb-4cf2-893d-d06220b3971a"/>
@@ -7445,10 +9066,41 @@
 </ct:contentTypeSchema>
 </file>
 
+<file path=customXml/item2.xml><?xml version="1.0" encoding="utf-8"?>
+<p:properties xmlns:p="http://schemas.microsoft.com/office/2006/metadata/properties" xmlns:xsi="http://www.w3.org/2001/XMLSchema-instance" xmlns:pc="http://schemas.microsoft.com/office/infopath/2007/PartnerControls">
+  <documentManagement>
+    <lcf76f155ced4ddcb4097134ff3c332f xmlns="98d92101-24da-4498-9971-a24673344bd8">
+      <Terms xmlns="http://schemas.microsoft.com/office/infopath/2007/PartnerControls"/>
+    </lcf76f155ced4ddcb4097134ff3c332f>
+    <TaxCatchAll xmlns="dfa80de1-e9bb-4cf2-893d-d06220b3971a" xsi:nil="true"/>
+  </documentManagement>
+</p:properties>
+</file>
+
+<file path=customXml/item3.xml><?xml version="1.0" encoding="utf-8"?>
+<?mso-contentType ?>
+<FormTemplates xmlns="http://schemas.microsoft.com/sharepoint/v3/contenttype/forms">
+  <Display>DocumentLibraryForm</Display>
+  <Edit>DocumentLibraryForm</Edit>
+  <New>DocumentLibraryForm</New>
+</FormTemplates>
+</file>
+
 <file path=customXml/itemProps1.xml><?xml version="1.0" encoding="utf-8"?>
-<ds:datastoreItem xmlns:ds="http://schemas.openxmlformats.org/officeDocument/2006/customXml" ds:itemID="{D3135AC7-3C5E-4CF3-94BE-2823690A5E55}">
+<ds:datastoreItem xmlns:ds="http://schemas.openxmlformats.org/officeDocument/2006/customXml" ds:itemID="{82999A71-E59D-4EFC-B6B9-07379AF3DBEC}">
   <ds:schemaRefs>
-    <ds:schemaRef ds:uri="http://schemas.microsoft.com/sharepoint/v3/contenttype/forms"/>
+    <ds:schemaRef ds:uri="http://schemas.microsoft.com/office/2006/metadata/contentType"/>
+    <ds:schemaRef ds:uri="http://schemas.microsoft.com/office/2006/metadata/properties/metaAttributes"/>
+    <ds:schemaRef ds:uri="http://www.w3.org/2001/XMLSchema"/>
+    <ds:schemaRef ds:uri="http://schemas.microsoft.com/office/2006/metadata/properties"/>
+    <ds:schemaRef ds:uri="dfa80de1-e9bb-4cf2-893d-d06220b3971a"/>
+    <ds:schemaRef ds:uri="98d92101-24da-4498-9971-a24673344bd8"/>
+    <ds:schemaRef ds:uri="http://schemas.microsoft.com/office/2006/documentManagement/types"/>
+    <ds:schemaRef ds:uri="http://schemas.microsoft.com/office/infopath/2007/PartnerControls"/>
+    <ds:schemaRef ds:uri="http://schemas.openxmlformats.org/package/2006/metadata/core-properties"/>
+    <ds:schemaRef ds:uri="http://purl.org/dc/elements/1.1/"/>
+    <ds:schemaRef ds:uri="http://purl.org/dc/terms/"/>
+    <ds:schemaRef ds:uri="http://schemas.microsoft.com/internal/obd"/>
   </ds:schemaRefs>
 </ds:datastoreItem>
 </file>
@@ -7465,20 +9117,9 @@
 </file>
 
 <file path=customXml/itemProps3.xml><?xml version="1.0" encoding="utf-8"?>
-<ds:datastoreItem xmlns:ds="http://schemas.openxmlformats.org/officeDocument/2006/customXml" ds:itemID="{82999A71-E59D-4EFC-B6B9-07379AF3DBEC}">
+<ds:datastoreItem xmlns:ds="http://schemas.openxmlformats.org/officeDocument/2006/customXml" ds:itemID="{D3135AC7-3C5E-4CF3-94BE-2823690A5E55}">
   <ds:schemaRefs>
-    <ds:schemaRef ds:uri="http://schemas.microsoft.com/office/2006/metadata/contentType"/>
-    <ds:schemaRef ds:uri="http://schemas.microsoft.com/office/2006/metadata/properties/metaAttributes"/>
-    <ds:schemaRef ds:uri="http://www.w3.org/2001/XMLSchema"/>
-    <ds:schemaRef ds:uri="http://schemas.microsoft.com/office/2006/metadata/properties"/>
-    <ds:schemaRef ds:uri="dfa80de1-e9bb-4cf2-893d-d06220b3971a"/>
-    <ds:schemaRef ds:uri="98d92101-24da-4498-9971-a24673344bd8"/>
-    <ds:schemaRef ds:uri="http://schemas.microsoft.com/office/2006/documentManagement/types"/>
-    <ds:schemaRef ds:uri="http://schemas.microsoft.com/office/infopath/2007/PartnerControls"/>
-    <ds:schemaRef ds:uri="http://schemas.openxmlformats.org/package/2006/metadata/core-properties"/>
-    <ds:schemaRef ds:uri="http://purl.org/dc/elements/1.1/"/>
-    <ds:schemaRef ds:uri="http://purl.org/dc/terms/"/>
-    <ds:schemaRef ds:uri="http://schemas.microsoft.com/internal/obd"/>
+    <ds:schemaRef ds:uri="http://schemas.microsoft.com/sharepoint/v3/contenttype/forms"/>
   </ds:schemaRefs>
 </ds:datastoreItem>
 </file>
</xml_diff>